<commit_message>
edited implementating and design doc
</commit_message>
<xml_diff>
--- a/FinalSpec.doc.docx
+++ b/FinalSpec.doc.docx
@@ -1178,12 +1178,6 @@
             <w:tcW w:w="4135" w:type="dxa"/>
           </w:tcPr>
           <w:p>
-            <w:pPr>
-              <w:rPr>
-                <w:b/>
-                <w:bCs/>
-              </w:rPr>
-            </w:pPr>
             <w:r>
               <w:t xml:space="preserve">+ </w:t>
             </w:r>
@@ -1201,106 +1195,50 @@
             </w:r>
             <w:proofErr w:type="gramEnd"/>
             <w:r>
+              <w:t>int clock)</w:t>
+            </w:r>
+          </w:p>
+          <w:p>
+            <w:r>
+              <w:t xml:space="preserve">- </w:t>
+            </w:r>
+            <w:r>
+              <w:t xml:space="preserve">void </w:t>
+            </w:r>
+            <w:proofErr w:type="spellStart"/>
+            <w:r>
+              <w:t>set</w:t>
+            </w:r>
+            <w:r>
+              <w:t>_illness_</w:t>
+            </w:r>
+            <w:proofErr w:type="gramStart"/>
+            <w:r>
+              <w:t>severity</w:t>
+            </w:r>
+            <w:proofErr w:type="spellEnd"/>
+            <w:r>
+              <w:t>(</w:t>
+            </w:r>
+            <w:proofErr w:type="gramEnd"/>
+            <w:r>
               <w:t>)</w:t>
             </w:r>
-            <w:r>
-              <w:rPr>
-                <w:b/>
-                <w:bCs/>
-              </w:rPr>
-              <w:t xml:space="preserve"> </w:t>
-            </w:r>
-          </w:p>
-          <w:p>
-            <w:r>
-              <w:t xml:space="preserve">+ </w:t>
-            </w:r>
-            <w:proofErr w:type="spellStart"/>
-            <w:r>
-              <w:t>Current_</w:t>
+          </w:p>
+          <w:p>
+            <w:r>
+              <w:t>+</w:t>
+            </w:r>
+            <w:r>
+              <w:t xml:space="preserve"> void </w:t>
             </w:r>
             <w:proofErr w:type="gramStart"/>
             <w:r>
-              <w:t>Visit</w:t>
-            </w:r>
-            <w:proofErr w:type="spellEnd"/>
-            <w:r>
-              <w:t>(</w:t>
+              <w:t>update(</w:t>
             </w:r>
             <w:proofErr w:type="gramEnd"/>
             <w:r>
-              <w:t xml:space="preserve">int </w:t>
-            </w:r>
-            <w:proofErr w:type="spellStart"/>
-            <w:r>
-              <w:t>illness_severity</w:t>
-            </w:r>
-            <w:proofErr w:type="spellEnd"/>
-            <w:r>
-              <w:t>, int clock)</w:t>
-            </w:r>
-          </w:p>
-          <w:p>
-            <w:r>
-              <w:t xml:space="preserve">- int </w:t>
-            </w:r>
-            <w:proofErr w:type="spellStart"/>
-            <w:r>
-              <w:t>calculate_illness_</w:t>
-            </w:r>
-            <w:proofErr w:type="gramStart"/>
-            <w:r>
-              <w:t>severity</w:t>
-            </w:r>
-            <w:proofErr w:type="spellEnd"/>
-            <w:r>
-              <w:t>(</w:t>
-            </w:r>
-            <w:proofErr w:type="gramEnd"/>
-            <w:r>
-              <w:t>)</w:t>
-            </w:r>
-          </w:p>
-          <w:p>
-            <w:r>
-              <w:t xml:space="preserve">- void </w:t>
-            </w:r>
-            <w:proofErr w:type="spellStart"/>
-            <w:r>
-              <w:t>calculate_visit_</w:t>
-            </w:r>
-            <w:proofErr w:type="gramStart"/>
-            <w:r>
-              <w:t>time</w:t>
-            </w:r>
-            <w:proofErr w:type="spellEnd"/>
-            <w:r>
-              <w:t>(</w:t>
-            </w:r>
-            <w:proofErr w:type="gramEnd"/>
-            <w:r>
-              <w:t>)</w:t>
-            </w:r>
-          </w:p>
-          <w:p>
-            <w:r>
-              <w:t xml:space="preserve">+ int </w:t>
-            </w:r>
-            <w:proofErr w:type="spellStart"/>
-            <w:r>
-              <w:t>get_</w:t>
-            </w:r>
-            <w:proofErr w:type="gramStart"/>
-            <w:r>
-              <w:t>severity</w:t>
-            </w:r>
-            <w:proofErr w:type="spellEnd"/>
-            <w:r>
-              <w:t>(</w:t>
-            </w:r>
-            <w:proofErr w:type="gramEnd"/>
-            <w:r>
-              <w:t>)</w:t>
+              <w:t>int clock)</w:t>
             </w:r>
           </w:p>
         </w:tc>
@@ -1381,7 +1319,7 @@
           </mc:Choice>
           <mc:Fallback>
             <w:pict>
-              <v:shapetype w14:anchorId="22553417" id="_x0000_t4" coordsize="21600,21600" o:spt="4" path="m10800,l,10800,10800,21600,21600,10800xe">
+              <v:shapetype w14:anchorId="4E6CAC4E" id="_x0000_t4" coordsize="21600,21600" o:spt="4" path="m10800,l,10800,10800,21600,21600,10800xe">
                 <v:stroke joinstyle="miter"/>
                 <v:path gradientshapeok="t" o:connecttype="rect" textboxrect="5400,5400,16200,16200"/>
               </v:shapetype>
@@ -1539,7 +1477,7 @@
                 </mc:Choice>
                 <mc:Fallback>
                   <w:pict>
-                    <v:line w14:anchorId="2C9B41A9" id="Straight Connector 10" o:spid="_x0000_s1026" style="position:absolute;z-index:251659264;visibility:visible;mso-wrap-style:square;mso-wrap-distance-left:9pt;mso-wrap-distance-top:0;mso-wrap-distance-right:9pt;mso-wrap-distance-bottom:0;mso-position-horizontal:absolute;mso-position-horizontal-relative:text;mso-position-vertical:absolute;mso-position-vertical-relative:text" from="191pt,11.05pt" to="254.4pt,11.05pt" o:gfxdata="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" strokecolor="black [3200]" strokeweight=".5pt">
+                    <v:line w14:anchorId="63118B48" id="Straight Connector 10" o:spid="_x0000_s1026" style="position:absolute;z-index:251659264;visibility:visible;mso-wrap-style:square;mso-wrap-distance-left:9pt;mso-wrap-distance-top:0;mso-wrap-distance-right:9pt;mso-wrap-distance-bottom:0;mso-position-horizontal:absolute;mso-position-horizontal-relative:text;mso-position-vertical:absolute;mso-position-vertical-relative:text" from="191pt,11.05pt" to="254.4pt,11.05pt" o:gfxdata="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" strokecolor="black [3200]" strokeweight=".5pt">
                       <v:stroke joinstyle="miter"/>
                     </v:line>
                   </w:pict>
@@ -1592,6 +1530,9 @@
               <w:t>int age, string name</w:t>
             </w:r>
             <w:r>
+              <w:t>, int clock</w:t>
+            </w:r>
+            <w:r>
               <w:t>)</w:t>
             </w:r>
           </w:p>
@@ -1672,6 +1613,9 @@
               <w:t>(</w:t>
             </w:r>
             <w:proofErr w:type="gramEnd"/>
+            <w:r>
+              <w:t>int clock</w:t>
+            </w:r>
             <w:r>
               <w:t>)</w:t>
             </w:r>
@@ -1750,7 +1694,7 @@
           </mc:Choice>
           <mc:Fallback>
             <w:pict>
-              <v:line w14:anchorId="07CEA2E3" id="Straight Connector 17" o:spid="_x0000_s1026" style="position:absolute;flip:x;z-index:251665408;visibility:visible;mso-wrap-style:square;mso-width-percent:0;mso-wrap-distance-left:9pt;mso-wrap-distance-top:0;mso-wrap-distance-right:9pt;mso-wrap-distance-bottom:0;mso-position-horizontal:absolute;mso-position-horizontal-relative:text;mso-position-vertical:absolute;mso-position-vertical-relative:text;mso-width-percent:0;mso-width-relative:margin" from="164.25pt,.4pt" to="164.3pt,64.9pt" o:gfxdata="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" strokecolor="black [3200]" strokeweight=".5pt">
+              <v:line w14:anchorId="1431980E" id="Straight Connector 17" o:spid="_x0000_s1026" style="position:absolute;flip:x;z-index:251665408;visibility:visible;mso-wrap-style:square;mso-width-percent:0;mso-wrap-distance-left:9pt;mso-wrap-distance-top:0;mso-wrap-distance-right:9pt;mso-wrap-distance-bottom:0;mso-position-horizontal:absolute;mso-position-horizontal-relative:text;mso-position-vertical:absolute;mso-position-vertical-relative:text;mso-width-percent:0;mso-width-relative:margin" from="164.25pt,.4pt" to="164.3pt,64.9pt" o:gfxdata="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" strokecolor="black [3200]" strokeweight=".5pt">
                 <v:stroke joinstyle="miter"/>
               </v:line>
             </w:pict>
@@ -1881,7 +1825,7 @@
                 </mc:Choice>
                 <mc:Fallback>
                   <w:pict>
-                    <v:shape w14:anchorId="5839F829" id="Diamond 18" o:spid="_x0000_s1026" type="#_x0000_t4" style="position:absolute;margin-left:186.7pt;margin-top:-21.55pt;width:16.1pt;height:13.55pt;z-index:251666432;visibility:visible;mso-wrap-style:square;mso-height-percent:0;mso-wrap-distance-left:9pt;mso-wrap-distance-top:0;mso-wrap-distance-right:9pt;mso-wrap-distance-bottom:0;mso-position-horizontal:absolute;mso-position-horizontal-relative:text;mso-position-vertical:absolute;mso-position-vertical-relative:text;mso-height-percent:0;mso-height-relative:margin;v-text-anchor:middle" o:gfxdata="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" fillcolor="black [3200]" strokecolor="black [1600]" strokeweight="1pt"/>
+                    <v:shape w14:anchorId="701CEA3F" id="Diamond 18" o:spid="_x0000_s1026" type="#_x0000_t4" style="position:absolute;margin-left:186.7pt;margin-top:-21.55pt;width:16.1pt;height:13.55pt;z-index:251666432;visibility:visible;mso-wrap-style:square;mso-height-percent:0;mso-wrap-distance-left:9pt;mso-wrap-distance-top:0;mso-wrap-distance-right:9pt;mso-wrap-distance-bottom:0;mso-position-horizontal:absolute;mso-position-horizontal-relative:text;mso-position-vertical:absolute;mso-position-vertical-relative:text;mso-height-percent:0;mso-height-relative:margin;v-text-anchor:middle" o:gfxdata="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" fillcolor="black [3200]" strokecolor="black [1600]" strokeweight="1pt"/>
                   </w:pict>
                 </mc:Fallback>
               </mc:AlternateContent>
@@ -1892,6 +1836,9 @@
             <w:proofErr w:type="spellStart"/>
             <w:r>
               <w:t>Medical_Record</w:t>
+            </w:r>
+            <w:r>
+              <w:t>s</w:t>
             </w:r>
             <w:proofErr w:type="spellEnd"/>
             <w:r>
@@ -1987,7 +1934,7 @@
                 </mc:Choice>
                 <mc:Fallback>
                   <w:pict>
-                    <v:shape w14:anchorId="5FACE220" id="Diamond 15" o:spid="_x0000_s1026" type="#_x0000_t4" style="position:absolute;margin-left:271.6pt;margin-top:10.25pt;width:22.55pt;height:20.4pt;z-index:251664384;visibility:visible;mso-wrap-style:square;mso-wrap-distance-left:9pt;mso-wrap-distance-top:0;mso-wrap-distance-right:9pt;mso-wrap-distance-bottom:0;mso-position-horizontal:absolute;mso-position-horizontal-relative:text;mso-position-vertical:absolute;mso-position-vertical-relative:text;v-text-anchor:middle" o:gfxdata="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" fillcolor="black [3200]" strokecolor="black [1600]" strokeweight="1pt"/>
+                    <v:shape w14:anchorId="075DE6B2" id="Diamond 15" o:spid="_x0000_s1026" type="#_x0000_t4" style="position:absolute;margin-left:271.6pt;margin-top:10.25pt;width:22.55pt;height:20.4pt;z-index:251664384;visibility:visible;mso-wrap-style:square;mso-wrap-distance-left:9pt;mso-wrap-distance-top:0;mso-wrap-distance-right:9pt;mso-wrap-distance-bottom:0;mso-position-horizontal:absolute;mso-position-horizontal-relative:text;mso-position-vertical:absolute;mso-position-vertical-relative:text;v-text-anchor:middle" o:gfxdata="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" fillcolor="black [3200]" strokecolor="black [1600]" strokeweight="1pt"/>
                   </w:pict>
                 </mc:Fallback>
               </mc:AlternateContent>
@@ -2058,7 +2005,7 @@
                 </mc:Choice>
                 <mc:Fallback>
                   <w:pict>
-                    <v:line w14:anchorId="6D1D12AE" id="Straight Connector 14" o:spid="_x0000_s1026" style="position:absolute;flip:x;z-index:251663360;visibility:visible;mso-wrap-style:square;mso-wrap-distance-left:9pt;mso-wrap-distance-top:0;mso-wrap-distance-right:9pt;mso-wrap-distance-bottom:0;mso-position-horizontal:absolute;mso-position-horizontal-relative:text;mso-position-vertical:absolute;mso-position-vertical-relative:text" from="280.2pt,6.5pt" to="344.7pt,6.5pt" o:gfxdata="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" strokecolor="black [3200]" strokeweight=".5pt">
+                    <v:line w14:anchorId="1CEFA72B" id="Straight Connector 14" o:spid="_x0000_s1026" style="position:absolute;flip:x;z-index:251663360;visibility:visible;mso-wrap-style:square;mso-wrap-distance-left:9pt;mso-wrap-distance-top:0;mso-wrap-distance-right:9pt;mso-wrap-distance-bottom:0;mso-position-horizontal:absolute;mso-position-horizontal-relative:text;mso-position-vertical:absolute;mso-position-vertical-relative:text" from="280.2pt,6.5pt" to="344.7pt,6.5pt" o:gfxdata="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" strokecolor="black [3200]" strokeweight=".5pt">
                       <v:stroke joinstyle="miter"/>
                     </v:line>
                   </w:pict>
@@ -2084,6 +2031,16 @@
             </w:r>
             <w:proofErr w:type="spellEnd"/>
           </w:p>
+          <w:p>
+            <w:r>
+              <w:t>- int clock</w:t>
+            </w:r>
+          </w:p>
+          <w:p>
+            <w:r>
+              <w:t>- vector&lt;string&gt; town;</w:t>
+            </w:r>
+          </w:p>
         </w:tc>
       </w:tr>
       <w:tr>
@@ -2093,31 +2050,29 @@
           </w:tcPr>
           <w:p>
             <w:r>
-              <w:t xml:space="preserve">+ </w:t>
+              <w:t>+ Hospital(</w:t>
+            </w:r>
+            <w:r>
+              <w:t>vector&lt;string&gt; Town</w:t>
+            </w:r>
+            <w:r>
+              <w:t>, int clock</w:t>
+            </w:r>
+            <w:r>
+              <w:t>)</w:t>
+            </w:r>
+          </w:p>
+          <w:p>
+            <w:r>
+              <w:t xml:space="preserve">+ void </w:t>
+            </w:r>
+            <w:proofErr w:type="spellStart"/>
+            <w:r>
+              <w:t>update_</w:t>
             </w:r>
             <w:proofErr w:type="gramStart"/>
             <w:r>
-              <w:t>Hospital(</w:t>
-            </w:r>
-            <w:proofErr w:type="gramEnd"/>
-            <w:r>
-              <w:t>)</w:t>
-            </w:r>
-          </w:p>
-          <w:p>
-            <w:r>
-              <w:t xml:space="preserve">+ void </w:t>
-            </w:r>
-            <w:proofErr w:type="spellStart"/>
-            <w:r>
-              <w:t>s</w:t>
-            </w:r>
-            <w:r>
-              <w:t>tore_current_</w:t>
-            </w:r>
-            <w:proofErr w:type="gramStart"/>
-            <w:r>
-              <w:t>visit</w:t>
+              <w:t>record</w:t>
             </w:r>
             <w:proofErr w:type="spellEnd"/>
             <w:r>
@@ -2275,6 +2230,54 @@
             <w:r>
               <w:t>Record</w:t>
             </w:r>
+            <w:r>
+              <w:t>s</w:t>
+            </w:r>
+            <w:proofErr w:type="spellEnd"/>
+            <w:r>
+              <w:t>(</w:t>
+            </w:r>
+            <w:proofErr w:type="gramEnd"/>
+            <w:r>
+              <w:t>)</w:t>
+            </w:r>
+          </w:p>
+          <w:p>
+            <w:r>
+              <w:t xml:space="preserve">+ void </w:t>
+            </w:r>
+            <w:proofErr w:type="spellStart"/>
+            <w:r>
+              <w:t>print_med_</w:t>
+            </w:r>
+            <w:proofErr w:type="gramStart"/>
+            <w:r>
+              <w:t>record</w:t>
+            </w:r>
+            <w:proofErr w:type="spellEnd"/>
+            <w:r>
+              <w:t>(</w:t>
+            </w:r>
+            <w:proofErr w:type="gramEnd"/>
+            <w:r>
+              <w:t>)</w:t>
+            </w:r>
+          </w:p>
+          <w:p>
+            <w:r>
+              <w:t xml:space="preserve">+ void </w:t>
+            </w:r>
+            <w:proofErr w:type="spellStart"/>
+            <w:r>
+              <w:t>add</w:t>
+            </w:r>
+            <w:r>
+              <w:t>_</w:t>
+            </w:r>
+            <w:proofErr w:type="gramStart"/>
+            <w:r>
+              <w:t>visit</w:t>
+            </w:r>
             <w:proofErr w:type="spellEnd"/>
             <w:r>
               <w:t>(</w:t>
@@ -2282,59 +2285,12 @@
             <w:proofErr w:type="spellStart"/>
             <w:proofErr w:type="gramEnd"/>
             <w:r>
-              <w:t>sint</w:t>
+              <w:t>Current_Visit</w:t>
             </w:r>
             <w:proofErr w:type="spellEnd"/>
             <w:r>
-              <w:t xml:space="preserve"> </w:t>
-            </w:r>
-            <w:proofErr w:type="spellStart"/>
-            <w:r>
-              <w:t>number_visits</w:t>
-            </w:r>
-            <w:proofErr w:type="spellEnd"/>
-            <w:r>
-              <w:t>)</w:t>
-            </w:r>
-          </w:p>
-          <w:p>
-            <w:r>
-              <w:t xml:space="preserve">+ void </w:t>
-            </w:r>
-            <w:proofErr w:type="spellStart"/>
-            <w:r>
-              <w:t>print_med_</w:t>
-            </w:r>
-            <w:proofErr w:type="gramStart"/>
-            <w:r>
-              <w:t>record</w:t>
-            </w:r>
-            <w:proofErr w:type="spellEnd"/>
-            <w:r>
-              <w:t>(</w:t>
-            </w:r>
-            <w:proofErr w:type="gramEnd"/>
-            <w:r>
-              <w:t>)</w:t>
-            </w:r>
-          </w:p>
-          <w:p>
-            <w:r>
-              <w:t xml:space="preserve">+ void </w:t>
-            </w:r>
-            <w:proofErr w:type="spellStart"/>
-            <w:r>
-              <w:t>update_</w:t>
-            </w:r>
-            <w:proofErr w:type="gramStart"/>
-            <w:r>
-              <w:t>visits</w:t>
-            </w:r>
-            <w:proofErr w:type="spellEnd"/>
-            <w:r>
-              <w:t>(</w:t>
-            </w:r>
-            <w:proofErr w:type="gramEnd"/>
+              <w:t xml:space="preserve"> * visit</w:t>
+            </w:r>
             <w:r>
               <w:t>)</w:t>
             </w:r>
@@ -2447,7 +2403,7 @@
           </mc:Choice>
           <mc:Fallback>
             <w:pict>
-              <v:line w14:anchorId="6F2650E4" id="Straight Connector 12" o:spid="_x0000_s1026" style="position:absolute;z-index:251661312;visibility:visible;mso-wrap-style:square;mso-wrap-distance-left:9pt;mso-wrap-distance-top:0;mso-wrap-distance-right:9pt;mso-wrap-distance-bottom:0;mso-position-horizontal:absolute;mso-position-horizontal-relative:text;mso-position-vertical:absolute;mso-position-vertical-relative:text" from="157.95pt,12.95pt" to="175.15pt,172pt" o:gfxdata="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" strokecolor="black [3200]" strokeweight=".5pt">
+              <v:line w14:anchorId="0E0DBDF2" id="Straight Connector 12" o:spid="_x0000_s1026" style="position:absolute;z-index:251661312;visibility:visible;mso-wrap-style:square;mso-wrap-distance-left:9pt;mso-wrap-distance-top:0;mso-wrap-distance-right:9pt;mso-wrap-distance-bottom:0;mso-position-horizontal:absolute;mso-position-horizontal-relative:text;mso-position-vertical:absolute;mso-position-vertical-relative:text" from="157.95pt,12.95pt" to="175.15pt,172pt" o:gfxdata="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" strokecolor="black [3200]" strokeweight=".5pt">
                 <v:stroke joinstyle="miter"/>
               </v:line>
             </w:pict>
@@ -2708,7 +2664,7 @@
           </mc:Choice>
           <mc:Fallback>
             <w:pict>
-              <v:shapetype w14:anchorId="6E96DEE3" id="_x0000_t5" coordsize="21600,21600" o:spt="5" adj="10800" path="m@0,l,21600r21600,xe">
+              <v:shapetype w14:anchorId="511D78F7" id="_x0000_t5" coordsize="21600,21600" o:spt="5" adj="10800" path="m@0,l,21600r21600,xe">
                 <v:stroke joinstyle="miter"/>
                 <v:formulas>
                   <v:f eqn="val #0"/>
@@ -2774,63 +2730,156 @@
         </w:rPr>
       </w:pPr>
     </w:p>
-    <w:p>
-      <w:pPr>
-        <w:rPr>
-          <w:b/>
-          <w:bCs/>
-        </w:rPr>
-      </w:pPr>
-    </w:p>
-    <w:p>
-      <w:pPr>
-        <w:rPr>
-          <w:b/>
-          <w:bCs/>
-        </w:rPr>
-      </w:pPr>
-    </w:p>
-    <w:p>
-      <w:pPr>
-        <w:rPr>
-          <w:b/>
-          <w:bCs/>
-        </w:rPr>
-      </w:pPr>
-    </w:p>
-    <w:p>
-      <w:pPr>
-        <w:rPr>
-          <w:b/>
-          <w:bCs/>
-        </w:rPr>
-      </w:pPr>
-    </w:p>
-    <w:p>
-      <w:pPr>
-        <w:rPr>
-          <w:b/>
-          <w:bCs/>
-        </w:rPr>
-      </w:pPr>
-    </w:p>
-    <w:p>
-      <w:pPr>
-        <w:rPr>
-          <w:b/>
-          <w:bCs/>
-        </w:rPr>
-      </w:pPr>
-    </w:p>
-    <w:p>
-      <w:pPr>
-        <w:rPr>
-          <w:b/>
-          <w:bCs/>
-        </w:rPr>
-      </w:pPr>
-      <w:bookmarkStart w:id="0" w:name="_GoBack"/>
-      <w:bookmarkEnd w:id="0"/>
+    <w:tbl>
+      <w:tblPr>
+        <w:tblStyle w:val="TableGrid"/>
+        <w:tblW w:w="0" w:type="auto"/>
+        <w:tblLook w:val="04A0" w:firstRow="1" w:lastRow="0" w:firstColumn="1" w:lastColumn="0" w:noHBand="0" w:noVBand="1"/>
+      </w:tblPr>
+      <w:tblGrid>
+        <w:gridCol w:w="9350"/>
+      </w:tblGrid>
+      <w:tr>
+        <w:tc>
+          <w:tcPr>
+            <w:tcW w:w="9350" w:type="dxa"/>
+          </w:tcPr>
+          <w:p>
+            <w:pPr>
+              <w:jc w:val="center"/>
+              <w:rPr>
+                <w:rFonts w:ascii="Times New Roman" w:hAnsi="Times New Roman" w:cs="Times New Roman"/>
+                <w:b/>
+                <w:bCs/>
+                <w:sz w:val="24"/>
+                <w:szCs w:val="24"/>
+              </w:rPr>
+            </w:pPr>
+            <w:r>
+              <w:rPr>
+                <w:rFonts w:ascii="Times New Roman" w:hAnsi="Times New Roman" w:cs="Times New Roman"/>
+                <w:b/>
+                <w:bCs/>
+                <w:sz w:val="24"/>
+                <w:szCs w:val="24"/>
+              </w:rPr>
+              <w:t>Patient</w:t>
+            </w:r>
+            <w:bookmarkStart w:id="0" w:name="_GoBack"/>
+            <w:bookmarkEnd w:id="0"/>
+          </w:p>
+        </w:tc>
+      </w:tr>
+      <w:tr>
+        <w:tc>
+          <w:tcPr>
+            <w:tcW w:w="9350" w:type="dxa"/>
+          </w:tcPr>
+          <w:p>
+            <w:pPr>
+              <w:rPr>
+                <w:b/>
+                <w:bCs/>
+              </w:rPr>
+            </w:pPr>
+          </w:p>
+        </w:tc>
+      </w:tr>
+      <w:tr>
+        <w:tc>
+          <w:tcPr>
+            <w:tcW w:w="9350" w:type="dxa"/>
+          </w:tcPr>
+          <w:p>
+            <w:pPr>
+              <w:rPr>
+                <w:b/>
+                <w:bCs/>
+              </w:rPr>
+            </w:pPr>
+          </w:p>
+        </w:tc>
+      </w:tr>
+    </w:tbl>
+    <w:p>
+      <w:pPr>
+        <w:rPr>
+          <w:b/>
+          <w:bCs/>
+        </w:rPr>
+      </w:pPr>
+    </w:p>
+    <w:p>
+      <w:pPr>
+        <w:rPr>
+          <w:b/>
+          <w:bCs/>
+        </w:rPr>
+      </w:pPr>
+    </w:p>
+    <w:p>
+      <w:pPr>
+        <w:rPr>
+          <w:b/>
+          <w:bCs/>
+        </w:rPr>
+      </w:pPr>
+    </w:p>
+    <w:p>
+      <w:pPr>
+        <w:rPr>
+          <w:b/>
+          <w:bCs/>
+        </w:rPr>
+      </w:pPr>
+    </w:p>
+    <w:p>
+      <w:pPr>
+        <w:rPr>
+          <w:b/>
+          <w:bCs/>
+        </w:rPr>
+      </w:pPr>
+    </w:p>
+    <w:p>
+      <w:pPr>
+        <w:rPr>
+          <w:b/>
+          <w:bCs/>
+        </w:rPr>
+      </w:pPr>
+    </w:p>
+    <w:p>
+      <w:pPr>
+        <w:rPr>
+          <w:b/>
+          <w:bCs/>
+        </w:rPr>
+      </w:pPr>
+    </w:p>
+    <w:p>
+      <w:pPr>
+        <w:rPr>
+          <w:b/>
+          <w:bCs/>
+        </w:rPr>
+      </w:pPr>
+    </w:p>
+    <w:p>
+      <w:pPr>
+        <w:rPr>
+          <w:b/>
+          <w:bCs/>
+        </w:rPr>
+      </w:pPr>
+    </w:p>
+    <w:p>
+      <w:pPr>
+        <w:rPr>
+          <w:b/>
+          <w:bCs/>
+        </w:rPr>
+      </w:pPr>
     </w:p>
     <w:p>
       <w:pPr>
@@ -2993,6 +3042,7 @@
                 <w:b/>
                 <w:bCs/>
               </w:rPr>
+              <w:lastRenderedPageBreak/>
               <w:t>-</w:t>
             </w:r>
           </w:p>
@@ -3208,6 +3258,7 @@
     <w:p>
       <w:proofErr w:type="gramStart"/>
       <w:r>
+        <w:lastRenderedPageBreak/>
         <w:t>Pseudo -code</w:t>
       </w:r>
       <w:proofErr w:type="gramEnd"/>

</xml_diff>

<commit_message>
added changed to design doc
</commit_message>
<xml_diff>
--- a/FinalSpec.doc.docx
+++ b/FinalSpec.doc.docx
@@ -3618,7 +3618,7 @@
                 </mc:Choice>
                 <mc:Fallback>
                   <w:pict>
-                    <v:shapetype w14:anchorId="48180A59" id="_x0000_t4" coordsize="21600,21600" o:spt="4" path="m10800,l,10800,10800,21600,21600,10800xe">
+                    <v:shapetype w14:anchorId="63BA438A" id="_x0000_t4" coordsize="21600,21600" o:spt="4" path="m10800,l,10800,10800,21600,21600,10800xe">
                       <v:stroke joinstyle="miter"/>
                       <v:path gradientshapeok="t" o:connecttype="rect" textboxrect="5400,5400,16200,16200"/>
                     </v:shapetype>
@@ -3756,7 +3756,7 @@
                 </mc:Choice>
                 <mc:Fallback>
                   <w:pict>
-                    <v:line w14:anchorId="06501DA6" id="Straight Connector 34" o:spid="_x0000_s1026" style="position:absolute;z-index:251673600;visibility:visible;mso-wrap-style:square;mso-wrap-distance-left:9pt;mso-wrap-distance-top:0;mso-wrap-distance-right:9pt;mso-wrap-distance-bottom:0;mso-position-horizontal:absolute;mso-position-horizontal-relative:text;mso-position-vertical:absolute;mso-position-vertical-relative:text" from="188.55pt,12.5pt" to="249.75pt,41.5pt" o:gfxdata="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" strokecolor="black [3200]" strokeweight=".5pt">
+                    <v:line w14:anchorId="7CB492C1" id="Straight Connector 34" o:spid="_x0000_s1026" style="position:absolute;z-index:251673600;visibility:visible;mso-wrap-style:square;mso-wrap-distance-left:9pt;mso-wrap-distance-top:0;mso-wrap-distance-right:9pt;mso-wrap-distance-bottom:0;mso-position-horizontal:absolute;mso-position-horizontal-relative:text;mso-position-vertical:absolute;mso-position-vertical-relative:text" from="188.55pt,12.5pt" to="249.75pt,41.5pt" o:gfxdata="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" strokecolor="black [3200]" strokeweight=".5pt">
                       <v:stroke joinstyle="miter"/>
                     </v:line>
                   </w:pict>
@@ -3977,7 +3977,7 @@
           </mc:Choice>
           <mc:Fallback>
             <w:pict>
-              <v:line w14:anchorId="1CCCC388" id="Straight Connector 32" o:spid="_x0000_s1026" style="position:absolute;flip:x;z-index:251671552;visibility:visible;mso-wrap-style:square;mso-width-percent:0;mso-wrap-distance-left:9pt;mso-wrap-distance-top:0;mso-wrap-distance-right:9pt;mso-wrap-distance-bottom:0;mso-position-horizontal:absolute;mso-position-horizontal-relative:text;mso-position-vertical:absolute;mso-position-vertical-relative:text;mso-width-percent:0;mso-width-relative:margin" from="419.1pt,8.6pt" to="480.3pt,8.6pt" o:gfxdata="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" strokecolor="black [3200]" strokeweight=".5pt">
+              <v:line w14:anchorId="4B50CC6A" id="Straight Connector 32" o:spid="_x0000_s1026" style="position:absolute;flip:x;z-index:251671552;visibility:visible;mso-wrap-style:square;mso-width-percent:0;mso-wrap-distance-left:9pt;mso-wrap-distance-top:0;mso-wrap-distance-right:9pt;mso-wrap-distance-bottom:0;mso-position-horizontal:absolute;mso-position-horizontal-relative:text;mso-position-vertical:absolute;mso-position-vertical-relative:text;mso-width-percent:0;mso-width-relative:margin" from="419.1pt,8.6pt" to="480.3pt,8.6pt" o:gfxdata="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" strokecolor="black [3200]" strokeweight=".5pt">
                 <v:stroke joinstyle="miter"/>
               </v:line>
             </w:pict>
@@ -4576,7 +4576,7 @@
           </mc:Choice>
           <mc:Fallback>
             <w:pict>
-              <v:shapetype w14:anchorId="37DEFB19" id="_x0000_t5" coordsize="21600,21600" o:spt="5" adj="10800" path="m@0,l,21600r21600,xe">
+              <v:shapetype w14:anchorId="495FE338" id="_x0000_t5" coordsize="21600,21600" o:spt="5" adj="10800" path="m@0,l,21600r21600,xe">
                 <v:stroke joinstyle="miter"/>
                 <v:formulas>
                   <v:f eqn="val #0"/>
@@ -4801,7 +4801,7 @@
                 </mc:Choice>
                 <mc:Fallback>
                   <w:pict>
-                    <v:shape w14:anchorId="06575457" id="Diamond 39" o:spid="_x0000_s1026" type="#_x0000_t4" style="position:absolute;margin-left:-18.1pt;margin-top:-31.7pt;width:15.05pt;height:12.9pt;z-index:251678720;visibility:visible;mso-wrap-style:square;mso-wrap-distance-left:9pt;mso-wrap-distance-top:0;mso-wrap-distance-right:9pt;mso-wrap-distance-bottom:0;mso-position-horizontal:absolute;mso-position-horizontal-relative:text;mso-position-vertical:absolute;mso-position-vertical-relative:text;v-text-anchor:middle" o:gfxdata="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" fillcolor="black [3200]" strokecolor="black [1600]" strokeweight="1pt"/>
+                    <v:shape w14:anchorId="03ACB6F8" id="Diamond 39" o:spid="_x0000_s1026" type="#_x0000_t4" style="position:absolute;margin-left:-18.1pt;margin-top:-31.7pt;width:15.05pt;height:12.9pt;z-index:251678720;visibility:visible;mso-wrap-style:square;mso-wrap-distance-left:9pt;mso-wrap-distance-top:0;mso-wrap-distance-right:9pt;mso-wrap-distance-bottom:0;mso-position-horizontal:absolute;mso-position-horizontal-relative:text;mso-position-vertical:absolute;mso-position-vertical-relative:text;v-text-anchor:middle" o:gfxdata="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" fillcolor="black [3200]" strokecolor="black [1600]" strokeweight="1pt"/>
                   </w:pict>
                 </mc:Fallback>
               </mc:AlternateContent>
@@ -4949,7 +4949,7 @@
           </mc:Choice>
           <mc:Fallback>
             <w:pict>
-              <v:line w14:anchorId="74A3B40A" id="Straight Connector 38" o:spid="_x0000_s1026" style="position:absolute;z-index:251677696;visibility:visible;mso-wrap-style:square;mso-width-percent:0;mso-wrap-distance-left:9pt;mso-wrap-distance-top:0;mso-wrap-distance-right:9pt;mso-wrap-distance-bottom:0;mso-position-horizontal:absolute;mso-position-horizontal-relative:text;mso-position-vertical:absolute;mso-position-vertical-relative:text;mso-width-percent:0;mso-width-relative:margin" from="163.75pt,12.75pt" to="468pt,12.75pt" o:gfxdata="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" strokecolor="black [3200]" strokeweight=".5pt">
+              <v:line w14:anchorId="5E47AF84" id="Straight Connector 38" o:spid="_x0000_s1026" style="position:absolute;z-index:251677696;visibility:visible;mso-wrap-style:square;mso-width-percent:0;mso-wrap-distance-left:9pt;mso-wrap-distance-top:0;mso-wrap-distance-right:9pt;mso-wrap-distance-bottom:0;mso-position-horizontal:absolute;mso-position-horizontal-relative:text;mso-position-vertical:absolute;mso-position-vertical-relative:text;mso-width-percent:0;mso-width-relative:margin" from="163.75pt,12.75pt" to="468pt,12.75pt" o:gfxdata="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" strokecolor="black [3200]" strokeweight=".5pt">
                 <v:stroke joinstyle="miter"/>
               </v:line>
             </w:pict>
@@ -5327,7 +5327,7 @@
                 </mc:Choice>
                 <mc:Fallback>
                   <w:pict>
-                    <v:shape w14:anchorId="05446FB3" id="Diamond 43" o:spid="_x0000_s1026" type="#_x0000_t4" style="position:absolute;margin-left:113.2pt;margin-top:7.7pt;width:15.85pt;height:14pt;rotation:1435730fd;z-index:251681792;visibility:visible;mso-wrap-style:square;mso-wrap-distance-left:9pt;mso-wrap-distance-top:0;mso-wrap-distance-right:9pt;mso-wrap-distance-bottom:0;mso-position-horizontal:absolute;mso-position-horizontal-relative:text;mso-position-vertical:absolute;mso-position-vertical-relative:text;v-text-anchor:middle" o:gfxdata="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" fillcolor="black [3200]" strokecolor="black [1600]" strokeweight="1pt"/>
+                    <v:shape w14:anchorId="6E3E50AF" id="Diamond 43" o:spid="_x0000_s1026" type="#_x0000_t4" style="position:absolute;margin-left:113.2pt;margin-top:7.7pt;width:15.85pt;height:14pt;rotation:1435730fd;z-index:251681792;visibility:visible;mso-wrap-style:square;mso-wrap-distance-left:9pt;mso-wrap-distance-top:0;mso-wrap-distance-right:9pt;mso-wrap-distance-bottom:0;mso-position-horizontal:absolute;mso-position-horizontal-relative:text;mso-position-vertical:absolute;mso-position-vertical-relative:text;v-text-anchor:middle" o:gfxdata="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" fillcolor="black [3200]" strokecolor="black [1600]" strokeweight="1pt"/>
                   </w:pict>
                 </mc:Fallback>
               </mc:AlternateContent>
@@ -5479,7 +5479,7 @@
           </mc:Choice>
           <mc:Fallback>
             <w:pict>
-              <v:shape w14:anchorId="7B23111A" id="Diamond 51" o:spid="_x0000_s1026" type="#_x0000_t4" style="position:absolute;margin-left:451.55pt;margin-top:47.5pt;width:16.25pt;height:21.9pt;z-index:251689984;visibility:visible;mso-wrap-style:square;mso-width-percent:0;mso-height-percent:0;mso-wrap-distance-left:9pt;mso-wrap-distance-top:0;mso-wrap-distance-right:9pt;mso-wrap-distance-bottom:0;mso-position-horizontal:absolute;mso-position-horizontal-relative:text;mso-position-vertical:absolute;mso-position-vertical-relative:text;mso-width-percent:0;mso-height-percent:0;mso-width-relative:margin;mso-height-relative:margin;v-text-anchor:middle" o:gfxdata="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" fillcolor="black [3200]" strokecolor="black [1600]" strokeweight="1pt"/>
+              <v:shape w14:anchorId="5CC5978D" id="Diamond 51" o:spid="_x0000_s1026" type="#_x0000_t4" style="position:absolute;margin-left:451.55pt;margin-top:47.5pt;width:16.25pt;height:21.9pt;z-index:251689984;visibility:visible;mso-wrap-style:square;mso-width-percent:0;mso-height-percent:0;mso-wrap-distance-left:9pt;mso-wrap-distance-top:0;mso-wrap-distance-right:9pt;mso-wrap-distance-bottom:0;mso-position-horizontal:absolute;mso-position-horizontal-relative:text;mso-position-vertical:absolute;mso-position-vertical-relative:text;mso-width-percent:0;mso-height-percent:0;mso-width-relative:margin;mso-height-relative:margin;v-text-anchor:middle" o:gfxdata="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" fillcolor="black [3200]" strokecolor="black [1600]" strokeweight="1pt"/>
             </w:pict>
           </mc:Fallback>
         </mc:AlternateContent>
@@ -5545,7 +5545,7 @@
           </mc:Choice>
           <mc:Fallback>
             <w:pict>
-              <v:line w14:anchorId="2E9FAEC9" id="Straight Connector 50" o:spid="_x0000_s1026" style="position:absolute;flip:x;z-index:251688960;visibility:visible;mso-wrap-style:square;mso-wrap-distance-left:9pt;mso-wrap-distance-top:0;mso-wrap-distance-right:9pt;mso-wrap-distance-bottom:0;mso-position-horizontal:absolute;mso-position-horizontal-relative:text;mso-position-vertical:absolute;mso-position-vertical-relative:text" from="457.8pt,2.1pt" to="610.6pt,59.15pt" o:gfxdata="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" strokecolor="black [3200]" strokeweight=".5pt">
+              <v:line w14:anchorId="78C57892" id="Straight Connector 50" o:spid="_x0000_s1026" style="position:absolute;flip:x;z-index:251688960;visibility:visible;mso-wrap-style:square;mso-wrap-distance-left:9pt;mso-wrap-distance-top:0;mso-wrap-distance-right:9pt;mso-wrap-distance-bottom:0;mso-position-horizontal:absolute;mso-position-horizontal-relative:text;mso-position-vertical:absolute;mso-position-vertical-relative:text" from="457.8pt,2.1pt" to="610.6pt,59.15pt" o:gfxdata="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" strokecolor="black [3200]" strokeweight=".5pt">
                 <v:stroke joinstyle="miter"/>
               </v:line>
             </w:pict>
@@ -5613,7 +5613,7 @@
           </mc:Choice>
           <mc:Fallback>
             <w:pict>
-              <v:line w14:anchorId="541BFF70" id="Straight Connector 47" o:spid="_x0000_s1026" style="position:absolute;z-index:251685888;visibility:visible;mso-wrap-style:square;mso-wrap-distance-left:9pt;mso-wrap-distance-top:0;mso-wrap-distance-right:9pt;mso-wrap-distance-bottom:0;mso-position-horizontal:absolute;mso-position-horizontal-relative:text;mso-position-vertical:absolute;mso-position-vertical-relative:text" from="409.9pt,184.4pt" to="509.6pt,313.45pt" o:gfxdata="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" strokecolor="black [3200]" strokeweight=".5pt">
+              <v:line w14:anchorId="67063683" id="Straight Connector 47" o:spid="_x0000_s1026" style="position:absolute;z-index:251685888;visibility:visible;mso-wrap-style:square;mso-wrap-distance-left:9pt;mso-wrap-distance-top:0;mso-wrap-distance-right:9pt;mso-wrap-distance-bottom:0;mso-position-horizontal:absolute;mso-position-horizontal-relative:text;mso-position-vertical:absolute;mso-position-vertical-relative:text" from="409.9pt,184.4pt" to="509.6pt,313.45pt" o:gfxdata="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" strokecolor="black [3200]" strokeweight=".5pt">
                 <v:stroke joinstyle="miter"/>
               </v:line>
             </w:pict>
@@ -5681,7 +5681,7 @@
           </mc:Choice>
           <mc:Fallback>
             <w:pict>
-              <v:line w14:anchorId="29CAAD76" id="Straight Connector 44" o:spid="_x0000_s1026" style="position:absolute;flip:x;z-index:251682816;visibility:visible;mso-wrap-style:square;mso-wrap-distance-left:9pt;mso-wrap-distance-top:0;mso-wrap-distance-right:9pt;mso-wrap-distance-bottom:0;mso-position-horizontal:absolute;mso-position-horizontal-relative:text;mso-position-vertical:absolute;mso-position-vertical-relative:text" from="371.2pt,2.1pt" to="637.7pt,362.1pt" o:gfxdata="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" strokecolor="black [3200]" strokeweight=".5pt">
+              <v:line w14:anchorId="4DFE6886" id="Straight Connector 44" o:spid="_x0000_s1026" style="position:absolute;flip:x;z-index:251682816;visibility:visible;mso-wrap-style:square;mso-wrap-distance-left:9pt;mso-wrap-distance-top:0;mso-wrap-distance-right:9pt;mso-wrap-distance-bottom:0;mso-position-horizontal:absolute;mso-position-horizontal-relative:text;mso-position-vertical:absolute;mso-position-vertical-relative:text" from="371.2pt,2.1pt" to="637.7pt,362.1pt" o:gfxdata="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" strokecolor="black [3200]" strokeweight=".5pt">
                 <v:stroke joinstyle="miter"/>
               </v:line>
             </w:pict>
@@ -5755,7 +5755,7 @@
           </mc:Choice>
           <mc:Fallback>
             <w:pict>
-              <v:line w14:anchorId="255A30E9" id="Straight Connector 42" o:spid="_x0000_s1026" style="position:absolute;flip:y;z-index:251680768;visibility:visible;mso-wrap-style:square;mso-width-percent:0;mso-height-percent:0;mso-wrap-distance-left:9pt;mso-wrap-distance-top:0;mso-wrap-distance-right:9pt;mso-wrap-distance-bottom:0;mso-position-horizontal:absolute;mso-position-horizontal-relative:text;mso-position-vertical:absolute;mso-position-vertical-relative:text;mso-width-percent:0;mso-height-percent:0;mso-width-relative:margin;mso-height-relative:margin" from="272.1pt,184.4pt" to="315.1pt,291pt" o:gfxdata="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" strokecolor="black [3200]" strokeweight=".5pt">
+              <v:line w14:anchorId="445ED92A" id="Straight Connector 42" o:spid="_x0000_s1026" style="position:absolute;flip:y;z-index:251680768;visibility:visible;mso-wrap-style:square;mso-width-percent:0;mso-height-percent:0;mso-wrap-distance-left:9pt;mso-wrap-distance-top:0;mso-wrap-distance-right:9pt;mso-wrap-distance-bottom:0;mso-position-horizontal:absolute;mso-position-horizontal-relative:text;mso-position-vertical:absolute;mso-position-vertical-relative:text;mso-width-percent:0;mso-height-percent:0;mso-width-relative:margin;mso-height-relative:margin" from="272.1pt,184.4pt" to="315.1pt,291pt" o:gfxdata="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" strokecolor="black [3200]" strokeweight=".5pt">
                 <v:stroke joinstyle="miter"/>
               </v:line>
             </w:pict>
@@ -5884,7 +5884,7 @@
                 </mc:Choice>
                 <mc:Fallback>
                   <w:pict>
-                    <v:shape w14:anchorId="157A07D3" id="Diamond 49" o:spid="_x0000_s1026" type="#_x0000_t4" style="position:absolute;margin-left:8.9pt;margin-top:-19.9pt;width:12.2pt;height:13.1pt;z-index:251687936;visibility:visible;mso-wrap-style:square;mso-wrap-distance-left:9pt;mso-wrap-distance-top:0;mso-wrap-distance-right:9pt;mso-wrap-distance-bottom:0;mso-position-horizontal:absolute;mso-position-horizontal-relative:text;mso-position-vertical:absolute;mso-position-vertical-relative:text;v-text-anchor:middle" o:gfxdata="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" fillcolor="black [3200]" strokecolor="black [1600]" strokeweight="1pt"/>
+                    <v:shape w14:anchorId="500514FE" id="Diamond 49" o:spid="_x0000_s1026" type="#_x0000_t4" style="position:absolute;margin-left:8.9pt;margin-top:-19.9pt;width:12.2pt;height:13.1pt;z-index:251687936;visibility:visible;mso-wrap-style:square;mso-wrap-distance-left:9pt;mso-wrap-distance-top:0;mso-wrap-distance-right:9pt;mso-wrap-distance-bottom:0;mso-position-horizontal:absolute;mso-position-horizontal-relative:text;mso-position-vertical:absolute;mso-position-vertical-relative:text;v-text-anchor:middle" o:gfxdata="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" fillcolor="black [3200]" strokecolor="black [1600]" strokeweight="1pt"/>
                   </w:pict>
                 </mc:Fallback>
               </mc:AlternateContent>
@@ -7024,7 +7024,7 @@
           </mc:Choice>
           <mc:Fallback>
             <w:pict>
-              <v:line w14:anchorId="6141D3C9" id="Straight Connector 48" o:spid="_x0000_s1026" style="position:absolute;flip:x y;z-index:251686912;visibility:visible;mso-wrap-style:square;mso-wrap-distance-left:9pt;mso-wrap-distance-top:0;mso-wrap-distance-right:9pt;mso-wrap-distance-bottom:0;mso-position-horizontal:absolute;mso-position-horizontal-relative:text;mso-position-vertical:absolute;mso-position-vertical-relative:text" from="421.7pt,-148.7pt" to="507.75pt,-31.8pt" o:gfxdata="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" strokecolor="black [3200]" strokeweight=".5pt">
+              <v:line w14:anchorId="5E9E4A9F" id="Straight Connector 48" o:spid="_x0000_s1026" style="position:absolute;flip:x y;z-index:251686912;visibility:visible;mso-wrap-style:square;mso-wrap-distance-left:9pt;mso-wrap-distance-top:0;mso-wrap-distance-right:9pt;mso-wrap-distance-bottom:0;mso-position-horizontal:absolute;mso-position-horizontal-relative:text;mso-position-vertical:absolute;mso-position-vertical-relative:text" from="421.7pt,-148.7pt" to="507.75pt,-31.8pt" o:gfxdata="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" strokecolor="black [3200]" strokeweight=".5pt">
                 <v:stroke joinstyle="miter"/>
               </v:line>
             </w:pict>
@@ -7099,7 +7099,7 @@
           </mc:Choice>
           <mc:Fallback>
             <w:pict>
-              <v:shape w14:anchorId="4D73AEB6" id="Diamond 46" o:spid="_x0000_s1026" type="#_x0000_t4" style="position:absolute;margin-left:367.4pt;margin-top:4.7pt;width:15.9pt;height:15.9pt;z-index:251684864;visibility:visible;mso-wrap-style:square;mso-wrap-distance-left:9pt;mso-wrap-distance-top:0;mso-wrap-distance-right:9pt;mso-wrap-distance-bottom:0;mso-position-horizontal:absolute;mso-position-horizontal-relative:text;mso-position-vertical:absolute;mso-position-vertical-relative:text;v-text-anchor:middle" o:gfxdata="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" fillcolor="black [3200]" strokecolor="black [1600]" strokeweight="1pt"/>
+              <v:shape w14:anchorId="5CA469E7" id="Diamond 46" o:spid="_x0000_s1026" type="#_x0000_t4" style="position:absolute;margin-left:367.4pt;margin-top:4.7pt;width:15.9pt;height:15.9pt;z-index:251684864;visibility:visible;mso-wrap-style:square;mso-wrap-distance-left:9pt;mso-wrap-distance-top:0;mso-wrap-distance-right:9pt;mso-wrap-distance-bottom:0;mso-position-horizontal:absolute;mso-position-horizontal-relative:text;mso-position-vertical:absolute;mso-position-vertical-relative:text;v-text-anchor:middle" o:gfxdata="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" fillcolor="black [3200]" strokecolor="black [1600]" strokeweight="1pt"/>
             </w:pict>
           </mc:Fallback>
         </mc:AlternateContent>
@@ -7168,7 +7168,7 @@
           </mc:Choice>
           <mc:Fallback>
             <w:pict>
-              <v:line w14:anchorId="5678CD8E" id="Straight Connector 45" o:spid="_x0000_s1026" style="position:absolute;flip:y;z-index:251683840;visibility:visible;mso-wrap-style:square;mso-width-percent:0;mso-wrap-distance-left:9pt;mso-wrap-distance-top:0;mso-wrap-distance-right:9pt;mso-wrap-distance-bottom:0;mso-position-horizontal:absolute;mso-position-horizontal-relative:text;mso-position-vertical:absolute;mso-position-vertical-relative:text;mso-width-percent:0;mso-width-relative:margin" from="374.95pt,-216.95pt" to="543.25pt,13.05pt" o:gfxdata="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" strokecolor="black [3200]" strokeweight=".5pt">
+              <v:line w14:anchorId="6B4ECD4C" id="Straight Connector 45" o:spid="_x0000_s1026" style="position:absolute;flip:y;z-index:251683840;visibility:visible;mso-wrap-style:square;mso-width-percent:0;mso-wrap-distance-left:9pt;mso-wrap-distance-top:0;mso-wrap-distance-right:9pt;mso-wrap-distance-bottom:0;mso-position-horizontal:absolute;mso-position-horizontal-relative:text;mso-position-vertical:absolute;mso-position-vertical-relative:text;mso-width-percent:0;mso-width-relative:margin" from="374.95pt,-216.95pt" to="543.25pt,13.05pt" o:gfxdata="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" strokecolor="black [3200]" strokeweight=".5pt">
                 <v:stroke joinstyle="miter"/>
               </v:line>
             </w:pict>
@@ -7236,7 +7236,7 @@
           </mc:Choice>
           <mc:Fallback>
             <w:pict>
-              <v:line w14:anchorId="47E1A148" id="Straight Connector 41" o:spid="_x0000_s1026" style="position:absolute;flip:y;z-index:251679744;visibility:visible;mso-wrap-style:square;mso-wrap-distance-left:9pt;mso-wrap-distance-top:0;mso-wrap-distance-right:9pt;mso-wrap-distance-bottom:0;mso-position-horizontal:absolute;mso-position-horizontal-relative:text;mso-position-vertical:absolute;mso-position-vertical-relative:text" from="244.05pt,-161.75pt" to="314.2pt,13.1pt" o:gfxdata="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" strokecolor="black [3200]" strokeweight=".5pt">
+              <v:line w14:anchorId="31B87F3C" id="Straight Connector 41" o:spid="_x0000_s1026" style="position:absolute;flip:y;z-index:251679744;visibility:visible;mso-wrap-style:square;mso-wrap-distance-left:9pt;mso-wrap-distance-top:0;mso-wrap-distance-right:9pt;mso-wrap-distance-bottom:0;mso-position-horizontal:absolute;mso-position-horizontal-relative:text;mso-position-vertical:absolute;mso-position-vertical-relative:text" from="244.05pt,-161.75pt" to="314.2pt,13.1pt" o:gfxdata="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" strokecolor="black [3200]" strokeweight=".5pt">
                 <v:stroke joinstyle="miter"/>
               </v:line>
             </w:pict>
@@ -7320,8 +7320,6 @@
           <w:szCs w:val="24"/>
         </w:rPr>
       </w:pPr>
-      <w:bookmarkStart w:id="0" w:name="_GoBack"/>
-      <w:bookmarkEnd w:id="0"/>
     </w:p>
     <w:p>
       <w:pPr>
@@ -7344,6 +7342,74 @@
           <w:szCs w:val="24"/>
         </w:rPr>
       </w:pPr>
+      <w:r>
+        <w:rPr>
+          <w:rFonts w:ascii="Times New Roman" w:hAnsi="Times New Roman" w:cs="Times New Roman"/>
+          <w:b/>
+          <w:bCs/>
+          <w:noProof/>
+          <w:sz w:val="24"/>
+          <w:szCs w:val="24"/>
+        </w:rPr>
+        <mc:AlternateContent>
+          <mc:Choice Requires="wps">
+            <w:drawing>
+              <wp:anchor distT="0" distB="0" distL="114300" distR="114300" simplePos="0" relativeHeight="251694080" behindDoc="0" locked="0" layoutInCell="1" allowOverlap="1" wp14:anchorId="5AF94516" wp14:editId="088A8E27">
+                <wp:simplePos x="0" y="0"/>
+                <wp:positionH relativeFrom="column">
+                  <wp:posOffset>3455719</wp:posOffset>
+                </wp:positionH>
+                <wp:positionV relativeFrom="paragraph">
+                  <wp:posOffset>186377</wp:posOffset>
+                </wp:positionV>
+                <wp:extent cx="0" cy="700644"/>
+                <wp:effectExtent l="0" t="0" r="38100" b="23495"/>
+                <wp:wrapNone/>
+                <wp:docPr id="55" name="Straight Connector 55"/>
+                <wp:cNvGraphicFramePr/>
+                <a:graphic xmlns:a="http://schemas.openxmlformats.org/drawingml/2006/main">
+                  <a:graphicData uri="http://schemas.microsoft.com/office/word/2010/wordprocessingShape">
+                    <wps:wsp>
+                      <wps:cNvCnPr/>
+                      <wps:spPr>
+                        <a:xfrm flipV="1">
+                          <a:off x="0" y="0"/>
+                          <a:ext cx="0" cy="700644"/>
+                        </a:xfrm>
+                        <a:prstGeom prst="line">
+                          <a:avLst/>
+                        </a:prstGeom>
+                      </wps:spPr>
+                      <wps:style>
+                        <a:lnRef idx="1">
+                          <a:schemeClr val="dk1"/>
+                        </a:lnRef>
+                        <a:fillRef idx="0">
+                          <a:schemeClr val="dk1"/>
+                        </a:fillRef>
+                        <a:effectRef idx="0">
+                          <a:schemeClr val="dk1"/>
+                        </a:effectRef>
+                        <a:fontRef idx="minor">
+                          <a:schemeClr val="tx1"/>
+                        </a:fontRef>
+                      </wps:style>
+                      <wps:bodyPr/>
+                    </wps:wsp>
+                  </a:graphicData>
+                </a:graphic>
+              </wp:anchor>
+            </w:drawing>
+          </mc:Choice>
+          <mc:Fallback>
+            <w:pict>
+              <v:line w14:anchorId="640D84C7" id="Straight Connector 55" o:spid="_x0000_s1026" style="position:absolute;flip:y;z-index:251694080;visibility:visible;mso-wrap-style:square;mso-wrap-distance-left:9pt;mso-wrap-distance-top:0;mso-wrap-distance-right:9pt;mso-wrap-distance-bottom:0;mso-position-horizontal:absolute;mso-position-horizontal-relative:text;mso-position-vertical:absolute;mso-position-vertical-relative:text" from="272.1pt,14.7pt" to="272.1pt,69.85pt" o:gfxdata="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" strokecolor="black [3200]" strokeweight=".5pt">
+                <v:stroke joinstyle="miter"/>
+              </v:line>
+            </w:pict>
+          </mc:Fallback>
+        </mc:AlternateContent>
+      </w:r>
       <w:r>
         <w:rPr>
           <w:rFonts w:ascii="Times New Roman" w:hAnsi="Times New Roman" w:cs="Times New Roman"/>
@@ -7412,11 +7478,266 @@
           </mc:Choice>
           <mc:Fallback>
             <w:pict>
-              <v:shape w14:anchorId="572465E1" id="Diamond 28" o:spid="_x0000_s1026" type="#_x0000_t4" style="position:absolute;margin-left:263.25pt;margin-top:4.15pt;width:17.2pt;height:16.1pt;z-index:251667456;visibility:visible;mso-wrap-style:square;mso-wrap-distance-left:9pt;mso-wrap-distance-top:0;mso-wrap-distance-right:9pt;mso-wrap-distance-bottom:0;mso-position-horizontal:absolute;mso-position-horizontal-relative:text;mso-position-vertical:absolute;mso-position-vertical-relative:text;v-text-anchor:middle" o:gfxdata="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" fillcolor="black [3200]" strokecolor="black [1600]" strokeweight="1pt"/>
+              <v:shape w14:anchorId="283F6216" id="Diamond 28" o:spid="_x0000_s1026" type="#_x0000_t4" style="position:absolute;margin-left:263.25pt;margin-top:4.15pt;width:17.2pt;height:16.1pt;z-index:251667456;visibility:visible;mso-wrap-style:square;mso-wrap-distance-left:9pt;mso-wrap-distance-top:0;mso-wrap-distance-right:9pt;mso-wrap-distance-bottom:0;mso-position-horizontal:absolute;mso-position-horizontal-relative:text;mso-position-vertical:absolute;mso-position-vertical-relative:text;v-text-anchor:middle" o:gfxdata="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" fillcolor="black [3200]" strokecolor="black [1600]" strokeweight="1pt"/>
             </w:pict>
           </mc:Fallback>
         </mc:AlternateContent>
       </w:r>
+    </w:p>
+    <w:p>
+      <w:pPr>
+        <w:rPr>
+          <w:rFonts w:ascii="Times New Roman" w:hAnsi="Times New Roman" w:cs="Times New Roman"/>
+          <w:b/>
+          <w:bCs/>
+          <w:sz w:val="24"/>
+          <w:szCs w:val="24"/>
+        </w:rPr>
+      </w:pPr>
+    </w:p>
+    <w:p>
+      <w:pPr>
+        <w:rPr>
+          <w:rFonts w:ascii="Times New Roman" w:hAnsi="Times New Roman" w:cs="Times New Roman"/>
+          <w:b/>
+          <w:bCs/>
+          <w:sz w:val="24"/>
+          <w:szCs w:val="24"/>
+        </w:rPr>
+      </w:pPr>
+    </w:p>
+    <w:tbl>
+      <w:tblPr>
+        <w:tblStyle w:val="TableGrid"/>
+        <w:tblpPr w:leftFromText="180" w:rightFromText="180" w:vertAnchor="text" w:horzAnchor="page" w:tblpX="4658" w:tblpY="25"/>
+        <w:tblW w:w="0" w:type="auto"/>
+        <w:tblLook w:val="04A0" w:firstRow="1" w:lastRow="0" w:firstColumn="1" w:lastColumn="0" w:noHBand="0" w:noVBand="1"/>
+      </w:tblPr>
+      <w:tblGrid>
+        <w:gridCol w:w="4765"/>
+      </w:tblGrid>
+      <w:tr>
+        <w:tc>
+          <w:tcPr>
+            <w:tcW w:w="4765" w:type="dxa"/>
+          </w:tcPr>
+          <w:p>
+            <w:pPr>
+              <w:jc w:val="center"/>
+              <w:rPr>
+                <w:rFonts w:ascii="Times New Roman" w:hAnsi="Times New Roman" w:cs="Times New Roman"/>
+                <w:b/>
+                <w:bCs/>
+                <w:sz w:val="24"/>
+                <w:szCs w:val="24"/>
+              </w:rPr>
+            </w:pPr>
+            <w:r>
+              <w:rPr>
+                <w:rFonts w:ascii="Times New Roman" w:hAnsi="Times New Roman" w:cs="Times New Roman"/>
+                <w:b/>
+                <w:bCs/>
+                <w:sz w:val="24"/>
+                <w:szCs w:val="24"/>
+              </w:rPr>
+              <w:t>Caretaker</w:t>
+            </w:r>
+          </w:p>
+        </w:tc>
+      </w:tr>
+      <w:tr>
+        <w:tc>
+          <w:tcPr>
+            <w:tcW w:w="4765" w:type="dxa"/>
+          </w:tcPr>
+          <w:p>
+            <w:pPr>
+              <w:rPr>
+                <w:rFonts w:ascii="Times New Roman" w:hAnsi="Times New Roman" w:cs="Times New Roman"/>
+                <w:sz w:val="24"/>
+                <w:szCs w:val="24"/>
+              </w:rPr>
+            </w:pPr>
+            <w:r>
+              <w:rPr>
+                <w:rFonts w:ascii="Times New Roman" w:hAnsi="Times New Roman" w:cs="Times New Roman"/>
+                <w:sz w:val="24"/>
+                <w:szCs w:val="24"/>
+              </w:rPr>
+              <w:t xml:space="preserve"># int </w:t>
+            </w:r>
+            <w:proofErr w:type="spellStart"/>
+            <w:r>
+              <w:rPr>
+                <w:rFonts w:ascii="Times New Roman" w:hAnsi="Times New Roman" w:cs="Times New Roman"/>
+                <w:sz w:val="24"/>
+                <w:szCs w:val="24"/>
+              </w:rPr>
+              <w:t>service_time</w:t>
+            </w:r>
+            <w:proofErr w:type="spellEnd"/>
+          </w:p>
+        </w:tc>
+      </w:tr>
+      <w:tr>
+        <w:tc>
+          <w:tcPr>
+            <w:tcW w:w="4765" w:type="dxa"/>
+          </w:tcPr>
+          <w:p>
+            <w:pPr>
+              <w:rPr>
+                <w:rFonts w:ascii="Times New Roman" w:hAnsi="Times New Roman" w:cs="Times New Roman"/>
+                <w:sz w:val="24"/>
+                <w:szCs w:val="24"/>
+              </w:rPr>
+            </w:pPr>
+            <w:r>
+              <w:rPr>
+                <w:rFonts w:ascii="Times New Roman" w:hAnsi="Times New Roman" w:cs="Times New Roman"/>
+                <w:sz w:val="24"/>
+                <w:szCs w:val="24"/>
+              </w:rPr>
+              <w:t xml:space="preserve">+ </w:t>
+            </w:r>
+            <w:proofErr w:type="gramStart"/>
+            <w:r>
+              <w:rPr>
+                <w:rFonts w:ascii="Times New Roman" w:hAnsi="Times New Roman" w:cs="Times New Roman"/>
+                <w:sz w:val="24"/>
+                <w:szCs w:val="24"/>
+              </w:rPr>
+              <w:t>Caretaker(</w:t>
+            </w:r>
+            <w:proofErr w:type="gramEnd"/>
+            <w:r>
+              <w:rPr>
+                <w:rFonts w:ascii="Times New Roman" w:hAnsi="Times New Roman" w:cs="Times New Roman"/>
+                <w:sz w:val="24"/>
+                <w:szCs w:val="24"/>
+              </w:rPr>
+              <w:t>)</w:t>
+            </w:r>
+          </w:p>
+          <w:p>
+            <w:pPr>
+              <w:rPr>
+                <w:rFonts w:ascii="Times New Roman" w:hAnsi="Times New Roman" w:cs="Times New Roman"/>
+                <w:sz w:val="24"/>
+                <w:szCs w:val="24"/>
+              </w:rPr>
+            </w:pPr>
+            <w:r>
+              <w:rPr>
+                <w:rFonts w:ascii="Times New Roman" w:hAnsi="Times New Roman" w:cs="Times New Roman"/>
+                <w:sz w:val="24"/>
+                <w:szCs w:val="24"/>
+              </w:rPr>
+              <w:t xml:space="preserve">+ virtual void </w:t>
+            </w:r>
+            <w:proofErr w:type="spellStart"/>
+            <w:r>
+              <w:rPr>
+                <w:rFonts w:ascii="Times New Roman" w:hAnsi="Times New Roman" w:cs="Times New Roman"/>
+                <w:sz w:val="24"/>
+                <w:szCs w:val="24"/>
+              </w:rPr>
+              <w:t>random_</w:t>
+            </w:r>
+            <w:proofErr w:type="gramStart"/>
+            <w:r>
+              <w:rPr>
+                <w:rFonts w:ascii="Times New Roman" w:hAnsi="Times New Roman" w:cs="Times New Roman"/>
+                <w:sz w:val="24"/>
+                <w:szCs w:val="24"/>
+              </w:rPr>
+              <w:t>service</w:t>
+            </w:r>
+            <w:proofErr w:type="spellEnd"/>
+            <w:r>
+              <w:rPr>
+                <w:rFonts w:ascii="Times New Roman" w:hAnsi="Times New Roman" w:cs="Times New Roman"/>
+                <w:sz w:val="24"/>
+                <w:szCs w:val="24"/>
+              </w:rPr>
+              <w:t>(</w:t>
+            </w:r>
+            <w:proofErr w:type="gramEnd"/>
+            <w:r>
+              <w:rPr>
+                <w:rFonts w:ascii="Times New Roman" w:hAnsi="Times New Roman" w:cs="Times New Roman"/>
+                <w:sz w:val="24"/>
+                <w:szCs w:val="24"/>
+              </w:rPr>
+              <w:t>) = 0</w:t>
+            </w:r>
+          </w:p>
+          <w:p>
+            <w:pPr>
+              <w:rPr>
+                <w:rFonts w:ascii="Times New Roman" w:hAnsi="Times New Roman" w:cs="Times New Roman"/>
+                <w:sz w:val="24"/>
+                <w:szCs w:val="24"/>
+              </w:rPr>
+            </w:pPr>
+            <w:r>
+              <w:rPr>
+                <w:rFonts w:ascii="Times New Roman" w:hAnsi="Times New Roman" w:cs="Times New Roman"/>
+                <w:sz w:val="24"/>
+                <w:szCs w:val="24"/>
+              </w:rPr>
+              <w:t xml:space="preserve">+ int </w:t>
+            </w:r>
+            <w:proofErr w:type="spellStart"/>
+            <w:r>
+              <w:rPr>
+                <w:rFonts w:ascii="Times New Roman" w:hAnsi="Times New Roman" w:cs="Times New Roman"/>
+                <w:sz w:val="24"/>
+                <w:szCs w:val="24"/>
+              </w:rPr>
+              <w:t>get_service_</w:t>
+            </w:r>
+            <w:proofErr w:type="gramStart"/>
+            <w:r>
+              <w:rPr>
+                <w:rFonts w:ascii="Times New Roman" w:hAnsi="Times New Roman" w:cs="Times New Roman"/>
+                <w:sz w:val="24"/>
+                <w:szCs w:val="24"/>
+              </w:rPr>
+              <w:t>time</w:t>
+            </w:r>
+            <w:proofErr w:type="spellEnd"/>
+            <w:r>
+              <w:rPr>
+                <w:rFonts w:ascii="Times New Roman" w:hAnsi="Times New Roman" w:cs="Times New Roman"/>
+                <w:sz w:val="24"/>
+                <w:szCs w:val="24"/>
+              </w:rPr>
+              <w:t>(</w:t>
+            </w:r>
+            <w:proofErr w:type="gramEnd"/>
+            <w:r>
+              <w:rPr>
+                <w:rFonts w:ascii="Times New Roman" w:hAnsi="Times New Roman" w:cs="Times New Roman"/>
+                <w:sz w:val="24"/>
+                <w:szCs w:val="24"/>
+              </w:rPr>
+              <w:t>)</w:t>
+            </w:r>
+          </w:p>
+        </w:tc>
+      </w:tr>
+    </w:tbl>
+    <w:p>
+      <w:pPr>
+        <w:rPr>
+          <w:rFonts w:ascii="Times New Roman" w:hAnsi="Times New Roman" w:cs="Times New Roman"/>
+          <w:b/>
+          <w:bCs/>
+          <w:sz w:val="24"/>
+          <w:szCs w:val="24"/>
+        </w:rPr>
+      </w:pPr>
       <w:r>
         <w:rPr>
           <w:rFonts w:ascii="Times New Roman" w:hAnsi="Times New Roman" w:cs="Times New Roman"/>
@@ -7429,112 +7750,65 @@
         <mc:AlternateContent>
           <mc:Choice Requires="wps">
             <w:drawing>
-              <wp:anchor distT="0" distB="0" distL="114300" distR="114300" simplePos="0" relativeHeight="251665408" behindDoc="0" locked="0" layoutInCell="1" allowOverlap="1" wp14:anchorId="3E30B4F4" wp14:editId="559A3648">
+              <wp:anchor distT="0" distB="0" distL="114300" distR="114300" simplePos="0" relativeHeight="251693056" behindDoc="0" locked="0" layoutInCell="1" allowOverlap="1" wp14:anchorId="56D06A39" wp14:editId="23B655EB">
                 <wp:simplePos x="0" y="0"/>
                 <wp:positionH relativeFrom="column">
-                  <wp:posOffset>3466530</wp:posOffset>
+                  <wp:posOffset>4926966</wp:posOffset>
                 </wp:positionH>
                 <wp:positionV relativeFrom="paragraph">
-                  <wp:posOffset>58760</wp:posOffset>
+                  <wp:posOffset>199351</wp:posOffset>
                 </wp:positionV>
-                <wp:extent cx="2565457" cy="1364757"/>
-                <wp:effectExtent l="19050" t="0" r="25400" b="26035"/>
+                <wp:extent cx="230917" cy="190006"/>
+                <wp:effectExtent l="20320" t="0" r="56515" b="56515"/>
                 <wp:wrapNone/>
-                <wp:docPr id="26" name="Connector: Elbow 26"/>
+                <wp:docPr id="54" name="Isosceles Triangle 54"/>
                 <wp:cNvGraphicFramePr/>
                 <a:graphic xmlns:a="http://schemas.openxmlformats.org/drawingml/2006/main">
                   <a:graphicData uri="http://schemas.microsoft.com/office/word/2010/wordprocessingShape">
                     <wps:wsp>
-                      <wps:cNvCnPr/>
+                      <wps:cNvSpPr/>
                       <wps:spPr>
-                        <a:xfrm flipH="1" flipV="1">
+                        <a:xfrm rot="17222988">
                           <a:off x="0" y="0"/>
-                          <a:ext cx="2565457" cy="1364757"/>
+                          <a:ext cx="230917" cy="190006"/>
                         </a:xfrm>
-                        <a:prstGeom prst="bentConnector3">
-                          <a:avLst>
-                            <a:gd name="adj1" fmla="val 100005"/>
-                          </a:avLst>
+                        <a:prstGeom prst="triangle">
+                          <a:avLst/>
                         </a:prstGeom>
                       </wps:spPr>
                       <wps:style>
-                        <a:lnRef idx="1">
+                        <a:lnRef idx="2">
                           <a:schemeClr val="dk1"/>
                         </a:lnRef>
-                        <a:fillRef idx="0">
-                          <a:schemeClr val="dk1"/>
+                        <a:fillRef idx="1">
+                          <a:schemeClr val="lt1"/>
                         </a:fillRef>
                         <a:effectRef idx="0">
                           <a:schemeClr val="dk1"/>
                         </a:effectRef>
                         <a:fontRef idx="minor">
-                          <a:schemeClr val="tx1"/>
+                          <a:schemeClr val="dk1"/>
                         </a:fontRef>
                       </wps:style>
-                      <wps:bodyPr/>
+                      <wps:bodyPr rot="0" spcFirstLastPara="0" vertOverflow="overflow" horzOverflow="overflow" vert="horz" wrap="square" lIns="91440" tIns="45720" rIns="91440" bIns="45720" numCol="1" spcCol="0" rtlCol="0" fromWordArt="0" anchor="ctr" anchorCtr="0" forceAA="0" compatLnSpc="1">
+                        <a:prstTxWarp prst="textNoShape">
+                          <a:avLst/>
+                        </a:prstTxWarp>
+                        <a:noAutofit/>
+                      </wps:bodyPr>
                     </wps:wsp>
                   </a:graphicData>
                 </a:graphic>
-                <wp14:sizeRelH relativeFrom="margin">
-                  <wp14:pctWidth>0</wp14:pctWidth>
-                </wp14:sizeRelH>
-                <wp14:sizeRelV relativeFrom="margin">
-                  <wp14:pctHeight>0</wp14:pctHeight>
-                </wp14:sizeRelV>
               </wp:anchor>
             </w:drawing>
           </mc:Choice>
           <mc:Fallback>
             <w:pict>
-              <v:shapetype w14:anchorId="2BD7B101" id="_x0000_t34" coordsize="21600,21600" o:spt="34" o:oned="t" adj="10800" path="m,l@0,0@0,21600,21600,21600e" filled="f">
-                <v:stroke joinstyle="miter"/>
-                <v:formulas>
-                  <v:f eqn="val #0"/>
-                </v:formulas>
-                <v:path arrowok="t" fillok="f" o:connecttype="none"/>
-                <v:handles>
-                  <v:h position="#0,center"/>
-                </v:handles>
-                <o:lock v:ext="edit" shapetype="t"/>
-              </v:shapetype>
-              <v:shape id="Connector: Elbow 26" o:spid="_x0000_s1026" type="#_x0000_t34" style="position:absolute;margin-left:272.95pt;margin-top:4.65pt;width:202pt;height:107.45pt;flip:x y;z-index:251665408;visibility:visible;mso-wrap-style:square;mso-width-percent:0;mso-height-percent:0;mso-wrap-distance-left:9pt;mso-wrap-distance-top:0;mso-wrap-distance-right:9pt;mso-wrap-distance-bottom:0;mso-position-horizontal:absolute;mso-position-horizontal-relative:text;mso-position-vertical:absolute;mso-position-vertical-relative:text;mso-width-percent:0;mso-height-percent:0;mso-width-relative:margin;mso-height-relative:margin" o:gfxdata="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" adj="21601" strokecolor="black [3200]" strokeweight=".5pt"/>
+              <v:shape w14:anchorId="77536F90" id="Isosceles Triangle 54" o:spid="_x0000_s1026" type="#_x0000_t5" style="position:absolute;margin-left:387.95pt;margin-top:15.7pt;width:18.2pt;height:14.95pt;rotation:-4780864fd;z-index:251693056;visibility:visible;mso-wrap-style:square;mso-wrap-distance-left:9pt;mso-wrap-distance-top:0;mso-wrap-distance-right:9pt;mso-wrap-distance-bottom:0;mso-position-horizontal:absolute;mso-position-horizontal-relative:text;mso-position-vertical:absolute;mso-position-vertical-relative:text;v-text-anchor:middle" o:gfxdata="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" fillcolor="white [3201]" strokecolor="black [3200]" strokeweight="1pt"/>
             </w:pict>
           </mc:Fallback>
         </mc:AlternateContent>
       </w:r>
-    </w:p>
-    <w:p>
-      <w:pPr>
-        <w:rPr>
-          <w:rFonts w:ascii="Times New Roman" w:hAnsi="Times New Roman" w:cs="Times New Roman"/>
-          <w:b/>
-          <w:bCs/>
-          <w:sz w:val="24"/>
-          <w:szCs w:val="24"/>
-        </w:rPr>
-      </w:pPr>
-    </w:p>
-    <w:p>
-      <w:pPr>
-        <w:rPr>
-          <w:rFonts w:ascii="Times New Roman" w:hAnsi="Times New Roman" w:cs="Times New Roman"/>
-          <w:b/>
-          <w:bCs/>
-          <w:sz w:val="24"/>
-          <w:szCs w:val="24"/>
-        </w:rPr>
-      </w:pPr>
-    </w:p>
-    <w:p>
-      <w:pPr>
-        <w:rPr>
-          <w:rFonts w:ascii="Times New Roman" w:hAnsi="Times New Roman" w:cs="Times New Roman"/>
-          <w:b/>
-          <w:bCs/>
-          <w:sz w:val="24"/>
-          <w:szCs w:val="24"/>
-        </w:rPr>
-      </w:pPr>
     </w:p>
     <w:tbl>
       <w:tblPr>
@@ -7682,491 +7956,6 @@
                 <w:szCs w:val="24"/>
               </w:rPr>
               <w:t>service</w:t>
-            </w:r>
-            <w:proofErr w:type="spellEnd"/>
-            <w:r>
-              <w:rPr>
-                <w:rFonts w:ascii="Times New Roman" w:hAnsi="Times New Roman" w:cs="Times New Roman"/>
-                <w:sz w:val="24"/>
-                <w:szCs w:val="24"/>
-              </w:rPr>
-              <w:t>(</w:t>
-            </w:r>
-            <w:proofErr w:type="gramEnd"/>
-            <w:r>
-              <w:rPr>
-                <w:rFonts w:ascii="Times New Roman" w:hAnsi="Times New Roman" w:cs="Times New Roman"/>
-                <w:sz w:val="24"/>
-                <w:szCs w:val="24"/>
-              </w:rPr>
-              <w:t>)</w:t>
-            </w:r>
-          </w:p>
-          <w:p>
-            <w:pPr>
-              <w:rPr>
-                <w:rFonts w:ascii="Times New Roman" w:hAnsi="Times New Roman" w:cs="Times New Roman"/>
-                <w:sz w:val="24"/>
-                <w:szCs w:val="24"/>
-              </w:rPr>
-            </w:pPr>
-            <w:r>
-              <w:rPr>
-                <w:rFonts w:ascii="Times New Roman" w:hAnsi="Times New Roman" w:cs="Times New Roman"/>
-                <w:sz w:val="24"/>
-                <w:szCs w:val="24"/>
-              </w:rPr>
-              <w:t xml:space="preserve">+ void </w:t>
-            </w:r>
-            <w:proofErr w:type="spellStart"/>
-            <w:r>
-              <w:rPr>
-                <w:rFonts w:ascii="Times New Roman" w:hAnsi="Times New Roman" w:cs="Times New Roman"/>
-                <w:sz w:val="24"/>
-                <w:szCs w:val="24"/>
-              </w:rPr>
-              <w:t>get_service_</w:t>
-            </w:r>
-            <w:proofErr w:type="gramStart"/>
-            <w:r>
-              <w:rPr>
-                <w:rFonts w:ascii="Times New Roman" w:hAnsi="Times New Roman" w:cs="Times New Roman"/>
-                <w:sz w:val="24"/>
-                <w:szCs w:val="24"/>
-              </w:rPr>
-              <w:t>time</w:t>
-            </w:r>
-            <w:proofErr w:type="spellEnd"/>
-            <w:r>
-              <w:rPr>
-                <w:rFonts w:ascii="Times New Roman" w:hAnsi="Times New Roman" w:cs="Times New Roman"/>
-                <w:sz w:val="24"/>
-                <w:szCs w:val="24"/>
-              </w:rPr>
-              <w:t>(</w:t>
-            </w:r>
-            <w:proofErr w:type="gramEnd"/>
-            <w:r>
-              <w:rPr>
-                <w:rFonts w:ascii="Times New Roman" w:hAnsi="Times New Roman" w:cs="Times New Roman"/>
-                <w:sz w:val="24"/>
-                <w:szCs w:val="24"/>
-              </w:rPr>
-              <w:t>)</w:t>
-            </w:r>
-          </w:p>
-        </w:tc>
-      </w:tr>
-    </w:tbl>
-    <w:tbl>
-      <w:tblPr>
-        <w:tblStyle w:val="TableGrid"/>
-        <w:tblpPr w:leftFromText="180" w:rightFromText="180" w:vertAnchor="text" w:horzAnchor="page" w:tblpX="5159" w:tblpY="627"/>
-        <w:tblW w:w="0" w:type="auto"/>
-        <w:tblLook w:val="04A0" w:firstRow="1" w:lastRow="0" w:firstColumn="1" w:lastColumn="0" w:noHBand="0" w:noVBand="1"/>
-      </w:tblPr>
-      <w:tblGrid>
-        <w:gridCol w:w="4045"/>
-      </w:tblGrid>
-      <w:tr>
-        <w:tc>
-          <w:tcPr>
-            <w:tcW w:w="4045" w:type="dxa"/>
-          </w:tcPr>
-          <w:p>
-            <w:pPr>
-              <w:jc w:val="center"/>
-              <w:rPr>
-                <w:rFonts w:ascii="Times New Roman" w:hAnsi="Times New Roman" w:cs="Times New Roman"/>
-                <w:b/>
-                <w:bCs/>
-                <w:sz w:val="24"/>
-                <w:szCs w:val="24"/>
-              </w:rPr>
-            </w:pPr>
-            <w:r>
-              <w:rPr>
-                <w:rFonts w:ascii="Times New Roman" w:hAnsi="Times New Roman" w:cs="Times New Roman"/>
-                <w:b/>
-                <w:bCs/>
-                <w:sz w:val="24"/>
-                <w:szCs w:val="24"/>
-              </w:rPr>
-              <w:t>Random</w:t>
-            </w:r>
-          </w:p>
-        </w:tc>
-      </w:tr>
-      <w:tr>
-        <w:tc>
-          <w:tcPr>
-            <w:tcW w:w="4045" w:type="dxa"/>
-          </w:tcPr>
-          <w:p>
-            <w:pPr>
-              <w:rPr>
-                <w:rFonts w:ascii="Times New Roman" w:hAnsi="Times New Roman" w:cs="Times New Roman"/>
-                <w:sz w:val="24"/>
-                <w:szCs w:val="24"/>
-              </w:rPr>
-            </w:pPr>
-            <w:r>
-              <w:rPr>
-                <w:rFonts w:ascii="Times New Roman" w:hAnsi="Times New Roman" w:cs="Times New Roman"/>
-                <w:sz w:val="24"/>
-                <w:szCs w:val="24"/>
-              </w:rPr>
-              <w:t>-</w:t>
-            </w:r>
-            <w:r>
-              <w:rPr>
-                <w:rFonts w:ascii="Times New Roman" w:hAnsi="Times New Roman" w:cs="Times New Roman"/>
-                <w:sz w:val="24"/>
-                <w:szCs w:val="24"/>
-              </w:rPr>
-              <w:t xml:space="preserve"> int probability</w:t>
-            </w:r>
-          </w:p>
-        </w:tc>
-      </w:tr>
-      <w:tr>
-        <w:tc>
-          <w:tcPr>
-            <w:tcW w:w="4045" w:type="dxa"/>
-          </w:tcPr>
-          <w:p>
-            <w:pPr>
-              <w:rPr>
-                <w:rFonts w:ascii="Times New Roman" w:hAnsi="Times New Roman" w:cs="Times New Roman"/>
-                <w:sz w:val="24"/>
-                <w:szCs w:val="24"/>
-              </w:rPr>
-            </w:pPr>
-            <w:r>
-              <w:rPr>
-                <w:rFonts w:ascii="Times New Roman" w:hAnsi="Times New Roman" w:cs="Times New Roman"/>
-                <w:sz w:val="24"/>
-                <w:szCs w:val="24"/>
-              </w:rPr>
-              <w:t xml:space="preserve">+ </w:t>
-            </w:r>
-            <w:proofErr w:type="gramStart"/>
-            <w:r>
-              <w:rPr>
-                <w:rFonts w:ascii="Times New Roman" w:hAnsi="Times New Roman" w:cs="Times New Roman"/>
-                <w:sz w:val="24"/>
-                <w:szCs w:val="24"/>
-              </w:rPr>
-              <w:t>Random(</w:t>
-            </w:r>
-            <w:proofErr w:type="gramEnd"/>
-            <w:r>
-              <w:rPr>
-                <w:rFonts w:ascii="Times New Roman" w:hAnsi="Times New Roman" w:cs="Times New Roman"/>
-                <w:sz w:val="24"/>
-                <w:szCs w:val="24"/>
-              </w:rPr>
-              <w:t>)</w:t>
-            </w:r>
-          </w:p>
-          <w:p>
-            <w:pPr>
-              <w:rPr>
-                <w:rFonts w:ascii="Times New Roman" w:hAnsi="Times New Roman" w:cs="Times New Roman"/>
-                <w:sz w:val="24"/>
-                <w:szCs w:val="24"/>
-              </w:rPr>
-            </w:pPr>
-            <w:r>
-              <w:rPr>
-                <w:rFonts w:ascii="Times New Roman" w:hAnsi="Times New Roman" w:cs="Times New Roman"/>
-                <w:sz w:val="24"/>
-                <w:szCs w:val="24"/>
-              </w:rPr>
-              <w:t xml:space="preserve">+ void </w:t>
-            </w:r>
-            <w:proofErr w:type="spellStart"/>
-            <w:r>
-              <w:rPr>
-                <w:rFonts w:ascii="Times New Roman" w:hAnsi="Times New Roman" w:cs="Times New Roman"/>
-                <w:sz w:val="24"/>
-                <w:szCs w:val="24"/>
-              </w:rPr>
-              <w:t>random_</w:t>
-            </w:r>
-            <w:proofErr w:type="gramStart"/>
-            <w:r>
-              <w:rPr>
-                <w:rFonts w:ascii="Times New Roman" w:hAnsi="Times New Roman" w:cs="Times New Roman"/>
-                <w:sz w:val="24"/>
-                <w:szCs w:val="24"/>
-              </w:rPr>
-              <w:t>probability</w:t>
-            </w:r>
-            <w:proofErr w:type="spellEnd"/>
-            <w:r>
-              <w:rPr>
-                <w:rFonts w:ascii="Times New Roman" w:hAnsi="Times New Roman" w:cs="Times New Roman"/>
-                <w:sz w:val="24"/>
-                <w:szCs w:val="24"/>
-              </w:rPr>
-              <w:t>(</w:t>
-            </w:r>
-            <w:proofErr w:type="gramEnd"/>
-            <w:r>
-              <w:rPr>
-                <w:rFonts w:ascii="Times New Roman" w:hAnsi="Times New Roman" w:cs="Times New Roman"/>
-                <w:sz w:val="24"/>
-                <w:szCs w:val="24"/>
-              </w:rPr>
-              <w:t>)</w:t>
-            </w:r>
-          </w:p>
-          <w:p>
-            <w:pPr>
-              <w:rPr>
-                <w:rFonts w:ascii="Times New Roman" w:hAnsi="Times New Roman" w:cs="Times New Roman"/>
-                <w:sz w:val="24"/>
-                <w:szCs w:val="24"/>
-              </w:rPr>
-            </w:pPr>
-            <w:r>
-              <w:rPr>
-                <w:rFonts w:ascii="Times New Roman" w:hAnsi="Times New Roman" w:cs="Times New Roman"/>
-                <w:sz w:val="24"/>
-                <w:szCs w:val="24"/>
-              </w:rPr>
-              <w:t xml:space="preserve">+ int </w:t>
-            </w:r>
-            <w:proofErr w:type="spellStart"/>
-            <w:r>
-              <w:rPr>
-                <w:rFonts w:ascii="Times New Roman" w:hAnsi="Times New Roman" w:cs="Times New Roman"/>
-                <w:sz w:val="24"/>
-                <w:szCs w:val="24"/>
-              </w:rPr>
-              <w:t>random_</w:t>
-            </w:r>
-            <w:proofErr w:type="gramStart"/>
-            <w:r>
-              <w:rPr>
-                <w:rFonts w:ascii="Times New Roman" w:hAnsi="Times New Roman" w:cs="Times New Roman"/>
-                <w:sz w:val="24"/>
-                <w:szCs w:val="24"/>
-              </w:rPr>
-              <w:t>servity</w:t>
-            </w:r>
-            <w:proofErr w:type="spellEnd"/>
-            <w:r>
-              <w:rPr>
-                <w:rFonts w:ascii="Times New Roman" w:hAnsi="Times New Roman" w:cs="Times New Roman"/>
-                <w:sz w:val="24"/>
-                <w:szCs w:val="24"/>
-              </w:rPr>
-              <w:t>(</w:t>
-            </w:r>
-            <w:proofErr w:type="gramEnd"/>
-            <w:r>
-              <w:rPr>
-                <w:rFonts w:ascii="Times New Roman" w:hAnsi="Times New Roman" w:cs="Times New Roman"/>
-                <w:sz w:val="24"/>
-                <w:szCs w:val="24"/>
-              </w:rPr>
-              <w:t>)</w:t>
-            </w:r>
-          </w:p>
-          <w:p>
-            <w:pPr>
-              <w:rPr>
-                <w:rFonts w:ascii="Times New Roman" w:hAnsi="Times New Roman" w:cs="Times New Roman"/>
-                <w:sz w:val="24"/>
-                <w:szCs w:val="24"/>
-              </w:rPr>
-            </w:pPr>
-            <w:r>
-              <w:rPr>
-                <w:rFonts w:ascii="Times New Roman" w:hAnsi="Times New Roman" w:cs="Times New Roman"/>
-                <w:sz w:val="24"/>
-                <w:szCs w:val="24"/>
-              </w:rPr>
-              <w:t xml:space="preserve">+ int </w:t>
-            </w:r>
-            <w:proofErr w:type="spellStart"/>
-            <w:r>
-              <w:rPr>
-                <w:rFonts w:ascii="Times New Roman" w:hAnsi="Times New Roman" w:cs="Times New Roman"/>
-                <w:sz w:val="24"/>
-                <w:szCs w:val="24"/>
-              </w:rPr>
-              <w:t>random_</w:t>
-            </w:r>
-            <w:proofErr w:type="gramStart"/>
-            <w:r>
-              <w:rPr>
-                <w:rFonts w:ascii="Times New Roman" w:hAnsi="Times New Roman" w:cs="Times New Roman"/>
-                <w:sz w:val="24"/>
-                <w:szCs w:val="24"/>
-              </w:rPr>
-              <w:t>time</w:t>
-            </w:r>
-            <w:proofErr w:type="spellEnd"/>
-            <w:r>
-              <w:rPr>
-                <w:rFonts w:ascii="Times New Roman" w:hAnsi="Times New Roman" w:cs="Times New Roman"/>
-                <w:sz w:val="24"/>
-                <w:szCs w:val="24"/>
-              </w:rPr>
-              <w:t>(</w:t>
-            </w:r>
-            <w:proofErr w:type="gramEnd"/>
-            <w:r>
-              <w:rPr>
-                <w:rFonts w:ascii="Times New Roman" w:hAnsi="Times New Roman" w:cs="Times New Roman"/>
-                <w:sz w:val="24"/>
-                <w:szCs w:val="24"/>
-              </w:rPr>
-              <w:t>int max)</w:t>
-            </w:r>
-          </w:p>
-          <w:p>
-            <w:pPr>
-              <w:rPr>
-                <w:rFonts w:ascii="Times New Roman" w:hAnsi="Times New Roman" w:cs="Times New Roman"/>
-                <w:sz w:val="24"/>
-                <w:szCs w:val="24"/>
-              </w:rPr>
-            </w:pPr>
-            <w:r>
-              <w:rPr>
-                <w:rFonts w:ascii="Times New Roman" w:hAnsi="Times New Roman" w:cs="Times New Roman"/>
-                <w:sz w:val="24"/>
-                <w:szCs w:val="24"/>
-              </w:rPr>
-              <w:t xml:space="preserve">+ double </w:t>
-            </w:r>
-            <w:proofErr w:type="spellStart"/>
-            <w:r>
-              <w:rPr>
-                <w:rFonts w:ascii="Times New Roman" w:hAnsi="Times New Roman" w:cs="Times New Roman"/>
-                <w:sz w:val="24"/>
-                <w:szCs w:val="24"/>
-              </w:rPr>
-              <w:t>random_</w:t>
-            </w:r>
-            <w:proofErr w:type="gramStart"/>
-            <w:r>
-              <w:rPr>
-                <w:rFonts w:ascii="Times New Roman" w:hAnsi="Times New Roman" w:cs="Times New Roman"/>
-                <w:sz w:val="24"/>
-                <w:szCs w:val="24"/>
-              </w:rPr>
-              <w:t>dbl</w:t>
-            </w:r>
-            <w:proofErr w:type="spellEnd"/>
-            <w:r>
-              <w:rPr>
-                <w:rFonts w:ascii="Times New Roman" w:hAnsi="Times New Roman" w:cs="Times New Roman"/>
-                <w:sz w:val="24"/>
-                <w:szCs w:val="24"/>
-              </w:rPr>
-              <w:t>(</w:t>
-            </w:r>
-            <w:proofErr w:type="gramEnd"/>
-            <w:r>
-              <w:rPr>
-                <w:rFonts w:ascii="Times New Roman" w:hAnsi="Times New Roman" w:cs="Times New Roman"/>
-                <w:sz w:val="24"/>
-                <w:szCs w:val="24"/>
-              </w:rPr>
-              <w:t>)</w:t>
-            </w:r>
-          </w:p>
-          <w:p>
-            <w:pPr>
-              <w:rPr>
-                <w:rFonts w:ascii="Times New Roman" w:hAnsi="Times New Roman" w:cs="Times New Roman"/>
-                <w:sz w:val="24"/>
-                <w:szCs w:val="24"/>
-              </w:rPr>
-            </w:pPr>
-            <w:r>
-              <w:rPr>
-                <w:rFonts w:ascii="Times New Roman" w:hAnsi="Times New Roman" w:cs="Times New Roman"/>
-                <w:sz w:val="24"/>
-                <w:szCs w:val="24"/>
-              </w:rPr>
-              <w:t xml:space="preserve">+ int </w:t>
-            </w:r>
-            <w:proofErr w:type="spellStart"/>
-            <w:r>
-              <w:rPr>
-                <w:rFonts w:ascii="Times New Roman" w:hAnsi="Times New Roman" w:cs="Times New Roman"/>
-                <w:sz w:val="24"/>
-                <w:szCs w:val="24"/>
-              </w:rPr>
-              <w:t>random_</w:t>
-            </w:r>
-            <w:proofErr w:type="gramStart"/>
-            <w:r>
-              <w:rPr>
-                <w:rFonts w:ascii="Times New Roman" w:hAnsi="Times New Roman" w:cs="Times New Roman"/>
-                <w:sz w:val="24"/>
-                <w:szCs w:val="24"/>
-              </w:rPr>
-              <w:t>age</w:t>
-            </w:r>
-            <w:proofErr w:type="spellEnd"/>
-            <w:r>
-              <w:rPr>
-                <w:rFonts w:ascii="Times New Roman" w:hAnsi="Times New Roman" w:cs="Times New Roman"/>
-                <w:sz w:val="24"/>
-                <w:szCs w:val="24"/>
-              </w:rPr>
-              <w:t>(</w:t>
-            </w:r>
-            <w:proofErr w:type="gramEnd"/>
-            <w:r>
-              <w:rPr>
-                <w:rFonts w:ascii="Times New Roman" w:hAnsi="Times New Roman" w:cs="Times New Roman"/>
-                <w:sz w:val="24"/>
-                <w:szCs w:val="24"/>
-              </w:rPr>
-              <w:t>)</w:t>
-            </w:r>
-          </w:p>
-          <w:p>
-            <w:pPr>
-              <w:rPr>
-                <w:rFonts w:ascii="Times New Roman" w:hAnsi="Times New Roman" w:cs="Times New Roman"/>
-                <w:sz w:val="24"/>
-                <w:szCs w:val="24"/>
-              </w:rPr>
-            </w:pPr>
-            <w:r>
-              <w:rPr>
-                <w:rFonts w:ascii="Times New Roman" w:hAnsi="Times New Roman" w:cs="Times New Roman"/>
-                <w:sz w:val="24"/>
-                <w:szCs w:val="24"/>
-              </w:rPr>
-              <w:t xml:space="preserve">+ int </w:t>
-            </w:r>
-            <w:proofErr w:type="spellStart"/>
-            <w:r>
-              <w:rPr>
-                <w:rFonts w:ascii="Times New Roman" w:hAnsi="Times New Roman" w:cs="Times New Roman"/>
-                <w:sz w:val="24"/>
-                <w:szCs w:val="24"/>
-              </w:rPr>
-              <w:t>random_</w:t>
-            </w:r>
-            <w:proofErr w:type="gramStart"/>
-            <w:r>
-              <w:rPr>
-                <w:rFonts w:ascii="Times New Roman" w:hAnsi="Times New Roman" w:cs="Times New Roman"/>
-                <w:sz w:val="24"/>
-                <w:szCs w:val="24"/>
-              </w:rPr>
-              <w:t>person</w:t>
             </w:r>
             <w:proofErr w:type="spellEnd"/>
             <w:r>
@@ -8356,59 +8145,6 @@
               <w:t>)</w:t>
             </w:r>
           </w:p>
-          <w:p>
-            <w:pPr>
-              <w:rPr>
-                <w:rFonts w:ascii="Times New Roman" w:hAnsi="Times New Roman" w:cs="Times New Roman"/>
-                <w:sz w:val="24"/>
-                <w:szCs w:val="24"/>
-              </w:rPr>
-            </w:pPr>
-            <w:r>
-              <w:rPr>
-                <w:rFonts w:ascii="Times New Roman" w:hAnsi="Times New Roman" w:cs="Times New Roman"/>
-                <w:sz w:val="24"/>
-                <w:szCs w:val="24"/>
-              </w:rPr>
-              <w:t xml:space="preserve">+ void </w:t>
-            </w:r>
-            <w:proofErr w:type="spellStart"/>
-            <w:r>
-              <w:rPr>
-                <w:rFonts w:ascii="Times New Roman" w:hAnsi="Times New Roman" w:cs="Times New Roman"/>
-                <w:sz w:val="24"/>
-                <w:szCs w:val="24"/>
-              </w:rPr>
-              <w:t>get_service_</w:t>
-            </w:r>
-            <w:proofErr w:type="gramStart"/>
-            <w:r>
-              <w:rPr>
-                <w:rFonts w:ascii="Times New Roman" w:hAnsi="Times New Roman" w:cs="Times New Roman"/>
-                <w:sz w:val="24"/>
-                <w:szCs w:val="24"/>
-              </w:rPr>
-              <w:t>time</w:t>
-            </w:r>
-            <w:proofErr w:type="spellEnd"/>
-            <w:r>
-              <w:rPr>
-                <w:rFonts w:ascii="Times New Roman" w:hAnsi="Times New Roman" w:cs="Times New Roman"/>
-                <w:sz w:val="24"/>
-                <w:szCs w:val="24"/>
-              </w:rPr>
-              <w:t>(</w:t>
-            </w:r>
-            <w:proofErr w:type="gramEnd"/>
-            <w:r>
-              <w:rPr>
-                <w:rFonts w:ascii="Times New Roman" w:hAnsi="Times New Roman" w:cs="Times New Roman"/>
-                <w:sz w:val="24"/>
-                <w:szCs w:val="24"/>
-              </w:rPr>
-              <w:t>)</w:t>
-            </w:r>
-          </w:p>
         </w:tc>
       </w:tr>
     </w:tbl>
@@ -8431,7 +8167,67 @@
           <w:sz w:val="24"/>
           <w:szCs w:val="24"/>
         </w:rPr>
-        <w:t xml:space="preserve"> </w:t>
+        <mc:AlternateContent>
+          <mc:Choice Requires="wps">
+            <w:drawing>
+              <wp:anchor distT="0" distB="0" distL="114300" distR="114300" simplePos="0" relativeHeight="251695104" behindDoc="0" locked="0" layoutInCell="1" allowOverlap="1" wp14:anchorId="2DDD57EF" wp14:editId="1997FE1E">
+                <wp:simplePos x="0" y="0"/>
+                <wp:positionH relativeFrom="column">
+                  <wp:posOffset>1898968</wp:posOffset>
+                </wp:positionH>
+                <wp:positionV relativeFrom="paragraph">
+                  <wp:posOffset>75370</wp:posOffset>
+                </wp:positionV>
+                <wp:extent cx="213756" cy="166255"/>
+                <wp:effectExtent l="42862" t="14288" r="20003" b="39052"/>
+                <wp:wrapNone/>
+                <wp:docPr id="56" name="Isosceles Triangle 56"/>
+                <wp:cNvGraphicFramePr/>
+                <a:graphic xmlns:a="http://schemas.openxmlformats.org/drawingml/2006/main">
+                  <a:graphicData uri="http://schemas.microsoft.com/office/word/2010/wordprocessingShape">
+                    <wps:wsp>
+                      <wps:cNvSpPr/>
+                      <wps:spPr>
+                        <a:xfrm rot="4924758">
+                          <a:off x="0" y="0"/>
+                          <a:ext cx="213756" cy="166255"/>
+                        </a:xfrm>
+                        <a:prstGeom prst="triangle">
+                          <a:avLst/>
+                        </a:prstGeom>
+                      </wps:spPr>
+                      <wps:style>
+                        <a:lnRef idx="2">
+                          <a:schemeClr val="dk1"/>
+                        </a:lnRef>
+                        <a:fillRef idx="1">
+                          <a:schemeClr val="lt1"/>
+                        </a:fillRef>
+                        <a:effectRef idx="0">
+                          <a:schemeClr val="dk1"/>
+                        </a:effectRef>
+                        <a:fontRef idx="minor">
+                          <a:schemeClr val="dk1"/>
+                        </a:fontRef>
+                      </wps:style>
+                      <wps:bodyPr rot="0" spcFirstLastPara="0" vertOverflow="overflow" horzOverflow="overflow" vert="horz" wrap="square" lIns="91440" tIns="45720" rIns="91440" bIns="45720" numCol="1" spcCol="0" rtlCol="0" fromWordArt="0" anchor="ctr" anchorCtr="0" forceAA="0" compatLnSpc="1">
+                        <a:prstTxWarp prst="textNoShape">
+                          <a:avLst/>
+                        </a:prstTxWarp>
+                        <a:noAutofit/>
+                      </wps:bodyPr>
+                    </wps:wsp>
+                  </a:graphicData>
+                </a:graphic>
+              </wp:anchor>
+            </w:drawing>
+          </mc:Choice>
+          <mc:Fallback>
+            <w:pict>
+              <v:shape w14:anchorId="5FCA7695" id="Isosceles Triangle 56" o:spid="_x0000_s1026" type="#_x0000_t5" style="position:absolute;margin-left:149.55pt;margin-top:5.95pt;width:16.85pt;height:13.1pt;rotation:5379149fd;z-index:251695104;visibility:visible;mso-wrap-style:square;mso-wrap-distance-left:9pt;mso-wrap-distance-top:0;mso-wrap-distance-right:9pt;mso-wrap-distance-bottom:0;mso-position-horizontal:absolute;mso-position-horizontal-relative:text;mso-position-vertical:absolute;mso-position-vertical-relative:text;v-text-anchor:middle" o:gfxdata="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" fillcolor="white [3201]" strokecolor="black [3200]" strokeweight="1pt"/>
+            </w:pict>
+          </mc:Fallback>
+        </mc:AlternateContent>
       </w:r>
       <w:r>
         <w:rPr>
@@ -8445,27 +8241,27 @@
         <mc:AlternateContent>
           <mc:Choice Requires="wps">
             <w:drawing>
-              <wp:anchor distT="0" distB="0" distL="114300" distR="114300" simplePos="0" relativeHeight="251666432" behindDoc="0" locked="0" layoutInCell="1" allowOverlap="1" wp14:anchorId="74E86783" wp14:editId="761FB219">
+              <wp:anchor distT="0" distB="0" distL="114300" distR="114300" simplePos="0" relativeHeight="251692032" behindDoc="0" locked="0" layoutInCell="1" allowOverlap="1" wp14:anchorId="6D3553CB" wp14:editId="3EFA3FA2">
                 <wp:simplePos x="0" y="0"/>
                 <wp:positionH relativeFrom="column">
-                  <wp:posOffset>1378424</wp:posOffset>
+                  <wp:posOffset>5094514</wp:posOffset>
                 </wp:positionH>
                 <wp:positionV relativeFrom="paragraph">
-                  <wp:posOffset>260056</wp:posOffset>
+                  <wp:posOffset>20584</wp:posOffset>
                 </wp:positionV>
-                <wp:extent cx="2093510" cy="0"/>
-                <wp:effectExtent l="0" t="0" r="0" b="0"/>
+                <wp:extent cx="961902" cy="308758"/>
+                <wp:effectExtent l="0" t="0" r="29210" b="34290"/>
                 <wp:wrapNone/>
-                <wp:docPr id="27" name="Straight Connector 27"/>
+                <wp:docPr id="53" name="Straight Connector 53"/>
                 <wp:cNvGraphicFramePr/>
                 <a:graphic xmlns:a="http://schemas.openxmlformats.org/drawingml/2006/main">
                   <a:graphicData uri="http://schemas.microsoft.com/office/word/2010/wordprocessingShape">
                     <wps:wsp>
                       <wps:cNvCnPr/>
                       <wps:spPr>
-                        <a:xfrm flipH="1">
+                        <a:xfrm>
                           <a:off x="0" y="0"/>
-                          <a:ext cx="2093510" cy="0"/>
+                          <a:ext cx="961902" cy="308758"/>
                         </a:xfrm>
                         <a:prstGeom prst="line">
                           <a:avLst/>
@@ -8494,13 +8290,92 @@
           </mc:Choice>
           <mc:Fallback>
             <w:pict>
-              <v:line w14:anchorId="78DBD116" id="Straight Connector 27" o:spid="_x0000_s1026" style="position:absolute;flip:x;z-index:251666432;visibility:visible;mso-wrap-style:square;mso-wrap-distance-left:9pt;mso-wrap-distance-top:0;mso-wrap-distance-right:9pt;mso-wrap-distance-bottom:0;mso-position-horizontal:absolute;mso-position-horizontal-relative:text;mso-position-vertical:absolute;mso-position-vertical-relative:text" from="108.55pt,20.5pt" to="273.4pt,20.5pt" o:gfxdata="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" strokecolor="black [3200]" strokeweight=".5pt">
+              <v:line w14:anchorId="0A55D486" id="Straight Connector 53" o:spid="_x0000_s1026" style="position:absolute;z-index:251692032;visibility:visible;mso-wrap-style:square;mso-wrap-distance-left:9pt;mso-wrap-distance-top:0;mso-wrap-distance-right:9pt;mso-wrap-distance-bottom:0;mso-position-horizontal:absolute;mso-position-horizontal-relative:text;mso-position-vertical:absolute;mso-position-vertical-relative:text" from="401.15pt,1.6pt" to="476.9pt,25.9pt" o:gfxdata="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" strokecolor="black [3200]" strokeweight=".5pt">
                 <v:stroke joinstyle="miter"/>
               </v:line>
             </w:pict>
           </mc:Fallback>
         </mc:AlternateContent>
       </w:r>
+      <w:r>
+        <w:rPr>
+          <w:rFonts w:ascii="Times New Roman" w:hAnsi="Times New Roman" w:cs="Times New Roman"/>
+          <w:b/>
+          <w:bCs/>
+          <w:noProof/>
+          <w:sz w:val="24"/>
+          <w:szCs w:val="24"/>
+        </w:rPr>
+        <mc:AlternateContent>
+          <mc:Choice Requires="wps">
+            <w:drawing>
+              <wp:anchor distT="0" distB="0" distL="114300" distR="114300" simplePos="0" relativeHeight="251691008" behindDoc="0" locked="0" layoutInCell="1" allowOverlap="1" wp14:anchorId="6ED3F51D" wp14:editId="56D02BF9">
+                <wp:simplePos x="0" y="0"/>
+                <wp:positionH relativeFrom="column">
+                  <wp:posOffset>1401288</wp:posOffset>
+                </wp:positionH>
+                <wp:positionV relativeFrom="paragraph">
+                  <wp:posOffset>151212</wp:posOffset>
+                </wp:positionV>
+                <wp:extent cx="605642" cy="95003"/>
+                <wp:effectExtent l="0" t="0" r="23495" b="19685"/>
+                <wp:wrapNone/>
+                <wp:docPr id="52" name="Straight Connector 52"/>
+                <wp:cNvGraphicFramePr/>
+                <a:graphic xmlns:a="http://schemas.openxmlformats.org/drawingml/2006/main">
+                  <a:graphicData uri="http://schemas.microsoft.com/office/word/2010/wordprocessingShape">
+                    <wps:wsp>
+                      <wps:cNvCnPr/>
+                      <wps:spPr>
+                        <a:xfrm flipV="1">
+                          <a:off x="0" y="0"/>
+                          <a:ext cx="605642" cy="95003"/>
+                        </a:xfrm>
+                        <a:prstGeom prst="line">
+                          <a:avLst/>
+                        </a:prstGeom>
+                      </wps:spPr>
+                      <wps:style>
+                        <a:lnRef idx="1">
+                          <a:schemeClr val="dk1"/>
+                        </a:lnRef>
+                        <a:fillRef idx="0">
+                          <a:schemeClr val="dk1"/>
+                        </a:fillRef>
+                        <a:effectRef idx="0">
+                          <a:schemeClr val="dk1"/>
+                        </a:effectRef>
+                        <a:fontRef idx="minor">
+                          <a:schemeClr val="tx1"/>
+                        </a:fontRef>
+                      </wps:style>
+                      <wps:bodyPr/>
+                    </wps:wsp>
+                  </a:graphicData>
+                </a:graphic>
+              </wp:anchor>
+            </w:drawing>
+          </mc:Choice>
+          <mc:Fallback>
+            <w:pict>
+              <v:line w14:anchorId="20348B26" id="Straight Connector 52" o:spid="_x0000_s1026" style="position:absolute;flip:y;z-index:251691008;visibility:visible;mso-wrap-style:square;mso-wrap-distance-left:9pt;mso-wrap-distance-top:0;mso-wrap-distance-right:9pt;mso-wrap-distance-bottom:0;mso-position-horizontal:absolute;mso-position-horizontal-relative:text;mso-position-vertical:absolute;mso-position-vertical-relative:text" from="110.35pt,11.9pt" to="158.05pt,19.4pt" o:gfxdata="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" strokecolor="black [3200]" strokeweight=".5pt">
+                <v:stroke joinstyle="miter"/>
+              </v:line>
+            </w:pict>
+          </mc:Fallback>
+        </mc:AlternateContent>
+      </w:r>
+      <w:r>
+        <w:rPr>
+          <w:rFonts w:ascii="Times New Roman" w:hAnsi="Times New Roman" w:cs="Times New Roman"/>
+          <w:b/>
+          <w:bCs/>
+          <w:noProof/>
+          <w:sz w:val="24"/>
+          <w:szCs w:val="24"/>
+        </w:rPr>
+        <w:t xml:space="preserve"> </w:t>
+      </w:r>
     </w:p>
     <w:p>
       <w:pPr>
@@ -8513,6 +8388,439 @@
         </w:rPr>
       </w:pPr>
     </w:p>
+    <w:tbl>
+      <w:tblPr>
+        <w:tblStyle w:val="TableGrid"/>
+        <w:tblpPr w:leftFromText="180" w:rightFromText="180" w:vertAnchor="text" w:horzAnchor="page" w:tblpX="5237" w:tblpY="-878"/>
+        <w:tblW w:w="0" w:type="auto"/>
+        <w:tblLook w:val="04A0" w:firstRow="1" w:lastRow="0" w:firstColumn="1" w:lastColumn="0" w:noHBand="0" w:noVBand="1"/>
+      </w:tblPr>
+      <w:tblGrid>
+        <w:gridCol w:w="4045"/>
+      </w:tblGrid>
+      <w:tr>
+        <w:tc>
+          <w:tcPr>
+            <w:tcW w:w="4045" w:type="dxa"/>
+          </w:tcPr>
+          <w:p>
+            <w:pPr>
+              <w:jc w:val="center"/>
+              <w:rPr>
+                <w:rFonts w:ascii="Times New Roman" w:hAnsi="Times New Roman" w:cs="Times New Roman"/>
+                <w:b/>
+                <w:bCs/>
+                <w:sz w:val="24"/>
+                <w:szCs w:val="24"/>
+              </w:rPr>
+            </w:pPr>
+            <w:r>
+              <w:rPr>
+                <w:rFonts w:ascii="Times New Roman" w:hAnsi="Times New Roman" w:cs="Times New Roman"/>
+                <w:b/>
+                <w:bCs/>
+                <w:sz w:val="24"/>
+                <w:szCs w:val="24"/>
+              </w:rPr>
+              <w:lastRenderedPageBreak/>
+              <w:t>Random</w:t>
+            </w:r>
+          </w:p>
+        </w:tc>
+      </w:tr>
+      <w:tr>
+        <w:tc>
+          <w:tcPr>
+            <w:tcW w:w="4045" w:type="dxa"/>
+          </w:tcPr>
+          <w:p>
+            <w:pPr>
+              <w:rPr>
+                <w:rFonts w:ascii="Times New Roman" w:hAnsi="Times New Roman" w:cs="Times New Roman"/>
+                <w:sz w:val="24"/>
+                <w:szCs w:val="24"/>
+              </w:rPr>
+            </w:pPr>
+            <w:r>
+              <w:rPr>
+                <w:rFonts w:ascii="Times New Roman" w:hAnsi="Times New Roman" w:cs="Times New Roman"/>
+                <w:sz w:val="24"/>
+                <w:szCs w:val="24"/>
+              </w:rPr>
+              <w:t>-</w:t>
+            </w:r>
+            <w:r>
+              <w:rPr>
+                <w:rFonts w:ascii="Times New Roman" w:hAnsi="Times New Roman" w:cs="Times New Roman"/>
+                <w:sz w:val="24"/>
+                <w:szCs w:val="24"/>
+              </w:rPr>
+              <w:t xml:space="preserve"> int probability</w:t>
+            </w:r>
+          </w:p>
+        </w:tc>
+      </w:tr>
+      <w:tr>
+        <w:tc>
+          <w:tcPr>
+            <w:tcW w:w="4045" w:type="dxa"/>
+          </w:tcPr>
+          <w:p>
+            <w:pPr>
+              <w:rPr>
+                <w:rFonts w:ascii="Times New Roman" w:hAnsi="Times New Roman" w:cs="Times New Roman"/>
+                <w:sz w:val="24"/>
+                <w:szCs w:val="24"/>
+              </w:rPr>
+            </w:pPr>
+            <w:r>
+              <w:rPr>
+                <w:rFonts w:ascii="Times New Roman" w:hAnsi="Times New Roman" w:cs="Times New Roman"/>
+                <w:sz w:val="24"/>
+                <w:szCs w:val="24"/>
+              </w:rPr>
+              <w:t xml:space="preserve">+ </w:t>
+            </w:r>
+            <w:proofErr w:type="gramStart"/>
+            <w:r>
+              <w:rPr>
+                <w:rFonts w:ascii="Times New Roman" w:hAnsi="Times New Roman" w:cs="Times New Roman"/>
+                <w:sz w:val="24"/>
+                <w:szCs w:val="24"/>
+              </w:rPr>
+              <w:t>Random(</w:t>
+            </w:r>
+            <w:proofErr w:type="gramEnd"/>
+            <w:r>
+              <w:rPr>
+                <w:rFonts w:ascii="Times New Roman" w:hAnsi="Times New Roman" w:cs="Times New Roman"/>
+                <w:sz w:val="24"/>
+                <w:szCs w:val="24"/>
+              </w:rPr>
+              <w:t>)</w:t>
+            </w:r>
+          </w:p>
+          <w:p>
+            <w:pPr>
+              <w:rPr>
+                <w:rFonts w:ascii="Times New Roman" w:hAnsi="Times New Roman" w:cs="Times New Roman"/>
+                <w:sz w:val="24"/>
+                <w:szCs w:val="24"/>
+              </w:rPr>
+            </w:pPr>
+            <w:r>
+              <w:rPr>
+                <w:rFonts w:ascii="Times New Roman" w:hAnsi="Times New Roman" w:cs="Times New Roman"/>
+                <w:sz w:val="24"/>
+                <w:szCs w:val="24"/>
+              </w:rPr>
+              <w:t xml:space="preserve">+ void </w:t>
+            </w:r>
+            <w:proofErr w:type="spellStart"/>
+            <w:r>
+              <w:rPr>
+                <w:rFonts w:ascii="Times New Roman" w:hAnsi="Times New Roman" w:cs="Times New Roman"/>
+                <w:sz w:val="24"/>
+                <w:szCs w:val="24"/>
+              </w:rPr>
+              <w:t>random_</w:t>
+            </w:r>
+            <w:proofErr w:type="gramStart"/>
+            <w:r>
+              <w:rPr>
+                <w:rFonts w:ascii="Times New Roman" w:hAnsi="Times New Roman" w:cs="Times New Roman"/>
+                <w:sz w:val="24"/>
+                <w:szCs w:val="24"/>
+              </w:rPr>
+              <w:t>probability</w:t>
+            </w:r>
+            <w:proofErr w:type="spellEnd"/>
+            <w:r>
+              <w:rPr>
+                <w:rFonts w:ascii="Times New Roman" w:hAnsi="Times New Roman" w:cs="Times New Roman"/>
+                <w:sz w:val="24"/>
+                <w:szCs w:val="24"/>
+              </w:rPr>
+              <w:t>(</w:t>
+            </w:r>
+            <w:proofErr w:type="gramEnd"/>
+            <w:r>
+              <w:rPr>
+                <w:rFonts w:ascii="Times New Roman" w:hAnsi="Times New Roman" w:cs="Times New Roman"/>
+                <w:sz w:val="24"/>
+                <w:szCs w:val="24"/>
+              </w:rPr>
+              <w:t>)</w:t>
+            </w:r>
+          </w:p>
+          <w:p>
+            <w:pPr>
+              <w:rPr>
+                <w:rFonts w:ascii="Times New Roman" w:hAnsi="Times New Roman" w:cs="Times New Roman"/>
+                <w:sz w:val="24"/>
+                <w:szCs w:val="24"/>
+              </w:rPr>
+            </w:pPr>
+            <w:r>
+              <w:rPr>
+                <w:rFonts w:ascii="Times New Roman" w:hAnsi="Times New Roman" w:cs="Times New Roman"/>
+                <w:sz w:val="24"/>
+                <w:szCs w:val="24"/>
+              </w:rPr>
+              <w:t xml:space="preserve">+ int </w:t>
+            </w:r>
+            <w:proofErr w:type="spellStart"/>
+            <w:r>
+              <w:rPr>
+                <w:rFonts w:ascii="Times New Roman" w:hAnsi="Times New Roman" w:cs="Times New Roman"/>
+                <w:sz w:val="24"/>
+                <w:szCs w:val="24"/>
+              </w:rPr>
+              <w:t>random_</w:t>
+            </w:r>
+            <w:proofErr w:type="gramStart"/>
+            <w:r>
+              <w:rPr>
+                <w:rFonts w:ascii="Times New Roman" w:hAnsi="Times New Roman" w:cs="Times New Roman"/>
+                <w:sz w:val="24"/>
+                <w:szCs w:val="24"/>
+              </w:rPr>
+              <w:t>servity</w:t>
+            </w:r>
+            <w:proofErr w:type="spellEnd"/>
+            <w:r>
+              <w:rPr>
+                <w:rFonts w:ascii="Times New Roman" w:hAnsi="Times New Roman" w:cs="Times New Roman"/>
+                <w:sz w:val="24"/>
+                <w:szCs w:val="24"/>
+              </w:rPr>
+              <w:t>(</w:t>
+            </w:r>
+            <w:proofErr w:type="gramEnd"/>
+            <w:r>
+              <w:rPr>
+                <w:rFonts w:ascii="Times New Roman" w:hAnsi="Times New Roman" w:cs="Times New Roman"/>
+                <w:sz w:val="24"/>
+                <w:szCs w:val="24"/>
+              </w:rPr>
+              <w:t>)</w:t>
+            </w:r>
+          </w:p>
+          <w:p>
+            <w:pPr>
+              <w:rPr>
+                <w:rFonts w:ascii="Times New Roman" w:hAnsi="Times New Roman" w:cs="Times New Roman"/>
+                <w:sz w:val="24"/>
+                <w:szCs w:val="24"/>
+              </w:rPr>
+            </w:pPr>
+            <w:r>
+              <w:rPr>
+                <w:rFonts w:ascii="Times New Roman" w:hAnsi="Times New Roman" w:cs="Times New Roman"/>
+                <w:sz w:val="24"/>
+                <w:szCs w:val="24"/>
+              </w:rPr>
+              <w:t xml:space="preserve">+ int </w:t>
+            </w:r>
+            <w:proofErr w:type="spellStart"/>
+            <w:r>
+              <w:rPr>
+                <w:rFonts w:ascii="Times New Roman" w:hAnsi="Times New Roman" w:cs="Times New Roman"/>
+                <w:sz w:val="24"/>
+                <w:szCs w:val="24"/>
+              </w:rPr>
+              <w:t>random_</w:t>
+            </w:r>
+            <w:proofErr w:type="gramStart"/>
+            <w:r>
+              <w:rPr>
+                <w:rFonts w:ascii="Times New Roman" w:hAnsi="Times New Roman" w:cs="Times New Roman"/>
+                <w:sz w:val="24"/>
+                <w:szCs w:val="24"/>
+              </w:rPr>
+              <w:t>time</w:t>
+            </w:r>
+            <w:proofErr w:type="spellEnd"/>
+            <w:r>
+              <w:rPr>
+                <w:rFonts w:ascii="Times New Roman" w:hAnsi="Times New Roman" w:cs="Times New Roman"/>
+                <w:sz w:val="24"/>
+                <w:szCs w:val="24"/>
+              </w:rPr>
+              <w:t>(</w:t>
+            </w:r>
+            <w:proofErr w:type="gramEnd"/>
+            <w:r>
+              <w:rPr>
+                <w:rFonts w:ascii="Times New Roman" w:hAnsi="Times New Roman" w:cs="Times New Roman"/>
+                <w:sz w:val="24"/>
+                <w:szCs w:val="24"/>
+              </w:rPr>
+              <w:t>int max)</w:t>
+            </w:r>
+          </w:p>
+          <w:p>
+            <w:pPr>
+              <w:rPr>
+                <w:rFonts w:ascii="Times New Roman" w:hAnsi="Times New Roman" w:cs="Times New Roman"/>
+                <w:sz w:val="24"/>
+                <w:szCs w:val="24"/>
+              </w:rPr>
+            </w:pPr>
+            <w:r>
+              <w:rPr>
+                <w:rFonts w:ascii="Times New Roman" w:hAnsi="Times New Roman" w:cs="Times New Roman"/>
+                <w:sz w:val="24"/>
+                <w:szCs w:val="24"/>
+              </w:rPr>
+              <w:t xml:space="preserve">+ double </w:t>
+            </w:r>
+            <w:proofErr w:type="spellStart"/>
+            <w:r>
+              <w:rPr>
+                <w:rFonts w:ascii="Times New Roman" w:hAnsi="Times New Roman" w:cs="Times New Roman"/>
+                <w:sz w:val="24"/>
+                <w:szCs w:val="24"/>
+              </w:rPr>
+              <w:t>random_</w:t>
+            </w:r>
+            <w:proofErr w:type="gramStart"/>
+            <w:r>
+              <w:rPr>
+                <w:rFonts w:ascii="Times New Roman" w:hAnsi="Times New Roman" w:cs="Times New Roman"/>
+                <w:sz w:val="24"/>
+                <w:szCs w:val="24"/>
+              </w:rPr>
+              <w:t>dbl</w:t>
+            </w:r>
+            <w:proofErr w:type="spellEnd"/>
+            <w:r>
+              <w:rPr>
+                <w:rFonts w:ascii="Times New Roman" w:hAnsi="Times New Roman" w:cs="Times New Roman"/>
+                <w:sz w:val="24"/>
+                <w:szCs w:val="24"/>
+              </w:rPr>
+              <w:t>(</w:t>
+            </w:r>
+            <w:proofErr w:type="gramEnd"/>
+            <w:r>
+              <w:rPr>
+                <w:rFonts w:ascii="Times New Roman" w:hAnsi="Times New Roman" w:cs="Times New Roman"/>
+                <w:sz w:val="24"/>
+                <w:szCs w:val="24"/>
+              </w:rPr>
+              <w:t>)</w:t>
+            </w:r>
+          </w:p>
+          <w:p>
+            <w:pPr>
+              <w:rPr>
+                <w:rFonts w:ascii="Times New Roman" w:hAnsi="Times New Roman" w:cs="Times New Roman"/>
+                <w:sz w:val="24"/>
+                <w:szCs w:val="24"/>
+              </w:rPr>
+            </w:pPr>
+            <w:r>
+              <w:rPr>
+                <w:rFonts w:ascii="Times New Roman" w:hAnsi="Times New Roman" w:cs="Times New Roman"/>
+                <w:sz w:val="24"/>
+                <w:szCs w:val="24"/>
+              </w:rPr>
+              <w:t xml:space="preserve">+ int </w:t>
+            </w:r>
+            <w:proofErr w:type="spellStart"/>
+            <w:r>
+              <w:rPr>
+                <w:rFonts w:ascii="Times New Roman" w:hAnsi="Times New Roman" w:cs="Times New Roman"/>
+                <w:sz w:val="24"/>
+                <w:szCs w:val="24"/>
+              </w:rPr>
+              <w:t>random_</w:t>
+            </w:r>
+            <w:proofErr w:type="gramStart"/>
+            <w:r>
+              <w:rPr>
+                <w:rFonts w:ascii="Times New Roman" w:hAnsi="Times New Roman" w:cs="Times New Roman"/>
+                <w:sz w:val="24"/>
+                <w:szCs w:val="24"/>
+              </w:rPr>
+              <w:t>age</w:t>
+            </w:r>
+            <w:proofErr w:type="spellEnd"/>
+            <w:r>
+              <w:rPr>
+                <w:rFonts w:ascii="Times New Roman" w:hAnsi="Times New Roman" w:cs="Times New Roman"/>
+                <w:sz w:val="24"/>
+                <w:szCs w:val="24"/>
+              </w:rPr>
+              <w:t>(</w:t>
+            </w:r>
+            <w:proofErr w:type="gramEnd"/>
+            <w:r>
+              <w:rPr>
+                <w:rFonts w:ascii="Times New Roman" w:hAnsi="Times New Roman" w:cs="Times New Roman"/>
+                <w:sz w:val="24"/>
+                <w:szCs w:val="24"/>
+              </w:rPr>
+              <w:t>)</w:t>
+            </w:r>
+          </w:p>
+          <w:p>
+            <w:pPr>
+              <w:rPr>
+                <w:rFonts w:ascii="Times New Roman" w:hAnsi="Times New Roman" w:cs="Times New Roman"/>
+                <w:sz w:val="24"/>
+                <w:szCs w:val="24"/>
+              </w:rPr>
+            </w:pPr>
+            <w:r>
+              <w:rPr>
+                <w:rFonts w:ascii="Times New Roman" w:hAnsi="Times New Roman" w:cs="Times New Roman"/>
+                <w:sz w:val="24"/>
+                <w:szCs w:val="24"/>
+              </w:rPr>
+              <w:t xml:space="preserve">+ int </w:t>
+            </w:r>
+            <w:proofErr w:type="spellStart"/>
+            <w:r>
+              <w:rPr>
+                <w:rFonts w:ascii="Times New Roman" w:hAnsi="Times New Roman" w:cs="Times New Roman"/>
+                <w:sz w:val="24"/>
+                <w:szCs w:val="24"/>
+              </w:rPr>
+              <w:t>random_</w:t>
+            </w:r>
+            <w:proofErr w:type="gramStart"/>
+            <w:r>
+              <w:rPr>
+                <w:rFonts w:ascii="Times New Roman" w:hAnsi="Times New Roman" w:cs="Times New Roman"/>
+                <w:sz w:val="24"/>
+                <w:szCs w:val="24"/>
+              </w:rPr>
+              <w:t>person</w:t>
+            </w:r>
+            <w:proofErr w:type="spellEnd"/>
+            <w:r>
+              <w:rPr>
+                <w:rFonts w:ascii="Times New Roman" w:hAnsi="Times New Roman" w:cs="Times New Roman"/>
+                <w:sz w:val="24"/>
+                <w:szCs w:val="24"/>
+              </w:rPr>
+              <w:t>(</w:t>
+            </w:r>
+            <w:proofErr w:type="gramEnd"/>
+            <w:r>
+              <w:rPr>
+                <w:rFonts w:ascii="Times New Roman" w:hAnsi="Times New Roman" w:cs="Times New Roman"/>
+                <w:sz w:val="24"/>
+                <w:szCs w:val="24"/>
+              </w:rPr>
+              <w:t>)</w:t>
+            </w:r>
+          </w:p>
+        </w:tc>
+      </w:tr>
+    </w:tbl>
     <w:p>
       <w:pPr>
         <w:rPr>
@@ -8572,17 +8880,6 @@
           <w:szCs w:val="24"/>
         </w:rPr>
       </w:pPr>
-      <w:proofErr w:type="gramStart"/>
-      <w:r>
-        <w:rPr>
-          <w:rFonts w:ascii="Times New Roman" w:hAnsi="Times New Roman" w:cs="Times New Roman"/>
-          <w:sz w:val="24"/>
-          <w:szCs w:val="24"/>
-        </w:rPr>
-        <w:lastRenderedPageBreak/>
-        <w:t>Pseudo -code</w:t>
-      </w:r>
-      <w:proofErr w:type="gramEnd"/>
     </w:p>
     <w:p>
       <w:pPr>
@@ -8601,38 +8898,48 @@
           <w:szCs w:val="24"/>
         </w:rPr>
       </w:pPr>
-      <w:r>
-        <w:rPr>
-          <w:rFonts w:ascii="Times New Roman" w:hAnsi="Times New Roman" w:cs="Times New Roman"/>
-          <w:sz w:val="24"/>
-          <w:szCs w:val="24"/>
-        </w:rPr>
-        <w:t>Update hospital</w:t>
-      </w:r>
     </w:p>
     <w:p>
       <w:pPr>
         <w:rPr>
           <w:rFonts w:ascii="Times New Roman" w:hAnsi="Times New Roman" w:cs="Times New Roman"/>
-          <w:sz w:val="24"/>
-          <w:szCs w:val="24"/>
-        </w:rPr>
-      </w:pPr>
-      <w:r>
-        <w:rPr>
-          <w:rFonts w:ascii="Times New Roman" w:hAnsi="Times New Roman" w:cs="Times New Roman"/>
-          <w:sz w:val="24"/>
-          <w:szCs w:val="24"/>
-        </w:rPr>
-        <w:t xml:space="preserve">Update </w:t>
-      </w:r>
-      <w:r>
-        <w:rPr>
-          <w:rFonts w:ascii="Times New Roman" w:hAnsi="Times New Roman" w:cs="Times New Roman"/>
-          <w:sz w:val="24"/>
-          <w:szCs w:val="24"/>
-        </w:rPr>
-        <w:t>nurse</w:t>
+          <w:b/>
+          <w:bCs/>
+          <w:sz w:val="24"/>
+          <w:szCs w:val="24"/>
+        </w:rPr>
+      </w:pPr>
+      <w:r>
+        <w:rPr>
+          <w:rFonts w:ascii="Times New Roman" w:hAnsi="Times New Roman" w:cs="Times New Roman"/>
+          <w:b/>
+          <w:bCs/>
+          <w:sz w:val="24"/>
+          <w:szCs w:val="24"/>
+        </w:rPr>
+        <w:t xml:space="preserve"> </w:t>
+      </w:r>
+      <w:proofErr w:type="gramStart"/>
+      <w:r>
+        <w:rPr>
+          <w:rFonts w:ascii="Times New Roman" w:hAnsi="Times New Roman" w:cs="Times New Roman"/>
+          <w:b/>
+          <w:bCs/>
+          <w:sz w:val="24"/>
+          <w:szCs w:val="24"/>
+        </w:rPr>
+        <w:t>Pseudo -code</w:t>
+      </w:r>
+      <w:proofErr w:type="gramEnd"/>
+      <w:r>
+        <w:rPr>
+          <w:rFonts w:ascii="Times New Roman" w:hAnsi="Times New Roman" w:cs="Times New Roman"/>
+          <w:b/>
+          <w:bCs/>
+          <w:sz w:val="24"/>
+          <w:szCs w:val="24"/>
+        </w:rPr>
+        <w:t>:</w:t>
       </w:r>
     </w:p>
     <w:p>
@@ -8643,13 +8950,1392 @@
           <w:szCs w:val="24"/>
         </w:rPr>
       </w:pPr>
-      <w:r>
-        <w:rPr>
-          <w:rFonts w:ascii="Times New Roman" w:hAnsi="Times New Roman" w:cs="Times New Roman"/>
-          <w:sz w:val="24"/>
-          <w:szCs w:val="24"/>
-        </w:rPr>
-        <w:t>Update doctor</w:t>
+      <w:proofErr w:type="spellStart"/>
+      <w:r>
+        <w:rPr>
+          <w:rFonts w:ascii="Times New Roman" w:hAnsi="Times New Roman" w:cs="Times New Roman"/>
+          <w:sz w:val="24"/>
+          <w:szCs w:val="24"/>
+        </w:rPr>
+        <w:t>Hospital.h</w:t>
+      </w:r>
+      <w:proofErr w:type="spellEnd"/>
+      <w:r>
+        <w:rPr>
+          <w:rFonts w:ascii="Times New Roman" w:hAnsi="Times New Roman" w:cs="Times New Roman"/>
+          <w:sz w:val="24"/>
+          <w:szCs w:val="24"/>
+        </w:rPr>
+        <w:t xml:space="preserve">     </w:t>
+      </w:r>
+      <w:proofErr w:type="gramStart"/>
+      <w:r>
+        <w:rPr>
+          <w:rFonts w:ascii="Times New Roman" w:hAnsi="Times New Roman" w:cs="Times New Roman"/>
+          <w:sz w:val="24"/>
+          <w:szCs w:val="24"/>
+        </w:rPr>
+        <w:t>update(</w:t>
+      </w:r>
+      <w:proofErr w:type="gramEnd"/>
+      <w:r>
+        <w:rPr>
+          <w:rFonts w:ascii="Times New Roman" w:hAnsi="Times New Roman" w:cs="Times New Roman"/>
+          <w:sz w:val="24"/>
+          <w:szCs w:val="24"/>
+        </w:rPr>
+        <w:t>int clock)</w:t>
+      </w:r>
+    </w:p>
+    <w:p>
+      <w:pPr>
+        <w:rPr>
+          <w:rFonts w:ascii="Times New Roman" w:hAnsi="Times New Roman" w:cs="Times New Roman"/>
+          <w:sz w:val="24"/>
+          <w:szCs w:val="24"/>
+        </w:rPr>
+      </w:pPr>
+      <w:r>
+        <w:rPr>
+          <w:rFonts w:ascii="Times New Roman" w:hAnsi="Times New Roman" w:cs="Times New Roman"/>
+          <w:sz w:val="24"/>
+          <w:szCs w:val="24"/>
+        </w:rPr>
+        <w:tab/>
+      </w:r>
+      <w:r>
+        <w:rPr>
+          <w:rFonts w:ascii="Times New Roman" w:hAnsi="Times New Roman" w:cs="Times New Roman"/>
+          <w:sz w:val="24"/>
+          <w:szCs w:val="24"/>
+        </w:rPr>
+        <w:t>Calculate if new patient has arrived</w:t>
+      </w:r>
+    </w:p>
+    <w:p>
+      <w:pPr>
+        <w:rPr>
+          <w:rFonts w:ascii="Times New Roman" w:hAnsi="Times New Roman" w:cs="Times New Roman"/>
+          <w:sz w:val="24"/>
+          <w:szCs w:val="24"/>
+        </w:rPr>
+      </w:pPr>
+      <w:r>
+        <w:rPr>
+          <w:rFonts w:ascii="Times New Roman" w:hAnsi="Times New Roman" w:cs="Times New Roman"/>
+          <w:sz w:val="24"/>
+          <w:szCs w:val="24"/>
+        </w:rPr>
+        <w:tab/>
+      </w:r>
+      <w:r>
+        <w:rPr>
+          <w:rFonts w:ascii="Times New Roman" w:hAnsi="Times New Roman" w:cs="Times New Roman"/>
+          <w:sz w:val="24"/>
+          <w:szCs w:val="24"/>
+        </w:rPr>
+        <w:tab/>
+        <w:t>If new patient arrived</w:t>
+      </w:r>
+      <w:r>
+        <w:rPr>
+          <w:rFonts w:ascii="Times New Roman" w:hAnsi="Times New Roman" w:cs="Times New Roman"/>
+          <w:sz w:val="24"/>
+          <w:szCs w:val="24"/>
+        </w:rPr>
+        <w:t xml:space="preserve"> insert into waiting list based on their priority and add record to hospitals records</w:t>
+      </w:r>
+    </w:p>
+    <w:p>
+      <w:pPr>
+        <w:rPr>
+          <w:rFonts w:ascii="Times New Roman" w:hAnsi="Times New Roman" w:cs="Times New Roman"/>
+          <w:sz w:val="24"/>
+          <w:szCs w:val="24"/>
+        </w:rPr>
+      </w:pPr>
+      <w:r>
+        <w:rPr>
+          <w:rFonts w:ascii="Times New Roman" w:hAnsi="Times New Roman" w:cs="Times New Roman"/>
+          <w:sz w:val="24"/>
+          <w:szCs w:val="24"/>
+        </w:rPr>
+        <w:tab/>
+      </w:r>
+      <w:r>
+        <w:rPr>
+          <w:rFonts w:ascii="Times New Roman" w:hAnsi="Times New Roman" w:cs="Times New Roman"/>
+          <w:sz w:val="24"/>
+          <w:szCs w:val="24"/>
+        </w:rPr>
+        <w:tab/>
+        <w:t>Set patient no longer able to admit to hospital</w:t>
+      </w:r>
+    </w:p>
+    <w:p>
+      <w:pPr>
+        <w:rPr>
+          <w:rFonts w:ascii="Times New Roman" w:hAnsi="Times New Roman" w:cs="Times New Roman"/>
+          <w:sz w:val="24"/>
+          <w:szCs w:val="24"/>
+        </w:rPr>
+      </w:pPr>
+      <w:r>
+        <w:rPr>
+          <w:rFonts w:ascii="Times New Roman" w:hAnsi="Times New Roman" w:cs="Times New Roman"/>
+          <w:sz w:val="24"/>
+          <w:szCs w:val="24"/>
+        </w:rPr>
+        <w:tab/>
+        <w:t xml:space="preserve">If </w:t>
+      </w:r>
+      <w:r>
+        <w:rPr>
+          <w:rFonts w:ascii="Times New Roman" w:hAnsi="Times New Roman" w:cs="Times New Roman"/>
+          <w:sz w:val="24"/>
+          <w:szCs w:val="24"/>
+        </w:rPr>
+        <w:t>there are patients waiting</w:t>
+      </w:r>
+    </w:p>
+    <w:p>
+      <w:pPr>
+        <w:rPr>
+          <w:rFonts w:ascii="Times New Roman" w:hAnsi="Times New Roman" w:cs="Times New Roman"/>
+          <w:sz w:val="24"/>
+          <w:szCs w:val="24"/>
+        </w:rPr>
+      </w:pPr>
+      <w:r>
+        <w:rPr>
+          <w:rFonts w:ascii="Times New Roman" w:hAnsi="Times New Roman" w:cs="Times New Roman"/>
+          <w:sz w:val="24"/>
+          <w:szCs w:val="24"/>
+        </w:rPr>
+        <w:tab/>
+      </w:r>
+      <w:r>
+        <w:rPr>
+          <w:rFonts w:ascii="Times New Roman" w:hAnsi="Times New Roman" w:cs="Times New Roman"/>
+          <w:sz w:val="24"/>
+          <w:szCs w:val="24"/>
+        </w:rPr>
+        <w:tab/>
+        <w:t>If first in list has below 11 priority</w:t>
+      </w:r>
+    </w:p>
+    <w:p>
+      <w:pPr>
+        <w:rPr>
+          <w:rFonts w:ascii="Times New Roman" w:hAnsi="Times New Roman" w:cs="Times New Roman"/>
+          <w:sz w:val="24"/>
+          <w:szCs w:val="24"/>
+        </w:rPr>
+      </w:pPr>
+      <w:r>
+        <w:rPr>
+          <w:rFonts w:ascii="Times New Roman" w:hAnsi="Times New Roman" w:cs="Times New Roman"/>
+          <w:sz w:val="24"/>
+          <w:szCs w:val="24"/>
+        </w:rPr>
+        <w:tab/>
+      </w:r>
+      <w:r>
+        <w:rPr>
+          <w:rFonts w:ascii="Times New Roman" w:hAnsi="Times New Roman" w:cs="Times New Roman"/>
+          <w:sz w:val="24"/>
+          <w:szCs w:val="24"/>
+        </w:rPr>
+        <w:tab/>
+      </w:r>
+      <w:r>
+        <w:rPr>
+          <w:rFonts w:ascii="Times New Roman" w:hAnsi="Times New Roman" w:cs="Times New Roman"/>
+          <w:sz w:val="24"/>
+          <w:szCs w:val="24"/>
+        </w:rPr>
+        <w:tab/>
+        <w:t xml:space="preserve">If </w:t>
+      </w:r>
+      <w:proofErr w:type="gramStart"/>
+      <w:r>
+        <w:rPr>
+          <w:rFonts w:ascii="Times New Roman" w:hAnsi="Times New Roman" w:cs="Times New Roman"/>
+          <w:sz w:val="24"/>
+          <w:szCs w:val="24"/>
+        </w:rPr>
+        <w:t>not</w:t>
+      </w:r>
+      <w:proofErr w:type="gramEnd"/>
+      <w:r>
+        <w:rPr>
+          <w:rFonts w:ascii="Times New Roman" w:hAnsi="Times New Roman" w:cs="Times New Roman"/>
+          <w:sz w:val="24"/>
+          <w:szCs w:val="24"/>
+        </w:rPr>
+        <w:t xml:space="preserve"> all nurses occupied</w:t>
+      </w:r>
+    </w:p>
+    <w:p>
+      <w:pPr>
+        <w:rPr>
+          <w:rFonts w:ascii="Times New Roman" w:hAnsi="Times New Roman" w:cs="Times New Roman"/>
+          <w:sz w:val="24"/>
+          <w:szCs w:val="24"/>
+        </w:rPr>
+      </w:pPr>
+      <w:r>
+        <w:rPr>
+          <w:rFonts w:ascii="Times New Roman" w:hAnsi="Times New Roman" w:cs="Times New Roman"/>
+          <w:sz w:val="24"/>
+          <w:szCs w:val="24"/>
+        </w:rPr>
+        <w:tab/>
+      </w:r>
+      <w:r>
+        <w:rPr>
+          <w:rFonts w:ascii="Times New Roman" w:hAnsi="Times New Roman" w:cs="Times New Roman"/>
+          <w:sz w:val="24"/>
+          <w:szCs w:val="24"/>
+        </w:rPr>
+        <w:tab/>
+      </w:r>
+      <w:r>
+        <w:rPr>
+          <w:rFonts w:ascii="Times New Roman" w:hAnsi="Times New Roman" w:cs="Times New Roman"/>
+          <w:sz w:val="24"/>
+          <w:szCs w:val="24"/>
+        </w:rPr>
+        <w:tab/>
+      </w:r>
+      <w:r>
+        <w:rPr>
+          <w:rFonts w:ascii="Times New Roman" w:hAnsi="Times New Roman" w:cs="Times New Roman"/>
+          <w:sz w:val="24"/>
+          <w:szCs w:val="24"/>
+        </w:rPr>
+        <w:tab/>
+      </w:r>
+      <w:r>
+        <w:rPr>
+          <w:rFonts w:ascii="Times New Roman" w:hAnsi="Times New Roman" w:cs="Times New Roman"/>
+          <w:sz w:val="24"/>
+          <w:szCs w:val="24"/>
+        </w:rPr>
+        <w:t>Send patient to room for nurse to treat</w:t>
+      </w:r>
+    </w:p>
+    <w:p>
+      <w:pPr>
+        <w:rPr>
+          <w:rFonts w:ascii="Times New Roman" w:hAnsi="Times New Roman" w:cs="Times New Roman"/>
+          <w:sz w:val="24"/>
+          <w:szCs w:val="24"/>
+        </w:rPr>
+      </w:pPr>
+      <w:r>
+        <w:rPr>
+          <w:rFonts w:ascii="Times New Roman" w:hAnsi="Times New Roman" w:cs="Times New Roman"/>
+          <w:sz w:val="24"/>
+          <w:szCs w:val="24"/>
+        </w:rPr>
+        <w:tab/>
+      </w:r>
+      <w:r>
+        <w:rPr>
+          <w:rFonts w:ascii="Times New Roman" w:hAnsi="Times New Roman" w:cs="Times New Roman"/>
+          <w:sz w:val="24"/>
+          <w:szCs w:val="24"/>
+        </w:rPr>
+        <w:tab/>
+      </w:r>
+      <w:r>
+        <w:rPr>
+          <w:rFonts w:ascii="Times New Roman" w:hAnsi="Times New Roman" w:cs="Times New Roman"/>
+          <w:sz w:val="24"/>
+          <w:szCs w:val="24"/>
+        </w:rPr>
+        <w:tab/>
+      </w:r>
+      <w:r>
+        <w:rPr>
+          <w:rFonts w:ascii="Times New Roman" w:hAnsi="Times New Roman" w:cs="Times New Roman"/>
+          <w:sz w:val="24"/>
+          <w:szCs w:val="24"/>
+        </w:rPr>
+        <w:tab/>
+        <w:t>Remove patient from waiting list</w:t>
+      </w:r>
+    </w:p>
+    <w:p>
+      <w:pPr>
+        <w:rPr>
+          <w:rFonts w:ascii="Times New Roman" w:hAnsi="Times New Roman" w:cs="Times New Roman"/>
+          <w:sz w:val="24"/>
+          <w:szCs w:val="24"/>
+        </w:rPr>
+      </w:pPr>
+      <w:r>
+        <w:rPr>
+          <w:rFonts w:ascii="Times New Roman" w:hAnsi="Times New Roman" w:cs="Times New Roman"/>
+          <w:sz w:val="24"/>
+          <w:szCs w:val="24"/>
+        </w:rPr>
+        <w:tab/>
+      </w:r>
+      <w:r>
+        <w:rPr>
+          <w:rFonts w:ascii="Times New Roman" w:hAnsi="Times New Roman" w:cs="Times New Roman"/>
+          <w:sz w:val="24"/>
+          <w:szCs w:val="24"/>
+        </w:rPr>
+        <w:tab/>
+      </w:r>
+      <w:r>
+        <w:rPr>
+          <w:rFonts w:ascii="Times New Roman" w:hAnsi="Times New Roman" w:cs="Times New Roman"/>
+          <w:sz w:val="24"/>
+          <w:szCs w:val="24"/>
+        </w:rPr>
+        <w:tab/>
+        <w:t>Else if not all doctors are occupied</w:t>
+      </w:r>
+    </w:p>
+    <w:p>
+      <w:pPr>
+        <w:rPr>
+          <w:rFonts w:ascii="Times New Roman" w:hAnsi="Times New Roman" w:cs="Times New Roman"/>
+          <w:sz w:val="24"/>
+          <w:szCs w:val="24"/>
+        </w:rPr>
+      </w:pPr>
+      <w:r>
+        <w:rPr>
+          <w:rFonts w:ascii="Times New Roman" w:hAnsi="Times New Roman" w:cs="Times New Roman"/>
+          <w:sz w:val="24"/>
+          <w:szCs w:val="24"/>
+        </w:rPr>
+        <w:tab/>
+      </w:r>
+      <w:r>
+        <w:rPr>
+          <w:rFonts w:ascii="Times New Roman" w:hAnsi="Times New Roman" w:cs="Times New Roman"/>
+          <w:sz w:val="24"/>
+          <w:szCs w:val="24"/>
+        </w:rPr>
+        <w:tab/>
+      </w:r>
+      <w:r>
+        <w:rPr>
+          <w:rFonts w:ascii="Times New Roman" w:hAnsi="Times New Roman" w:cs="Times New Roman"/>
+          <w:sz w:val="24"/>
+          <w:szCs w:val="24"/>
+        </w:rPr>
+        <w:tab/>
+      </w:r>
+      <w:r>
+        <w:rPr>
+          <w:rFonts w:ascii="Times New Roman" w:hAnsi="Times New Roman" w:cs="Times New Roman"/>
+          <w:sz w:val="24"/>
+          <w:szCs w:val="24"/>
+        </w:rPr>
+        <w:tab/>
+      </w:r>
+      <w:r>
+        <w:rPr>
+          <w:rFonts w:ascii="Times New Roman" w:hAnsi="Times New Roman" w:cs="Times New Roman"/>
+          <w:sz w:val="24"/>
+          <w:szCs w:val="24"/>
+        </w:rPr>
+        <w:t>Send patient to room for doctor to treat</w:t>
+      </w:r>
+    </w:p>
+    <w:p>
+      <w:pPr>
+        <w:rPr>
+          <w:rFonts w:ascii="Times New Roman" w:hAnsi="Times New Roman" w:cs="Times New Roman"/>
+          <w:sz w:val="24"/>
+          <w:szCs w:val="24"/>
+        </w:rPr>
+      </w:pPr>
+      <w:r>
+        <w:rPr>
+          <w:rFonts w:ascii="Times New Roman" w:hAnsi="Times New Roman" w:cs="Times New Roman"/>
+          <w:sz w:val="24"/>
+          <w:szCs w:val="24"/>
+        </w:rPr>
+        <w:lastRenderedPageBreak/>
+        <w:tab/>
+      </w:r>
+      <w:r>
+        <w:rPr>
+          <w:rFonts w:ascii="Times New Roman" w:hAnsi="Times New Roman" w:cs="Times New Roman"/>
+          <w:sz w:val="24"/>
+          <w:szCs w:val="24"/>
+        </w:rPr>
+        <w:tab/>
+      </w:r>
+      <w:r>
+        <w:rPr>
+          <w:rFonts w:ascii="Times New Roman" w:hAnsi="Times New Roman" w:cs="Times New Roman"/>
+          <w:sz w:val="24"/>
+          <w:szCs w:val="24"/>
+        </w:rPr>
+        <w:tab/>
+      </w:r>
+      <w:r>
+        <w:rPr>
+          <w:rFonts w:ascii="Times New Roman" w:hAnsi="Times New Roman" w:cs="Times New Roman"/>
+          <w:sz w:val="24"/>
+          <w:szCs w:val="24"/>
+        </w:rPr>
+        <w:tab/>
+        <w:t>Remove patient from waiting list</w:t>
+      </w:r>
+    </w:p>
+    <w:p>
+      <w:pPr>
+        <w:rPr>
+          <w:rFonts w:ascii="Times New Roman" w:hAnsi="Times New Roman" w:cs="Times New Roman"/>
+          <w:sz w:val="24"/>
+          <w:szCs w:val="24"/>
+        </w:rPr>
+      </w:pPr>
+      <w:r>
+        <w:rPr>
+          <w:rFonts w:ascii="Times New Roman" w:hAnsi="Times New Roman" w:cs="Times New Roman"/>
+          <w:sz w:val="24"/>
+          <w:szCs w:val="24"/>
+        </w:rPr>
+        <w:tab/>
+      </w:r>
+      <w:r>
+        <w:rPr>
+          <w:rFonts w:ascii="Times New Roman" w:hAnsi="Times New Roman" w:cs="Times New Roman"/>
+          <w:sz w:val="24"/>
+          <w:szCs w:val="24"/>
+        </w:rPr>
+        <w:tab/>
+      </w:r>
+      <w:r>
+        <w:rPr>
+          <w:rFonts w:ascii="Times New Roman" w:hAnsi="Times New Roman" w:cs="Times New Roman"/>
+          <w:sz w:val="24"/>
+          <w:szCs w:val="24"/>
+        </w:rPr>
+        <w:tab/>
+        <w:t>Else update doctors and nurses</w:t>
+      </w:r>
+    </w:p>
+    <w:p>
+      <w:pPr>
+        <w:rPr>
+          <w:rFonts w:ascii="Times New Roman" w:hAnsi="Times New Roman" w:cs="Times New Roman"/>
+          <w:sz w:val="24"/>
+          <w:szCs w:val="24"/>
+        </w:rPr>
+      </w:pPr>
+      <w:r>
+        <w:rPr>
+          <w:rFonts w:ascii="Times New Roman" w:hAnsi="Times New Roman" w:cs="Times New Roman"/>
+          <w:sz w:val="24"/>
+          <w:szCs w:val="24"/>
+        </w:rPr>
+        <w:tab/>
+      </w:r>
+      <w:r>
+        <w:rPr>
+          <w:rFonts w:ascii="Times New Roman" w:hAnsi="Times New Roman" w:cs="Times New Roman"/>
+          <w:sz w:val="24"/>
+          <w:szCs w:val="24"/>
+        </w:rPr>
+        <w:tab/>
+        <w:t>Else if first in list has below a 21 priority</w:t>
+      </w:r>
+    </w:p>
+    <w:p>
+      <w:pPr>
+        <w:rPr>
+          <w:rFonts w:ascii="Times New Roman" w:hAnsi="Times New Roman" w:cs="Times New Roman"/>
+          <w:sz w:val="24"/>
+          <w:szCs w:val="24"/>
+        </w:rPr>
+      </w:pPr>
+      <w:r>
+        <w:rPr>
+          <w:rFonts w:ascii="Times New Roman" w:hAnsi="Times New Roman" w:cs="Times New Roman"/>
+          <w:sz w:val="24"/>
+          <w:szCs w:val="24"/>
+        </w:rPr>
+        <w:tab/>
+      </w:r>
+      <w:r>
+        <w:rPr>
+          <w:rFonts w:ascii="Times New Roman" w:hAnsi="Times New Roman" w:cs="Times New Roman"/>
+          <w:sz w:val="24"/>
+          <w:szCs w:val="24"/>
+        </w:rPr>
+        <w:tab/>
+      </w:r>
+      <w:r>
+        <w:rPr>
+          <w:rFonts w:ascii="Times New Roman" w:hAnsi="Times New Roman" w:cs="Times New Roman"/>
+          <w:sz w:val="24"/>
+          <w:szCs w:val="24"/>
+        </w:rPr>
+        <w:tab/>
+        <w:t xml:space="preserve">If </w:t>
+      </w:r>
+      <w:proofErr w:type="gramStart"/>
+      <w:r>
+        <w:rPr>
+          <w:rFonts w:ascii="Times New Roman" w:hAnsi="Times New Roman" w:cs="Times New Roman"/>
+          <w:sz w:val="24"/>
+          <w:szCs w:val="24"/>
+        </w:rPr>
+        <w:t>not</w:t>
+      </w:r>
+      <w:proofErr w:type="gramEnd"/>
+      <w:r>
+        <w:rPr>
+          <w:rFonts w:ascii="Times New Roman" w:hAnsi="Times New Roman" w:cs="Times New Roman"/>
+          <w:sz w:val="24"/>
+          <w:szCs w:val="24"/>
+        </w:rPr>
+        <w:t xml:space="preserve"> all doctors are occupied</w:t>
+      </w:r>
+    </w:p>
+    <w:p>
+      <w:pPr>
+        <w:rPr>
+          <w:rFonts w:ascii="Times New Roman" w:hAnsi="Times New Roman" w:cs="Times New Roman"/>
+          <w:sz w:val="24"/>
+          <w:szCs w:val="24"/>
+        </w:rPr>
+      </w:pPr>
+      <w:r>
+        <w:rPr>
+          <w:rFonts w:ascii="Times New Roman" w:hAnsi="Times New Roman" w:cs="Times New Roman"/>
+          <w:sz w:val="24"/>
+          <w:szCs w:val="24"/>
+        </w:rPr>
+        <w:tab/>
+      </w:r>
+      <w:r>
+        <w:rPr>
+          <w:rFonts w:ascii="Times New Roman" w:hAnsi="Times New Roman" w:cs="Times New Roman"/>
+          <w:sz w:val="24"/>
+          <w:szCs w:val="24"/>
+        </w:rPr>
+        <w:tab/>
+      </w:r>
+      <w:r>
+        <w:rPr>
+          <w:rFonts w:ascii="Times New Roman" w:hAnsi="Times New Roman" w:cs="Times New Roman"/>
+          <w:sz w:val="24"/>
+          <w:szCs w:val="24"/>
+        </w:rPr>
+        <w:tab/>
+      </w:r>
+      <w:r>
+        <w:rPr>
+          <w:rFonts w:ascii="Times New Roman" w:hAnsi="Times New Roman" w:cs="Times New Roman"/>
+          <w:sz w:val="24"/>
+          <w:szCs w:val="24"/>
+        </w:rPr>
+        <w:tab/>
+      </w:r>
+      <w:r>
+        <w:rPr>
+          <w:rFonts w:ascii="Times New Roman" w:hAnsi="Times New Roman" w:cs="Times New Roman"/>
+          <w:sz w:val="24"/>
+          <w:szCs w:val="24"/>
+        </w:rPr>
+        <w:t>Send patient to room for doctor to treat</w:t>
+      </w:r>
+    </w:p>
+    <w:p>
+      <w:pPr>
+        <w:rPr>
+          <w:rFonts w:ascii="Times New Roman" w:hAnsi="Times New Roman" w:cs="Times New Roman"/>
+          <w:sz w:val="24"/>
+          <w:szCs w:val="24"/>
+        </w:rPr>
+      </w:pPr>
+      <w:r>
+        <w:rPr>
+          <w:rFonts w:ascii="Times New Roman" w:hAnsi="Times New Roman" w:cs="Times New Roman"/>
+          <w:sz w:val="24"/>
+          <w:szCs w:val="24"/>
+        </w:rPr>
+        <w:tab/>
+      </w:r>
+      <w:r>
+        <w:rPr>
+          <w:rFonts w:ascii="Times New Roman" w:hAnsi="Times New Roman" w:cs="Times New Roman"/>
+          <w:sz w:val="24"/>
+          <w:szCs w:val="24"/>
+        </w:rPr>
+        <w:tab/>
+      </w:r>
+      <w:r>
+        <w:rPr>
+          <w:rFonts w:ascii="Times New Roman" w:hAnsi="Times New Roman" w:cs="Times New Roman"/>
+          <w:sz w:val="24"/>
+          <w:szCs w:val="24"/>
+        </w:rPr>
+        <w:tab/>
+      </w:r>
+      <w:r>
+        <w:rPr>
+          <w:rFonts w:ascii="Times New Roman" w:hAnsi="Times New Roman" w:cs="Times New Roman"/>
+          <w:sz w:val="24"/>
+          <w:szCs w:val="24"/>
+        </w:rPr>
+        <w:tab/>
+        <w:t>Remove patient from waiting list</w:t>
+      </w:r>
+    </w:p>
+    <w:p>
+      <w:pPr>
+        <w:rPr>
+          <w:rFonts w:ascii="Times New Roman" w:hAnsi="Times New Roman" w:cs="Times New Roman"/>
+          <w:sz w:val="24"/>
+          <w:szCs w:val="24"/>
+        </w:rPr>
+      </w:pPr>
+      <w:r>
+        <w:rPr>
+          <w:rFonts w:ascii="Times New Roman" w:hAnsi="Times New Roman" w:cs="Times New Roman"/>
+          <w:sz w:val="24"/>
+          <w:szCs w:val="24"/>
+        </w:rPr>
+        <w:tab/>
+      </w:r>
+      <w:r>
+        <w:rPr>
+          <w:rFonts w:ascii="Times New Roman" w:hAnsi="Times New Roman" w:cs="Times New Roman"/>
+          <w:sz w:val="24"/>
+          <w:szCs w:val="24"/>
+        </w:rPr>
+        <w:tab/>
+      </w:r>
+      <w:r>
+        <w:rPr>
+          <w:rFonts w:ascii="Times New Roman" w:hAnsi="Times New Roman" w:cs="Times New Roman"/>
+          <w:sz w:val="24"/>
+          <w:szCs w:val="24"/>
+        </w:rPr>
+        <w:tab/>
+        <w:t>Else update doctors</w:t>
+      </w:r>
+    </w:p>
+    <w:p>
+      <w:pPr>
+        <w:rPr>
+          <w:rFonts w:ascii="Times New Roman" w:hAnsi="Times New Roman" w:cs="Times New Roman"/>
+          <w:sz w:val="24"/>
+          <w:szCs w:val="24"/>
+        </w:rPr>
+      </w:pPr>
+    </w:p>
+    <w:p>
+      <w:pPr>
+        <w:rPr>
+          <w:rFonts w:ascii="Times New Roman" w:hAnsi="Times New Roman" w:cs="Times New Roman"/>
+          <w:sz w:val="24"/>
+          <w:szCs w:val="24"/>
+        </w:rPr>
+      </w:pPr>
+      <w:proofErr w:type="spellStart"/>
+      <w:r>
+        <w:rPr>
+          <w:rFonts w:ascii="Times New Roman" w:hAnsi="Times New Roman" w:cs="Times New Roman"/>
+          <w:sz w:val="24"/>
+          <w:szCs w:val="24"/>
+        </w:rPr>
+        <w:t>ServiceRoom.h</w:t>
+      </w:r>
+      <w:proofErr w:type="spellEnd"/>
+      <w:r>
+        <w:rPr>
+          <w:rFonts w:ascii="Times New Roman" w:hAnsi="Times New Roman" w:cs="Times New Roman"/>
+          <w:sz w:val="24"/>
+          <w:szCs w:val="24"/>
+        </w:rPr>
+        <w:t xml:space="preserve"> </w:t>
+      </w:r>
+      <w:proofErr w:type="spellStart"/>
+      <w:r>
+        <w:rPr>
+          <w:rFonts w:ascii="Times New Roman" w:hAnsi="Times New Roman" w:cs="Times New Roman"/>
+          <w:sz w:val="24"/>
+          <w:szCs w:val="24"/>
+        </w:rPr>
+        <w:t>update_</w:t>
+      </w:r>
+      <w:proofErr w:type="gramStart"/>
+      <w:r>
+        <w:rPr>
+          <w:rFonts w:ascii="Times New Roman" w:hAnsi="Times New Roman" w:cs="Times New Roman"/>
+          <w:sz w:val="24"/>
+          <w:szCs w:val="24"/>
+        </w:rPr>
+        <w:t>doctor</w:t>
+      </w:r>
+      <w:proofErr w:type="spellEnd"/>
+      <w:r>
+        <w:rPr>
+          <w:rFonts w:ascii="Times New Roman" w:hAnsi="Times New Roman" w:cs="Times New Roman"/>
+          <w:sz w:val="24"/>
+          <w:szCs w:val="24"/>
+        </w:rPr>
+        <w:t>(</w:t>
+      </w:r>
+      <w:proofErr w:type="gramEnd"/>
+      <w:r>
+        <w:rPr>
+          <w:rFonts w:ascii="Times New Roman" w:hAnsi="Times New Roman" w:cs="Times New Roman"/>
+          <w:sz w:val="24"/>
+          <w:szCs w:val="24"/>
+        </w:rPr>
+        <w:t>int clock)</w:t>
+      </w:r>
+    </w:p>
+    <w:p>
+      <w:pPr>
+        <w:rPr>
+          <w:rFonts w:ascii="Times New Roman" w:hAnsi="Times New Roman" w:cs="Times New Roman"/>
+          <w:sz w:val="24"/>
+          <w:szCs w:val="24"/>
+        </w:rPr>
+      </w:pPr>
+      <w:r>
+        <w:rPr>
+          <w:rFonts w:ascii="Times New Roman" w:hAnsi="Times New Roman" w:cs="Times New Roman"/>
+          <w:sz w:val="24"/>
+          <w:szCs w:val="24"/>
+        </w:rPr>
+        <w:tab/>
+      </w:r>
+      <w:r>
+        <w:rPr>
+          <w:rFonts w:ascii="Times New Roman" w:hAnsi="Times New Roman" w:cs="Times New Roman"/>
+          <w:sz w:val="24"/>
+          <w:szCs w:val="24"/>
+        </w:rPr>
+        <w:t>Go through rooms doctors are treating patients</w:t>
+      </w:r>
+    </w:p>
+    <w:p>
+      <w:pPr>
+        <w:rPr>
+          <w:rFonts w:ascii="Times New Roman" w:hAnsi="Times New Roman" w:cs="Times New Roman"/>
+          <w:sz w:val="24"/>
+          <w:szCs w:val="24"/>
+        </w:rPr>
+      </w:pPr>
+      <w:r>
+        <w:rPr>
+          <w:rFonts w:ascii="Times New Roman" w:hAnsi="Times New Roman" w:cs="Times New Roman"/>
+          <w:sz w:val="24"/>
+          <w:szCs w:val="24"/>
+        </w:rPr>
+        <w:tab/>
+      </w:r>
+      <w:r>
+        <w:rPr>
+          <w:rFonts w:ascii="Times New Roman" w:hAnsi="Times New Roman" w:cs="Times New Roman"/>
+          <w:sz w:val="24"/>
+          <w:szCs w:val="24"/>
+        </w:rPr>
+        <w:tab/>
+        <w:t>If service time</w:t>
+      </w:r>
+      <w:r>
+        <w:rPr>
+          <w:rFonts w:ascii="Times New Roman" w:hAnsi="Times New Roman" w:cs="Times New Roman"/>
+          <w:sz w:val="24"/>
+          <w:szCs w:val="24"/>
+        </w:rPr>
+        <w:t xml:space="preserve"> for current room</w:t>
+      </w:r>
+      <w:r>
+        <w:rPr>
+          <w:rFonts w:ascii="Times New Roman" w:hAnsi="Times New Roman" w:cs="Times New Roman"/>
+          <w:sz w:val="24"/>
+          <w:szCs w:val="24"/>
+        </w:rPr>
+        <w:t xml:space="preserve"> is up</w:t>
+      </w:r>
+    </w:p>
+    <w:p>
+      <w:pPr>
+        <w:rPr>
+          <w:rFonts w:ascii="Times New Roman" w:hAnsi="Times New Roman" w:cs="Times New Roman"/>
+          <w:sz w:val="24"/>
+          <w:szCs w:val="24"/>
+        </w:rPr>
+      </w:pPr>
+      <w:r>
+        <w:rPr>
+          <w:rFonts w:ascii="Times New Roman" w:hAnsi="Times New Roman" w:cs="Times New Roman"/>
+          <w:sz w:val="24"/>
+          <w:szCs w:val="24"/>
+        </w:rPr>
+        <w:tab/>
+      </w:r>
+      <w:r>
+        <w:rPr>
+          <w:rFonts w:ascii="Times New Roman" w:hAnsi="Times New Roman" w:cs="Times New Roman"/>
+          <w:sz w:val="24"/>
+          <w:szCs w:val="24"/>
+        </w:rPr>
+        <w:tab/>
+      </w:r>
+      <w:r>
+        <w:rPr>
+          <w:rFonts w:ascii="Times New Roman" w:hAnsi="Times New Roman" w:cs="Times New Roman"/>
+          <w:sz w:val="24"/>
+          <w:szCs w:val="24"/>
+        </w:rPr>
+        <w:tab/>
+        <w:t>Discharge patient from hospital</w:t>
+      </w:r>
+    </w:p>
+    <w:p>
+      <w:pPr>
+        <w:rPr>
+          <w:rFonts w:ascii="Times New Roman" w:hAnsi="Times New Roman" w:cs="Times New Roman"/>
+          <w:sz w:val="24"/>
+          <w:szCs w:val="24"/>
+        </w:rPr>
+      </w:pPr>
+      <w:r>
+        <w:rPr>
+          <w:rFonts w:ascii="Times New Roman" w:hAnsi="Times New Roman" w:cs="Times New Roman"/>
+          <w:sz w:val="24"/>
+          <w:szCs w:val="24"/>
+        </w:rPr>
+        <w:tab/>
+      </w:r>
+      <w:r>
+        <w:rPr>
+          <w:rFonts w:ascii="Times New Roman" w:hAnsi="Times New Roman" w:cs="Times New Roman"/>
+          <w:sz w:val="24"/>
+          <w:szCs w:val="24"/>
+        </w:rPr>
+        <w:tab/>
+      </w:r>
+      <w:r>
+        <w:rPr>
+          <w:rFonts w:ascii="Times New Roman" w:hAnsi="Times New Roman" w:cs="Times New Roman"/>
+          <w:sz w:val="24"/>
+          <w:szCs w:val="24"/>
+        </w:rPr>
+        <w:tab/>
+      </w:r>
+      <w:r>
+        <w:rPr>
+          <w:rFonts w:ascii="Times New Roman" w:hAnsi="Times New Roman" w:cs="Times New Roman"/>
+          <w:sz w:val="24"/>
+          <w:szCs w:val="24"/>
+        </w:rPr>
+        <w:t>Add this visit to their records</w:t>
+      </w:r>
+    </w:p>
+    <w:p>
+      <w:pPr>
+        <w:rPr>
+          <w:rFonts w:ascii="Times New Roman" w:hAnsi="Times New Roman" w:cs="Times New Roman"/>
+          <w:sz w:val="24"/>
+          <w:szCs w:val="24"/>
+        </w:rPr>
+      </w:pPr>
+      <w:r>
+        <w:rPr>
+          <w:rFonts w:ascii="Times New Roman" w:hAnsi="Times New Roman" w:cs="Times New Roman"/>
+          <w:sz w:val="24"/>
+          <w:szCs w:val="24"/>
+        </w:rPr>
+        <w:tab/>
+      </w:r>
+      <w:r>
+        <w:rPr>
+          <w:rFonts w:ascii="Times New Roman" w:hAnsi="Times New Roman" w:cs="Times New Roman"/>
+          <w:sz w:val="24"/>
+          <w:szCs w:val="24"/>
+        </w:rPr>
+        <w:tab/>
+      </w:r>
+      <w:r>
+        <w:rPr>
+          <w:rFonts w:ascii="Times New Roman" w:hAnsi="Times New Roman" w:cs="Times New Roman"/>
+          <w:sz w:val="24"/>
+          <w:szCs w:val="24"/>
+        </w:rPr>
+        <w:tab/>
+        <w:t>Set patient to be able to admit into hospital</w:t>
+      </w:r>
+    </w:p>
+    <w:p>
+      <w:pPr>
+        <w:rPr>
+          <w:rFonts w:ascii="Times New Roman" w:hAnsi="Times New Roman" w:cs="Times New Roman"/>
+          <w:sz w:val="24"/>
+          <w:szCs w:val="24"/>
+        </w:rPr>
+      </w:pPr>
+      <w:r>
+        <w:rPr>
+          <w:rFonts w:ascii="Times New Roman" w:hAnsi="Times New Roman" w:cs="Times New Roman"/>
+          <w:sz w:val="24"/>
+          <w:szCs w:val="24"/>
+        </w:rPr>
+        <w:tab/>
+      </w:r>
+      <w:r>
+        <w:rPr>
+          <w:rFonts w:ascii="Times New Roman" w:hAnsi="Times New Roman" w:cs="Times New Roman"/>
+          <w:sz w:val="24"/>
+          <w:szCs w:val="24"/>
+        </w:rPr>
+        <w:tab/>
+      </w:r>
+      <w:r>
+        <w:rPr>
+          <w:rFonts w:ascii="Times New Roman" w:hAnsi="Times New Roman" w:cs="Times New Roman"/>
+          <w:sz w:val="24"/>
+          <w:szCs w:val="24"/>
+        </w:rPr>
+        <w:tab/>
+        <w:t>Erase room ho</w:t>
+      </w:r>
+      <w:r>
+        <w:rPr>
+          <w:rFonts w:ascii="Times New Roman" w:hAnsi="Times New Roman" w:cs="Times New Roman"/>
+          <w:sz w:val="24"/>
+          <w:szCs w:val="24"/>
+        </w:rPr>
+        <w:t>lding</w:t>
+      </w:r>
+      <w:r>
+        <w:rPr>
+          <w:rFonts w:ascii="Times New Roman" w:hAnsi="Times New Roman" w:cs="Times New Roman"/>
+          <w:sz w:val="24"/>
+          <w:szCs w:val="24"/>
+        </w:rPr>
+        <w:t xml:space="preserve"> patient and doctor</w:t>
+      </w:r>
+      <w:r>
+        <w:rPr>
+          <w:rFonts w:ascii="Times New Roman" w:hAnsi="Times New Roman" w:cs="Times New Roman"/>
+          <w:sz w:val="24"/>
+          <w:szCs w:val="24"/>
+        </w:rPr>
+        <w:t>,</w:t>
+      </w:r>
+      <w:r>
+        <w:rPr>
+          <w:rFonts w:ascii="Times New Roman" w:hAnsi="Times New Roman" w:cs="Times New Roman"/>
+          <w:sz w:val="24"/>
+          <w:szCs w:val="24"/>
+        </w:rPr>
+        <w:t xml:space="preserve"> </w:t>
+      </w:r>
+      <w:r>
+        <w:rPr>
+          <w:rFonts w:ascii="Times New Roman" w:hAnsi="Times New Roman" w:cs="Times New Roman"/>
+          <w:sz w:val="24"/>
+          <w:szCs w:val="24"/>
+        </w:rPr>
+        <w:t xml:space="preserve">as it </w:t>
+      </w:r>
+      <w:r>
+        <w:rPr>
+          <w:rFonts w:ascii="Times New Roman" w:hAnsi="Times New Roman" w:cs="Times New Roman"/>
+          <w:sz w:val="24"/>
+          <w:szCs w:val="24"/>
+        </w:rPr>
+        <w:t>no longer exists</w:t>
+      </w:r>
+    </w:p>
+    <w:p>
+      <w:pPr>
+        <w:rPr>
+          <w:rFonts w:ascii="Times New Roman" w:hAnsi="Times New Roman" w:cs="Times New Roman"/>
+          <w:sz w:val="24"/>
+          <w:szCs w:val="24"/>
+        </w:rPr>
+      </w:pPr>
+      <w:r>
+        <w:rPr>
+          <w:rFonts w:ascii="Times New Roman" w:hAnsi="Times New Roman" w:cs="Times New Roman"/>
+          <w:sz w:val="24"/>
+          <w:szCs w:val="24"/>
+        </w:rPr>
+        <w:tab/>
+      </w:r>
+      <w:r>
+        <w:rPr>
+          <w:rFonts w:ascii="Times New Roman" w:hAnsi="Times New Roman" w:cs="Times New Roman"/>
+          <w:sz w:val="24"/>
+          <w:szCs w:val="24"/>
+        </w:rPr>
+        <w:tab/>
+        <w:t>Else go to next room</w:t>
+      </w:r>
+    </w:p>
+    <w:p>
+      <w:pPr>
+        <w:rPr>
+          <w:rFonts w:ascii="Times New Roman" w:hAnsi="Times New Roman" w:cs="Times New Roman"/>
+          <w:sz w:val="24"/>
+          <w:szCs w:val="24"/>
+        </w:rPr>
+      </w:pPr>
+      <w:r>
+        <w:rPr>
+          <w:rFonts w:ascii="Times New Roman" w:hAnsi="Times New Roman" w:cs="Times New Roman"/>
+          <w:sz w:val="24"/>
+          <w:szCs w:val="24"/>
+        </w:rPr>
+        <w:t xml:space="preserve"> </w:t>
+      </w:r>
+    </w:p>
+    <w:p>
+      <w:pPr>
+        <w:rPr>
+          <w:rFonts w:ascii="Times New Roman" w:hAnsi="Times New Roman" w:cs="Times New Roman"/>
+          <w:sz w:val="24"/>
+          <w:szCs w:val="24"/>
+        </w:rPr>
+      </w:pPr>
+      <w:proofErr w:type="spellStart"/>
+      <w:r>
+        <w:rPr>
+          <w:rFonts w:ascii="Times New Roman" w:hAnsi="Times New Roman" w:cs="Times New Roman"/>
+          <w:sz w:val="24"/>
+          <w:szCs w:val="24"/>
+        </w:rPr>
+        <w:t>ServiceRoom.h</w:t>
+      </w:r>
+      <w:proofErr w:type="spellEnd"/>
+      <w:r>
+        <w:rPr>
+          <w:rFonts w:ascii="Times New Roman" w:hAnsi="Times New Roman" w:cs="Times New Roman"/>
+          <w:sz w:val="24"/>
+          <w:szCs w:val="24"/>
+        </w:rPr>
+        <w:t xml:space="preserve"> </w:t>
+      </w:r>
+      <w:proofErr w:type="spellStart"/>
+      <w:r>
+        <w:rPr>
+          <w:rFonts w:ascii="Times New Roman" w:hAnsi="Times New Roman" w:cs="Times New Roman"/>
+          <w:sz w:val="24"/>
+          <w:szCs w:val="24"/>
+        </w:rPr>
+        <w:t>update_</w:t>
+      </w:r>
+      <w:proofErr w:type="gramStart"/>
+      <w:r>
+        <w:rPr>
+          <w:rFonts w:ascii="Times New Roman" w:hAnsi="Times New Roman" w:cs="Times New Roman"/>
+          <w:sz w:val="24"/>
+          <w:szCs w:val="24"/>
+        </w:rPr>
+        <w:t>nurse</w:t>
+      </w:r>
+      <w:proofErr w:type="spellEnd"/>
+      <w:r>
+        <w:rPr>
+          <w:rFonts w:ascii="Times New Roman" w:hAnsi="Times New Roman" w:cs="Times New Roman"/>
+          <w:sz w:val="24"/>
+          <w:szCs w:val="24"/>
+        </w:rPr>
+        <w:t>(</w:t>
+      </w:r>
+      <w:proofErr w:type="gramEnd"/>
+      <w:r>
+        <w:rPr>
+          <w:rFonts w:ascii="Times New Roman" w:hAnsi="Times New Roman" w:cs="Times New Roman"/>
+          <w:sz w:val="24"/>
+          <w:szCs w:val="24"/>
+        </w:rPr>
+        <w:t>int clock)</w:t>
+      </w:r>
+    </w:p>
+    <w:p>
+      <w:pPr>
+        <w:rPr>
+          <w:rFonts w:ascii="Times New Roman" w:hAnsi="Times New Roman" w:cs="Times New Roman"/>
+          <w:sz w:val="24"/>
+          <w:szCs w:val="24"/>
+        </w:rPr>
+      </w:pPr>
+      <w:r>
+        <w:rPr>
+          <w:rFonts w:ascii="Times New Roman" w:hAnsi="Times New Roman" w:cs="Times New Roman"/>
+          <w:sz w:val="24"/>
+          <w:szCs w:val="24"/>
+        </w:rPr>
+        <w:t xml:space="preserve">Go through rooms </w:t>
+      </w:r>
+      <w:r>
+        <w:rPr>
+          <w:rFonts w:ascii="Times New Roman" w:hAnsi="Times New Roman" w:cs="Times New Roman"/>
+          <w:sz w:val="24"/>
+          <w:szCs w:val="24"/>
+        </w:rPr>
+        <w:t>nurses</w:t>
+      </w:r>
+      <w:r>
+        <w:rPr>
+          <w:rFonts w:ascii="Times New Roman" w:hAnsi="Times New Roman" w:cs="Times New Roman"/>
+          <w:sz w:val="24"/>
+          <w:szCs w:val="24"/>
+        </w:rPr>
+        <w:t xml:space="preserve"> are treating patients</w:t>
+      </w:r>
+    </w:p>
+    <w:p>
+      <w:pPr>
+        <w:rPr>
+          <w:rFonts w:ascii="Times New Roman" w:hAnsi="Times New Roman" w:cs="Times New Roman"/>
+          <w:sz w:val="24"/>
+          <w:szCs w:val="24"/>
+        </w:rPr>
+      </w:pPr>
+      <w:r>
+        <w:rPr>
+          <w:rFonts w:ascii="Times New Roman" w:hAnsi="Times New Roman" w:cs="Times New Roman"/>
+          <w:sz w:val="24"/>
+          <w:szCs w:val="24"/>
+        </w:rPr>
+        <w:tab/>
+      </w:r>
+      <w:r>
+        <w:rPr>
+          <w:rFonts w:ascii="Times New Roman" w:hAnsi="Times New Roman" w:cs="Times New Roman"/>
+          <w:sz w:val="24"/>
+          <w:szCs w:val="24"/>
+        </w:rPr>
+        <w:tab/>
+        <w:t>If service time for current room is up</w:t>
+      </w:r>
+    </w:p>
+    <w:p>
+      <w:pPr>
+        <w:rPr>
+          <w:rFonts w:ascii="Times New Roman" w:hAnsi="Times New Roman" w:cs="Times New Roman"/>
+          <w:sz w:val="24"/>
+          <w:szCs w:val="24"/>
+        </w:rPr>
+      </w:pPr>
+      <w:r>
+        <w:rPr>
+          <w:rFonts w:ascii="Times New Roman" w:hAnsi="Times New Roman" w:cs="Times New Roman"/>
+          <w:sz w:val="24"/>
+          <w:szCs w:val="24"/>
+        </w:rPr>
+        <w:lastRenderedPageBreak/>
+        <w:tab/>
+      </w:r>
+      <w:r>
+        <w:rPr>
+          <w:rFonts w:ascii="Times New Roman" w:hAnsi="Times New Roman" w:cs="Times New Roman"/>
+          <w:sz w:val="24"/>
+          <w:szCs w:val="24"/>
+        </w:rPr>
+        <w:tab/>
+      </w:r>
+      <w:r>
+        <w:rPr>
+          <w:rFonts w:ascii="Times New Roman" w:hAnsi="Times New Roman" w:cs="Times New Roman"/>
+          <w:sz w:val="24"/>
+          <w:szCs w:val="24"/>
+        </w:rPr>
+        <w:tab/>
+        <w:t>Discharge patient from hospital</w:t>
+      </w:r>
+    </w:p>
+    <w:p>
+      <w:pPr>
+        <w:rPr>
+          <w:rFonts w:ascii="Times New Roman" w:hAnsi="Times New Roman" w:cs="Times New Roman"/>
+          <w:sz w:val="24"/>
+          <w:szCs w:val="24"/>
+        </w:rPr>
+      </w:pPr>
+      <w:r>
+        <w:rPr>
+          <w:rFonts w:ascii="Times New Roman" w:hAnsi="Times New Roman" w:cs="Times New Roman"/>
+          <w:sz w:val="24"/>
+          <w:szCs w:val="24"/>
+        </w:rPr>
+        <w:tab/>
+      </w:r>
+      <w:r>
+        <w:rPr>
+          <w:rFonts w:ascii="Times New Roman" w:hAnsi="Times New Roman" w:cs="Times New Roman"/>
+          <w:sz w:val="24"/>
+          <w:szCs w:val="24"/>
+        </w:rPr>
+        <w:tab/>
+      </w:r>
+      <w:r>
+        <w:rPr>
+          <w:rFonts w:ascii="Times New Roman" w:hAnsi="Times New Roman" w:cs="Times New Roman"/>
+          <w:sz w:val="24"/>
+          <w:szCs w:val="24"/>
+        </w:rPr>
+        <w:tab/>
+        <w:t>Add this visit to their records</w:t>
+      </w:r>
+    </w:p>
+    <w:p>
+      <w:pPr>
+        <w:rPr>
+          <w:rFonts w:ascii="Times New Roman" w:hAnsi="Times New Roman" w:cs="Times New Roman"/>
+          <w:sz w:val="24"/>
+          <w:szCs w:val="24"/>
+        </w:rPr>
+      </w:pPr>
+      <w:r>
+        <w:rPr>
+          <w:rFonts w:ascii="Times New Roman" w:hAnsi="Times New Roman" w:cs="Times New Roman"/>
+          <w:sz w:val="24"/>
+          <w:szCs w:val="24"/>
+        </w:rPr>
+        <w:tab/>
+      </w:r>
+      <w:r>
+        <w:rPr>
+          <w:rFonts w:ascii="Times New Roman" w:hAnsi="Times New Roman" w:cs="Times New Roman"/>
+          <w:sz w:val="24"/>
+          <w:szCs w:val="24"/>
+        </w:rPr>
+        <w:tab/>
+      </w:r>
+      <w:r>
+        <w:rPr>
+          <w:rFonts w:ascii="Times New Roman" w:hAnsi="Times New Roman" w:cs="Times New Roman"/>
+          <w:sz w:val="24"/>
+          <w:szCs w:val="24"/>
+        </w:rPr>
+        <w:tab/>
+        <w:t>Set patient to be able to admit into hospital</w:t>
+      </w:r>
+    </w:p>
+    <w:p>
+      <w:pPr>
+        <w:rPr>
+          <w:rFonts w:ascii="Times New Roman" w:hAnsi="Times New Roman" w:cs="Times New Roman"/>
+          <w:sz w:val="24"/>
+          <w:szCs w:val="24"/>
+        </w:rPr>
+      </w:pPr>
+      <w:r>
+        <w:rPr>
+          <w:rFonts w:ascii="Times New Roman" w:hAnsi="Times New Roman" w:cs="Times New Roman"/>
+          <w:sz w:val="24"/>
+          <w:szCs w:val="24"/>
+        </w:rPr>
+        <w:tab/>
+      </w:r>
+      <w:r>
+        <w:rPr>
+          <w:rFonts w:ascii="Times New Roman" w:hAnsi="Times New Roman" w:cs="Times New Roman"/>
+          <w:sz w:val="24"/>
+          <w:szCs w:val="24"/>
+        </w:rPr>
+        <w:tab/>
+      </w:r>
+      <w:r>
+        <w:rPr>
+          <w:rFonts w:ascii="Times New Roman" w:hAnsi="Times New Roman" w:cs="Times New Roman"/>
+          <w:sz w:val="24"/>
+          <w:szCs w:val="24"/>
+        </w:rPr>
+        <w:tab/>
+        <w:t>Erase room ho</w:t>
+      </w:r>
+      <w:r>
+        <w:rPr>
+          <w:rFonts w:ascii="Times New Roman" w:hAnsi="Times New Roman" w:cs="Times New Roman"/>
+          <w:sz w:val="24"/>
+          <w:szCs w:val="24"/>
+        </w:rPr>
+        <w:t xml:space="preserve">lding </w:t>
+      </w:r>
+      <w:r>
+        <w:rPr>
+          <w:rFonts w:ascii="Times New Roman" w:hAnsi="Times New Roman" w:cs="Times New Roman"/>
+          <w:sz w:val="24"/>
+          <w:szCs w:val="24"/>
+        </w:rPr>
+        <w:t xml:space="preserve">patient and </w:t>
+      </w:r>
+      <w:r>
+        <w:rPr>
+          <w:rFonts w:ascii="Times New Roman" w:hAnsi="Times New Roman" w:cs="Times New Roman"/>
+          <w:sz w:val="24"/>
+          <w:szCs w:val="24"/>
+        </w:rPr>
+        <w:t>nurse</w:t>
+      </w:r>
+      <w:r>
+        <w:rPr>
+          <w:rFonts w:ascii="Times New Roman" w:hAnsi="Times New Roman" w:cs="Times New Roman"/>
+          <w:sz w:val="24"/>
+          <w:szCs w:val="24"/>
+        </w:rPr>
+        <w:t>,</w:t>
+      </w:r>
+      <w:bookmarkStart w:id="0" w:name="_GoBack"/>
+      <w:bookmarkEnd w:id="0"/>
+      <w:r>
+        <w:rPr>
+          <w:rFonts w:ascii="Times New Roman" w:hAnsi="Times New Roman" w:cs="Times New Roman"/>
+          <w:sz w:val="24"/>
+          <w:szCs w:val="24"/>
+        </w:rPr>
+        <w:t xml:space="preserve"> as it</w:t>
+      </w:r>
+      <w:r>
+        <w:rPr>
+          <w:rFonts w:ascii="Times New Roman" w:hAnsi="Times New Roman" w:cs="Times New Roman"/>
+          <w:sz w:val="24"/>
+          <w:szCs w:val="24"/>
+        </w:rPr>
+        <w:t xml:space="preserve"> no longer exists</w:t>
+      </w:r>
+    </w:p>
+    <w:p>
+      <w:pPr>
+        <w:rPr>
+          <w:rFonts w:ascii="Times New Roman" w:hAnsi="Times New Roman" w:cs="Times New Roman"/>
+          <w:sz w:val="24"/>
+          <w:szCs w:val="24"/>
+        </w:rPr>
+      </w:pPr>
+      <w:r>
+        <w:rPr>
+          <w:rFonts w:ascii="Times New Roman" w:hAnsi="Times New Roman" w:cs="Times New Roman"/>
+          <w:sz w:val="24"/>
+          <w:szCs w:val="24"/>
+        </w:rPr>
+        <w:tab/>
+      </w:r>
+      <w:r>
+        <w:rPr>
+          <w:rFonts w:ascii="Times New Roman" w:hAnsi="Times New Roman" w:cs="Times New Roman"/>
+          <w:sz w:val="24"/>
+          <w:szCs w:val="24"/>
+        </w:rPr>
+        <w:tab/>
+        <w:t xml:space="preserve">Else go to next room </w:t>
       </w:r>
     </w:p>
     <w:p>
@@ -10942,7 +12628,7 @@
 </file>
 
 <file path=customXml/itemProps1.xml><?xml version="1.0" encoding="utf-8"?>
-<ds:datastoreItem xmlns:ds="http://schemas.openxmlformats.org/officeDocument/2006/customXml" ds:itemID="{E99E3D5F-445F-47BE-B50C-20D005813CC7}">
+<ds:datastoreItem xmlns:ds="http://schemas.openxmlformats.org/officeDocument/2006/customXml" ds:itemID="{71BA550A-FDD0-4D93-B85B-A2EA846C27C3}">
   <ds:schemaRefs>
     <ds:schemaRef ds:uri="http://schemas.openxmlformats.org/officeDocument/2006/bibliography"/>
   </ds:schemaRefs>

</xml_diff>

<commit_message>
edits to design doc
</commit_message>
<xml_diff>
--- a/FinalSpec.doc.docx
+++ b/FinalSpec.doc.docx
@@ -165,7 +165,6 @@
         </w:rPr>
         <w:t xml:space="preserve"> in a small town as accurately as possible. This means it should be able to simulate different injuries and </w:t>
       </w:r>
-      <w:proofErr w:type="gramStart"/>
       <w:r>
         <w:rPr>
           <w:rFonts w:ascii="Times New Roman" w:hAnsi="Times New Roman" w:cs="Times New Roman"/>
@@ -180,6 +179,174 @@
           <w:sz w:val="24"/>
           <w:szCs w:val="24"/>
         </w:rPr>
+        <w:t xml:space="preserve"> and</w:t>
+      </w:r>
+      <w:r>
+        <w:rPr>
+          <w:rFonts w:ascii="Times New Roman" w:hAnsi="Times New Roman" w:cs="Times New Roman"/>
+          <w:sz w:val="24"/>
+          <w:szCs w:val="24"/>
+        </w:rPr>
+        <w:t xml:space="preserve"> giv</w:t>
+      </w:r>
+      <w:r>
+        <w:rPr>
+          <w:rFonts w:ascii="Times New Roman" w:hAnsi="Times New Roman" w:cs="Times New Roman"/>
+          <w:sz w:val="24"/>
+          <w:szCs w:val="24"/>
+        </w:rPr>
+        <w:t>e</w:t>
+      </w:r>
+      <w:r>
+        <w:rPr>
+          <w:rFonts w:ascii="Times New Roman" w:hAnsi="Times New Roman" w:cs="Times New Roman"/>
+          <w:sz w:val="24"/>
+          <w:szCs w:val="24"/>
+        </w:rPr>
+        <w:t xml:space="preserve"> the more severe</w:t>
+      </w:r>
+      <w:r>
+        <w:rPr>
+          <w:rFonts w:ascii="Times New Roman" w:hAnsi="Times New Roman" w:cs="Times New Roman"/>
+          <w:sz w:val="24"/>
+          <w:szCs w:val="24"/>
+        </w:rPr>
+        <w:t xml:space="preserve"> of them</w:t>
+      </w:r>
+      <w:r>
+        <w:rPr>
+          <w:rFonts w:ascii="Times New Roman" w:hAnsi="Times New Roman" w:cs="Times New Roman"/>
+          <w:sz w:val="24"/>
+          <w:szCs w:val="24"/>
+        </w:rPr>
+        <w:t xml:space="preserve"> a higher priority</w:t>
+      </w:r>
+      <w:r>
+        <w:rPr>
+          <w:rFonts w:ascii="Times New Roman" w:hAnsi="Times New Roman" w:cs="Times New Roman"/>
+          <w:sz w:val="24"/>
+          <w:szCs w:val="24"/>
+        </w:rPr>
+        <w:t xml:space="preserve"> on the waiting list</w:t>
+      </w:r>
+      <w:r>
+        <w:rPr>
+          <w:rFonts w:ascii="Times New Roman" w:hAnsi="Times New Roman" w:cs="Times New Roman"/>
+          <w:sz w:val="24"/>
+          <w:szCs w:val="24"/>
+        </w:rPr>
+        <w:t>.</w:t>
+      </w:r>
+      <w:r>
+        <w:rPr>
+          <w:rFonts w:ascii="Times New Roman" w:hAnsi="Times New Roman" w:cs="Times New Roman"/>
+          <w:sz w:val="24"/>
+          <w:szCs w:val="24"/>
+        </w:rPr>
+        <w:t xml:space="preserve"> </w:t>
+      </w:r>
+      <w:r>
+        <w:rPr>
+          <w:rFonts w:ascii="Times New Roman" w:hAnsi="Times New Roman" w:cs="Times New Roman"/>
+          <w:sz w:val="24"/>
+          <w:szCs w:val="24"/>
+        </w:rPr>
+        <w:t xml:space="preserve">There </w:t>
+      </w:r>
+      <w:r>
+        <w:rPr>
+          <w:rFonts w:ascii="Times New Roman" w:hAnsi="Times New Roman" w:cs="Times New Roman"/>
+          <w:sz w:val="24"/>
+          <w:szCs w:val="24"/>
+        </w:rPr>
+        <w:t>must b</w:t>
+      </w:r>
+      <w:r>
+        <w:rPr>
+          <w:rFonts w:ascii="Times New Roman" w:hAnsi="Times New Roman" w:cs="Times New Roman"/>
+          <w:sz w:val="24"/>
+          <w:szCs w:val="24"/>
+        </w:rPr>
+        <w:t>e a</w:t>
+      </w:r>
+      <w:r>
+        <w:rPr>
+          <w:rFonts w:ascii="Times New Roman" w:hAnsi="Times New Roman" w:cs="Times New Roman"/>
+          <w:sz w:val="24"/>
+          <w:szCs w:val="24"/>
+        </w:rPr>
+        <w:t>n</w:t>
+      </w:r>
+      <w:r>
+        <w:rPr>
+          <w:rFonts w:ascii="Times New Roman" w:hAnsi="Times New Roman" w:cs="Times New Roman"/>
+          <w:sz w:val="24"/>
+          <w:szCs w:val="24"/>
+        </w:rPr>
+        <w:t xml:space="preserve"> equal chance of everyone within the small town needing to go to the hospital</w:t>
+      </w:r>
+      <w:r>
+        <w:rPr>
+          <w:rFonts w:ascii="Times New Roman" w:hAnsi="Times New Roman" w:cs="Times New Roman"/>
+          <w:sz w:val="24"/>
+          <w:szCs w:val="24"/>
+        </w:rPr>
+        <w:t xml:space="preserve"> as</w:t>
+      </w:r>
+      <w:r>
+        <w:rPr>
+          <w:rFonts w:ascii="Times New Roman" w:hAnsi="Times New Roman" w:cs="Times New Roman"/>
+          <w:sz w:val="24"/>
+          <w:szCs w:val="24"/>
+        </w:rPr>
+        <w:t xml:space="preserve"> currently</w:t>
+      </w:r>
+      <w:r>
+        <w:rPr>
+          <w:rFonts w:ascii="Times New Roman" w:hAnsi="Times New Roman" w:cs="Times New Roman"/>
+          <w:sz w:val="24"/>
+          <w:szCs w:val="24"/>
+        </w:rPr>
+        <w:t xml:space="preserve"> they are all healthy. Due to </w:t>
+      </w:r>
+      <w:r>
+        <w:rPr>
+          <w:rFonts w:ascii="Times New Roman" w:hAnsi="Times New Roman" w:cs="Times New Roman"/>
+          <w:sz w:val="24"/>
+          <w:szCs w:val="24"/>
+        </w:rPr>
+        <w:t>the townsp</w:t>
+      </w:r>
+      <w:r>
+        <w:rPr>
+          <w:rFonts w:ascii="Times New Roman" w:hAnsi="Times New Roman" w:cs="Times New Roman"/>
+          <w:sz w:val="24"/>
+          <w:szCs w:val="24"/>
+        </w:rPr>
+        <w:t>eo</w:t>
+      </w:r>
+      <w:r>
+        <w:rPr>
+          <w:rFonts w:ascii="Times New Roman" w:hAnsi="Times New Roman" w:cs="Times New Roman"/>
+          <w:sz w:val="24"/>
+          <w:szCs w:val="24"/>
+        </w:rPr>
+        <w:t>ple</w:t>
+      </w:r>
+      <w:r>
+        <w:rPr>
+          <w:rFonts w:ascii="Times New Roman" w:hAnsi="Times New Roman" w:cs="Times New Roman"/>
+          <w:sz w:val="24"/>
+          <w:szCs w:val="24"/>
+        </w:rPr>
+        <w:t xml:space="preserve"> all being healthy</w:t>
+      </w:r>
+      <w:r>
+        <w:rPr>
+          <w:rFonts w:ascii="Times New Roman" w:hAnsi="Times New Roman" w:cs="Times New Roman"/>
+          <w:sz w:val="24"/>
+          <w:szCs w:val="24"/>
+        </w:rPr>
         <w:t>,</w:t>
       </w:r>
       <w:r>
@@ -188,6 +355,94 @@
           <w:sz w:val="24"/>
           <w:szCs w:val="24"/>
         </w:rPr>
+        <w:t xml:space="preserve"> there </w:t>
+      </w:r>
+      <w:r>
+        <w:rPr>
+          <w:rFonts w:ascii="Times New Roman" w:hAnsi="Times New Roman" w:cs="Times New Roman"/>
+          <w:sz w:val="24"/>
+          <w:szCs w:val="24"/>
+        </w:rPr>
+        <w:t>m</w:t>
+      </w:r>
+      <w:r>
+        <w:rPr>
+          <w:rFonts w:ascii="Times New Roman" w:hAnsi="Times New Roman" w:cs="Times New Roman"/>
+          <w:sz w:val="24"/>
+          <w:szCs w:val="24"/>
+        </w:rPr>
+        <w:t xml:space="preserve">ust be </w:t>
+      </w:r>
+      <w:r>
+        <w:rPr>
+          <w:rFonts w:ascii="Times New Roman" w:hAnsi="Times New Roman" w:cs="Times New Roman"/>
+          <w:sz w:val="24"/>
+          <w:szCs w:val="24"/>
+        </w:rPr>
+        <w:t>different</w:t>
+      </w:r>
+      <w:r>
+        <w:rPr>
+          <w:rFonts w:ascii="Times New Roman" w:hAnsi="Times New Roman" w:cs="Times New Roman"/>
+          <w:sz w:val="24"/>
+          <w:szCs w:val="24"/>
+        </w:rPr>
+        <w:t>iat</w:t>
+      </w:r>
+      <w:r>
+        <w:rPr>
+          <w:rFonts w:ascii="Times New Roman" w:hAnsi="Times New Roman" w:cs="Times New Roman"/>
+          <w:sz w:val="24"/>
+          <w:szCs w:val="24"/>
+        </w:rPr>
+        <w:t>ing chances of</w:t>
+      </w:r>
+      <w:r>
+        <w:rPr>
+          <w:rFonts w:ascii="Times New Roman" w:hAnsi="Times New Roman" w:cs="Times New Roman"/>
+          <w:sz w:val="24"/>
+          <w:szCs w:val="24"/>
+        </w:rPr>
+        <w:t xml:space="preserve"> each of</w:t>
+      </w:r>
+      <w:r>
+        <w:rPr>
+          <w:rFonts w:ascii="Times New Roman" w:hAnsi="Times New Roman" w:cs="Times New Roman"/>
+          <w:sz w:val="24"/>
+          <w:szCs w:val="24"/>
+        </w:rPr>
+        <w:t xml:space="preserve"> them receiving a severe illness.</w:t>
+      </w:r>
+      <w:r>
+        <w:rPr>
+          <w:rFonts w:ascii="Times New Roman" w:hAnsi="Times New Roman" w:cs="Times New Roman"/>
+          <w:sz w:val="24"/>
+          <w:szCs w:val="24"/>
+        </w:rPr>
+        <w:t xml:space="preserve"> Because the simulation is </w:t>
+      </w:r>
+      <w:r>
+        <w:rPr>
+          <w:rFonts w:ascii="Times New Roman" w:hAnsi="Times New Roman" w:cs="Times New Roman"/>
+          <w:sz w:val="24"/>
+          <w:szCs w:val="24"/>
+        </w:rPr>
+        <w:t>based on a hospital</w:t>
+      </w:r>
+      <w:r>
+        <w:rPr>
+          <w:rFonts w:ascii="Times New Roman" w:hAnsi="Times New Roman" w:cs="Times New Roman"/>
+          <w:sz w:val="24"/>
+          <w:szCs w:val="24"/>
+        </w:rPr>
+        <w:t>,</w:t>
+      </w:r>
+      <w:r>
+        <w:rPr>
+          <w:rFonts w:ascii="Times New Roman" w:hAnsi="Times New Roman" w:cs="Times New Roman"/>
+          <w:sz w:val="24"/>
+          <w:szCs w:val="24"/>
+        </w:rPr>
         <w:t xml:space="preserve"> </w:t>
       </w:r>
       <w:r>
@@ -196,64 +451,39 @@
           <w:sz w:val="24"/>
           <w:szCs w:val="24"/>
         </w:rPr>
-        <w:t>and</w:t>
-      </w:r>
-      <w:proofErr w:type="gramEnd"/>
-      <w:r>
-        <w:rPr>
-          <w:rFonts w:ascii="Times New Roman" w:hAnsi="Times New Roman" w:cs="Times New Roman"/>
-          <w:sz w:val="24"/>
-          <w:szCs w:val="24"/>
-        </w:rPr>
-        <w:t xml:space="preserve"> giv</w:t>
-      </w:r>
-      <w:r>
-        <w:rPr>
-          <w:rFonts w:ascii="Times New Roman" w:hAnsi="Times New Roman" w:cs="Times New Roman"/>
-          <w:sz w:val="24"/>
-          <w:szCs w:val="24"/>
-        </w:rPr>
-        <w:t>e</w:t>
-      </w:r>
-      <w:r>
-        <w:rPr>
-          <w:rFonts w:ascii="Times New Roman" w:hAnsi="Times New Roman" w:cs="Times New Roman"/>
-          <w:sz w:val="24"/>
-          <w:szCs w:val="24"/>
-        </w:rPr>
-        <w:t xml:space="preserve"> the more severe</w:t>
-      </w:r>
-      <w:r>
-        <w:rPr>
-          <w:rFonts w:ascii="Times New Roman" w:hAnsi="Times New Roman" w:cs="Times New Roman"/>
-          <w:sz w:val="24"/>
-          <w:szCs w:val="24"/>
-        </w:rPr>
-        <w:t xml:space="preserve"> of them</w:t>
-      </w:r>
-      <w:r>
-        <w:rPr>
-          <w:rFonts w:ascii="Times New Roman" w:hAnsi="Times New Roman" w:cs="Times New Roman"/>
-          <w:sz w:val="24"/>
-          <w:szCs w:val="24"/>
-        </w:rPr>
-        <w:t xml:space="preserve"> a higher priority</w:t>
-      </w:r>
-      <w:r>
-        <w:rPr>
-          <w:rFonts w:ascii="Times New Roman" w:hAnsi="Times New Roman" w:cs="Times New Roman"/>
-          <w:sz w:val="24"/>
-          <w:szCs w:val="24"/>
-        </w:rPr>
-        <w:t xml:space="preserve"> on the waiting list</w:t>
-      </w:r>
-      <w:r>
-        <w:rPr>
-          <w:rFonts w:ascii="Times New Roman" w:hAnsi="Times New Roman" w:cs="Times New Roman"/>
-          <w:sz w:val="24"/>
-          <w:szCs w:val="24"/>
-        </w:rPr>
-        <w:t>.</w:t>
+        <w:t xml:space="preserve">all the </w:t>
+      </w:r>
+      <w:r>
+        <w:rPr>
+          <w:rFonts w:ascii="Times New Roman" w:hAnsi="Times New Roman" w:cs="Times New Roman"/>
+          <w:sz w:val="24"/>
+          <w:szCs w:val="24"/>
+        </w:rPr>
+        <w:t>medical records</w:t>
+      </w:r>
+      <w:r>
+        <w:rPr>
+          <w:rFonts w:ascii="Times New Roman" w:hAnsi="Times New Roman" w:cs="Times New Roman"/>
+          <w:sz w:val="24"/>
+          <w:szCs w:val="24"/>
+        </w:rPr>
+        <w:t xml:space="preserve"> from patients must be stored for future treatments </w:t>
+      </w:r>
+      <w:r>
+        <w:rPr>
+          <w:rFonts w:ascii="Times New Roman" w:hAnsi="Times New Roman" w:cs="Times New Roman"/>
+          <w:sz w:val="24"/>
+          <w:szCs w:val="24"/>
+        </w:rPr>
+        <w:t>(</w:t>
+      </w:r>
+      <w:r>
+        <w:rPr>
+          <w:rFonts w:ascii="Times New Roman" w:hAnsi="Times New Roman" w:cs="Times New Roman"/>
+          <w:sz w:val="24"/>
+          <w:szCs w:val="24"/>
+        </w:rPr>
+        <w:t>i.e.</w:t>
       </w:r>
       <w:r>
         <w:rPr>
@@ -263,256 +493,8 @@
         </w:rPr>
         <w:t xml:space="preserve"> </w:t>
       </w:r>
-      <w:r>
-        <w:rPr>
-          <w:rFonts w:ascii="Times New Roman" w:hAnsi="Times New Roman" w:cs="Times New Roman"/>
-          <w:sz w:val="24"/>
-          <w:szCs w:val="24"/>
-        </w:rPr>
-        <w:t xml:space="preserve">There </w:t>
-      </w:r>
-      <w:r>
-        <w:rPr>
-          <w:rFonts w:ascii="Times New Roman" w:hAnsi="Times New Roman" w:cs="Times New Roman"/>
-          <w:sz w:val="24"/>
-          <w:szCs w:val="24"/>
-        </w:rPr>
-        <w:t>must b</w:t>
-      </w:r>
-      <w:r>
-        <w:rPr>
-          <w:rFonts w:ascii="Times New Roman" w:hAnsi="Times New Roman" w:cs="Times New Roman"/>
-          <w:sz w:val="24"/>
-          <w:szCs w:val="24"/>
-        </w:rPr>
-        <w:t>e a</w:t>
-      </w:r>
-      <w:r>
-        <w:rPr>
-          <w:rFonts w:ascii="Times New Roman" w:hAnsi="Times New Roman" w:cs="Times New Roman"/>
-          <w:sz w:val="24"/>
-          <w:szCs w:val="24"/>
-        </w:rPr>
-        <w:t>n</w:t>
-      </w:r>
-      <w:r>
-        <w:rPr>
-          <w:rFonts w:ascii="Times New Roman" w:hAnsi="Times New Roman" w:cs="Times New Roman"/>
-          <w:sz w:val="24"/>
-          <w:szCs w:val="24"/>
-        </w:rPr>
-        <w:t xml:space="preserve"> equal chance of everyone within the small town needing to go to the hospital</w:t>
-      </w:r>
-      <w:r>
-        <w:rPr>
-          <w:rFonts w:ascii="Times New Roman" w:hAnsi="Times New Roman" w:cs="Times New Roman"/>
-          <w:sz w:val="24"/>
-          <w:szCs w:val="24"/>
-        </w:rPr>
-        <w:t xml:space="preserve"> as</w:t>
-      </w:r>
-      <w:r>
-        <w:rPr>
-          <w:rFonts w:ascii="Times New Roman" w:hAnsi="Times New Roman" w:cs="Times New Roman"/>
-          <w:sz w:val="24"/>
-          <w:szCs w:val="24"/>
-        </w:rPr>
-        <w:t xml:space="preserve"> currently</w:t>
-      </w:r>
-      <w:r>
-        <w:rPr>
-          <w:rFonts w:ascii="Times New Roman" w:hAnsi="Times New Roman" w:cs="Times New Roman"/>
-          <w:sz w:val="24"/>
-          <w:szCs w:val="24"/>
-        </w:rPr>
-        <w:t xml:space="preserve"> they are all healthy. Due to </w:t>
-      </w:r>
-      <w:r>
-        <w:rPr>
-          <w:rFonts w:ascii="Times New Roman" w:hAnsi="Times New Roman" w:cs="Times New Roman"/>
-          <w:sz w:val="24"/>
-          <w:szCs w:val="24"/>
-        </w:rPr>
-        <w:t>the townsp</w:t>
-      </w:r>
-      <w:r>
-        <w:rPr>
-          <w:rFonts w:ascii="Times New Roman" w:hAnsi="Times New Roman" w:cs="Times New Roman"/>
-          <w:sz w:val="24"/>
-          <w:szCs w:val="24"/>
-        </w:rPr>
-        <w:t>eo</w:t>
-      </w:r>
-      <w:r>
-        <w:rPr>
-          <w:rFonts w:ascii="Times New Roman" w:hAnsi="Times New Roman" w:cs="Times New Roman"/>
-          <w:sz w:val="24"/>
-          <w:szCs w:val="24"/>
-        </w:rPr>
-        <w:t>ple</w:t>
-      </w:r>
-      <w:r>
-        <w:rPr>
-          <w:rFonts w:ascii="Times New Roman" w:hAnsi="Times New Roman" w:cs="Times New Roman"/>
-          <w:sz w:val="24"/>
-          <w:szCs w:val="24"/>
-        </w:rPr>
-        <w:t xml:space="preserve"> all being healthy</w:t>
-      </w:r>
-      <w:r>
-        <w:rPr>
-          <w:rFonts w:ascii="Times New Roman" w:hAnsi="Times New Roman" w:cs="Times New Roman"/>
-          <w:sz w:val="24"/>
-          <w:szCs w:val="24"/>
-        </w:rPr>
-        <w:t>,</w:t>
-      </w:r>
-      <w:r>
-        <w:rPr>
-          <w:rFonts w:ascii="Times New Roman" w:hAnsi="Times New Roman" w:cs="Times New Roman"/>
-          <w:sz w:val="24"/>
-          <w:szCs w:val="24"/>
-        </w:rPr>
-        <w:t xml:space="preserve"> there </w:t>
-      </w:r>
-      <w:r>
-        <w:rPr>
-          <w:rFonts w:ascii="Times New Roman" w:hAnsi="Times New Roman" w:cs="Times New Roman"/>
-          <w:sz w:val="24"/>
-          <w:szCs w:val="24"/>
-        </w:rPr>
-        <w:t>m</w:t>
-      </w:r>
-      <w:r>
-        <w:rPr>
-          <w:rFonts w:ascii="Times New Roman" w:hAnsi="Times New Roman" w:cs="Times New Roman"/>
-          <w:sz w:val="24"/>
-          <w:szCs w:val="24"/>
-        </w:rPr>
-        <w:t xml:space="preserve">ust be </w:t>
-      </w:r>
-      <w:r>
-        <w:rPr>
-          <w:rFonts w:ascii="Times New Roman" w:hAnsi="Times New Roman" w:cs="Times New Roman"/>
-          <w:sz w:val="24"/>
-          <w:szCs w:val="24"/>
-        </w:rPr>
-        <w:t>different</w:t>
-      </w:r>
-      <w:r>
-        <w:rPr>
-          <w:rFonts w:ascii="Times New Roman" w:hAnsi="Times New Roman" w:cs="Times New Roman"/>
-          <w:sz w:val="24"/>
-          <w:szCs w:val="24"/>
-        </w:rPr>
-        <w:t>iat</w:t>
-      </w:r>
-      <w:r>
-        <w:rPr>
-          <w:rFonts w:ascii="Times New Roman" w:hAnsi="Times New Roman" w:cs="Times New Roman"/>
-          <w:sz w:val="24"/>
-          <w:szCs w:val="24"/>
-        </w:rPr>
-        <w:t>ing chances of</w:t>
-      </w:r>
-      <w:r>
-        <w:rPr>
-          <w:rFonts w:ascii="Times New Roman" w:hAnsi="Times New Roman" w:cs="Times New Roman"/>
-          <w:sz w:val="24"/>
-          <w:szCs w:val="24"/>
-        </w:rPr>
-        <w:t xml:space="preserve"> each of</w:t>
-      </w:r>
-      <w:r>
-        <w:rPr>
-          <w:rFonts w:ascii="Times New Roman" w:hAnsi="Times New Roman" w:cs="Times New Roman"/>
-          <w:sz w:val="24"/>
-          <w:szCs w:val="24"/>
-        </w:rPr>
-        <w:t xml:space="preserve"> them receiving a severe illness.</w:t>
-      </w:r>
-      <w:r>
-        <w:rPr>
-          <w:rFonts w:ascii="Times New Roman" w:hAnsi="Times New Roman" w:cs="Times New Roman"/>
-          <w:sz w:val="24"/>
-          <w:szCs w:val="24"/>
-        </w:rPr>
-        <w:t xml:space="preserve"> Because the simulation is </w:t>
-      </w:r>
-      <w:r>
-        <w:rPr>
-          <w:rFonts w:ascii="Times New Roman" w:hAnsi="Times New Roman" w:cs="Times New Roman"/>
-          <w:sz w:val="24"/>
-          <w:szCs w:val="24"/>
-        </w:rPr>
-        <w:t>based on a hospital</w:t>
-      </w:r>
-      <w:r>
-        <w:rPr>
-          <w:rFonts w:ascii="Times New Roman" w:hAnsi="Times New Roman" w:cs="Times New Roman"/>
-          <w:sz w:val="24"/>
-          <w:szCs w:val="24"/>
-        </w:rPr>
-        <w:t>,</w:t>
-      </w:r>
-      <w:r>
-        <w:rPr>
-          <w:rFonts w:ascii="Times New Roman" w:hAnsi="Times New Roman" w:cs="Times New Roman"/>
-          <w:sz w:val="24"/>
-          <w:szCs w:val="24"/>
-        </w:rPr>
-        <w:t xml:space="preserve"> </w:t>
-      </w:r>
-      <w:r>
-        <w:rPr>
-          <w:rFonts w:ascii="Times New Roman" w:hAnsi="Times New Roman" w:cs="Times New Roman"/>
-          <w:sz w:val="24"/>
-          <w:szCs w:val="24"/>
-        </w:rPr>
-        <w:t xml:space="preserve">all the </w:t>
-      </w:r>
-      <w:r>
-        <w:rPr>
-          <w:rFonts w:ascii="Times New Roman" w:hAnsi="Times New Roman" w:cs="Times New Roman"/>
-          <w:sz w:val="24"/>
-          <w:szCs w:val="24"/>
-        </w:rPr>
-        <w:t>medical records</w:t>
-      </w:r>
-      <w:r>
-        <w:rPr>
-          <w:rFonts w:ascii="Times New Roman" w:hAnsi="Times New Roman" w:cs="Times New Roman"/>
-          <w:sz w:val="24"/>
-          <w:szCs w:val="24"/>
-        </w:rPr>
-        <w:t xml:space="preserve"> from patients must be stored for future treatments </w:t>
-      </w:r>
-      <w:r>
-        <w:rPr>
-          <w:rFonts w:ascii="Times New Roman" w:hAnsi="Times New Roman" w:cs="Times New Roman"/>
-          <w:sz w:val="24"/>
-          <w:szCs w:val="24"/>
-        </w:rPr>
-        <w:t>(</w:t>
-      </w:r>
-      <w:proofErr w:type="spellStart"/>
-      <w:r>
-        <w:rPr>
-          <w:rFonts w:ascii="Times New Roman" w:hAnsi="Times New Roman" w:cs="Times New Roman"/>
-          <w:sz w:val="24"/>
-          <w:szCs w:val="24"/>
-        </w:rPr>
-        <w:t>ie</w:t>
-      </w:r>
-      <w:proofErr w:type="spellEnd"/>
-      <w:r>
-        <w:rPr>
-          <w:rFonts w:ascii="Times New Roman" w:hAnsi="Times New Roman" w:cs="Times New Roman"/>
-          <w:sz w:val="24"/>
-          <w:szCs w:val="24"/>
-        </w:rPr>
-        <w:t xml:space="preserve"> </w:t>
-      </w:r>
+      <w:bookmarkStart w:id="0" w:name="_GoBack"/>
+      <w:bookmarkEnd w:id="0"/>
       <w:r>
         <w:rPr>
           <w:rFonts w:ascii="Times New Roman" w:hAnsi="Times New Roman" w:cs="Times New Roman"/>
@@ -1936,23 +1918,7 @@
                 <w:sz w:val="24"/>
                 <w:szCs w:val="24"/>
               </w:rPr>
-              <w:t>If user inputs below 1</w:t>
-            </w:r>
-            <w:r>
-              <w:rPr>
-                <w:rFonts w:ascii="Times New Roman" w:hAnsi="Times New Roman" w:cs="Times New Roman"/>
-                <w:sz w:val="24"/>
-                <w:szCs w:val="24"/>
-              </w:rPr>
-              <w:t xml:space="preserve"> nurse</w:t>
-            </w:r>
-            <w:r>
-              <w:rPr>
-                <w:rFonts w:ascii="Times New Roman" w:hAnsi="Times New Roman" w:cs="Times New Roman"/>
-                <w:sz w:val="24"/>
-                <w:szCs w:val="24"/>
-              </w:rPr>
-              <w:t xml:space="preserve"> system re-prompts.</w:t>
+              <w:t>If user inputs below 1 nurse system re-prompts.</w:t>
             </w:r>
           </w:p>
         </w:tc>
@@ -2252,15 +2218,7 @@
                 <w:sz w:val="24"/>
                 <w:szCs w:val="24"/>
               </w:rPr>
-              <w:t xml:space="preserve">User issues command to </w:t>
-            </w:r>
-            <w:r>
-              <w:rPr>
-                <w:rFonts w:ascii="Times New Roman" w:hAnsi="Times New Roman" w:cs="Times New Roman"/>
-                <w:sz w:val="24"/>
-                <w:szCs w:val="24"/>
-              </w:rPr>
-              <w:t xml:space="preserve">list all names of </w:t>
+              <w:t xml:space="preserve">User issues command to list all names of </w:t>
             </w:r>
             <w:r>
               <w:rPr>
@@ -3500,41 +3458,81 @@
                 <w:sz w:val="24"/>
                 <w:szCs w:val="24"/>
               </w:rPr>
-              <w:t>- int age</w:t>
-            </w:r>
-          </w:p>
-          <w:p>
-            <w:pPr>
-              <w:rPr>
-                <w:rFonts w:ascii="Times New Roman" w:hAnsi="Times New Roman" w:cs="Times New Roman"/>
-                <w:sz w:val="24"/>
-                <w:szCs w:val="24"/>
-              </w:rPr>
-            </w:pPr>
-            <w:r>
-              <w:rPr>
-                <w:rFonts w:ascii="Times New Roman" w:hAnsi="Times New Roman" w:cs="Times New Roman"/>
-                <w:sz w:val="24"/>
-                <w:szCs w:val="24"/>
-              </w:rPr>
-              <w:t>+bool can_admit</w:t>
-            </w:r>
-          </w:p>
-          <w:p>
-            <w:pPr>
-              <w:rPr>
-                <w:rFonts w:ascii="Times New Roman" w:hAnsi="Times New Roman" w:cs="Times New Roman"/>
-                <w:sz w:val="24"/>
-                <w:szCs w:val="24"/>
-              </w:rPr>
-            </w:pPr>
-            <w:r>
-              <w:rPr>
-                <w:rFonts w:ascii="Times New Roman" w:hAnsi="Times New Roman" w:cs="Times New Roman"/>
-                <w:sz w:val="24"/>
-                <w:szCs w:val="24"/>
-              </w:rPr>
-              <w:t>+Medical_Records *medical_history</w:t>
+              <w:t>+</w:t>
+            </w:r>
+            <w:r>
+              <w:rPr>
+                <w:rFonts w:ascii="Times New Roman" w:hAnsi="Times New Roman" w:cs="Times New Roman"/>
+                <w:sz w:val="24"/>
+                <w:szCs w:val="24"/>
+              </w:rPr>
+              <w:t xml:space="preserve"> int age</w:t>
+            </w:r>
+          </w:p>
+          <w:p>
+            <w:pPr>
+              <w:rPr>
+                <w:rFonts w:ascii="Times New Roman" w:hAnsi="Times New Roman" w:cs="Times New Roman"/>
+                <w:sz w:val="24"/>
+                <w:szCs w:val="24"/>
+              </w:rPr>
+            </w:pPr>
+            <w:r>
+              <w:rPr>
+                <w:rFonts w:ascii="Times New Roman" w:hAnsi="Times New Roman" w:cs="Times New Roman"/>
+                <w:sz w:val="24"/>
+                <w:szCs w:val="24"/>
+              </w:rPr>
+              <w:t>+</w:t>
+            </w:r>
+            <w:r>
+              <w:rPr>
+                <w:rFonts w:ascii="Times New Roman" w:hAnsi="Times New Roman" w:cs="Times New Roman"/>
+                <w:sz w:val="24"/>
+                <w:szCs w:val="24"/>
+              </w:rPr>
+              <w:t xml:space="preserve"> </w:t>
+            </w:r>
+            <w:r>
+              <w:rPr>
+                <w:rFonts w:ascii="Times New Roman" w:hAnsi="Times New Roman" w:cs="Times New Roman"/>
+                <w:sz w:val="24"/>
+                <w:szCs w:val="24"/>
+              </w:rPr>
+              <w:t>bool can_admit</w:t>
+            </w:r>
+          </w:p>
+          <w:p>
+            <w:pPr>
+              <w:rPr>
+                <w:rFonts w:ascii="Times New Roman" w:hAnsi="Times New Roman" w:cs="Times New Roman"/>
+                <w:sz w:val="24"/>
+                <w:szCs w:val="24"/>
+              </w:rPr>
+            </w:pPr>
+            <w:r>
+              <w:rPr>
+                <w:rFonts w:ascii="Times New Roman" w:hAnsi="Times New Roman" w:cs="Times New Roman"/>
+                <w:sz w:val="24"/>
+                <w:szCs w:val="24"/>
+              </w:rPr>
+              <w:t>+</w:t>
+            </w:r>
+            <w:r>
+              <w:rPr>
+                <w:rFonts w:ascii="Times New Roman" w:hAnsi="Times New Roman" w:cs="Times New Roman"/>
+                <w:sz w:val="24"/>
+                <w:szCs w:val="24"/>
+              </w:rPr>
+              <w:t xml:space="preserve"> </w:t>
+            </w:r>
+            <w:r>
+              <w:rPr>
+                <w:rFonts w:ascii="Times New Roman" w:hAnsi="Times New Roman" w:cs="Times New Roman"/>
+                <w:sz w:val="24"/>
+                <w:szCs w:val="24"/>
+              </w:rPr>
+              <w:t>Medical_Records *medical_history</w:t>
             </w:r>
           </w:p>
         </w:tc>
@@ -3618,7 +3616,7 @@
                 </mc:Choice>
                 <mc:Fallback>
                   <w:pict>
-                    <v:shapetype w14:anchorId="63BA438A" id="_x0000_t4" coordsize="21600,21600" o:spt="4" path="m10800,l,10800,10800,21600,21600,10800xe">
+                    <v:shapetype w14:anchorId="5504A859" id="_x0000_t4" coordsize="21600,21600" o:spt="4" path="m10800,l,10800,10800,21600,21600,10800xe">
                       <v:stroke joinstyle="miter"/>
                       <v:path gradientshapeok="t" o:connecttype="rect" textboxrect="5400,5400,16200,16200"/>
                     </v:shapetype>
@@ -3697,72 +3695,6 @@
                 <w:szCs w:val="24"/>
               </w:rPr>
             </w:pPr>
-            <w:r>
-              <w:rPr>
-                <w:rFonts w:ascii="Times New Roman" w:hAnsi="Times New Roman" w:cs="Times New Roman"/>
-                <w:noProof/>
-                <w:sz w:val="24"/>
-                <w:szCs w:val="24"/>
-              </w:rPr>
-              <mc:AlternateContent>
-                <mc:Choice Requires="wps">
-                  <w:drawing>
-                    <wp:anchor distT="0" distB="0" distL="114300" distR="114300" simplePos="0" relativeHeight="251673600" behindDoc="0" locked="0" layoutInCell="1" allowOverlap="1" wp14:anchorId="51B5BB6A" wp14:editId="4910634A">
-                      <wp:simplePos x="0" y="0"/>
-                      <wp:positionH relativeFrom="column">
-                        <wp:posOffset>2394642</wp:posOffset>
-                      </wp:positionH>
-                      <wp:positionV relativeFrom="paragraph">
-                        <wp:posOffset>158959</wp:posOffset>
-                      </wp:positionV>
-                      <wp:extent cx="777240" cy="368489"/>
-                      <wp:effectExtent l="0" t="0" r="22860" b="31750"/>
-                      <wp:wrapNone/>
-                      <wp:docPr id="34" name="Straight Connector 34"/>
-                      <wp:cNvGraphicFramePr/>
-                      <a:graphic xmlns:a="http://schemas.openxmlformats.org/drawingml/2006/main">
-                        <a:graphicData uri="http://schemas.microsoft.com/office/word/2010/wordprocessingShape">
-                          <wps:wsp>
-                            <wps:cNvCnPr/>
-                            <wps:spPr>
-                              <a:xfrm>
-                                <a:off x="0" y="0"/>
-                                <a:ext cx="777240" cy="368489"/>
-                              </a:xfrm>
-                              <a:prstGeom prst="line">
-                                <a:avLst/>
-                              </a:prstGeom>
-                            </wps:spPr>
-                            <wps:style>
-                              <a:lnRef idx="1">
-                                <a:schemeClr val="dk1"/>
-                              </a:lnRef>
-                              <a:fillRef idx="0">
-                                <a:schemeClr val="dk1"/>
-                              </a:fillRef>
-                              <a:effectRef idx="0">
-                                <a:schemeClr val="dk1"/>
-                              </a:effectRef>
-                              <a:fontRef idx="minor">
-                                <a:schemeClr val="tx1"/>
-                              </a:fontRef>
-                            </wps:style>
-                            <wps:bodyPr/>
-                          </wps:wsp>
-                        </a:graphicData>
-                      </a:graphic>
-                    </wp:anchor>
-                  </w:drawing>
-                </mc:Choice>
-                <mc:Fallback>
-                  <w:pict>
-                    <v:line w14:anchorId="7CB492C1" id="Straight Connector 34" o:spid="_x0000_s1026" style="position:absolute;z-index:251673600;visibility:visible;mso-wrap-style:square;mso-wrap-distance-left:9pt;mso-wrap-distance-top:0;mso-wrap-distance-right:9pt;mso-wrap-distance-bottom:0;mso-position-horizontal:absolute;mso-position-horizontal-relative:text;mso-position-vertical:absolute;mso-position-vertical-relative:text" from="188.55pt,12.5pt" to="249.75pt,41.5pt" o:gfxdata="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" strokecolor="black [3200]" strokeweight=".5pt">
-                      <v:stroke joinstyle="miter"/>
-                    </v:line>
-                  </w:pict>
-                </mc:Fallback>
-              </mc:AlternateContent>
-            </w:r>
             <w:r>
               <w:rPr>
                 <w:rFonts w:ascii="Times New Roman" w:hAnsi="Times New Roman" w:cs="Times New Roman"/>
@@ -3977,7 +3909,7 @@
           </mc:Choice>
           <mc:Fallback>
             <w:pict>
-              <v:line w14:anchorId="4B50CC6A" id="Straight Connector 32" o:spid="_x0000_s1026" style="position:absolute;flip:x;z-index:251671552;visibility:visible;mso-wrap-style:square;mso-width-percent:0;mso-wrap-distance-left:9pt;mso-wrap-distance-top:0;mso-wrap-distance-right:9pt;mso-wrap-distance-bottom:0;mso-position-horizontal:absolute;mso-position-horizontal-relative:text;mso-position-vertical:absolute;mso-position-vertical-relative:text;mso-width-percent:0;mso-width-relative:margin" from="419.1pt,8.6pt" to="480.3pt,8.6pt" o:gfxdata="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" strokecolor="black [3200]" strokeweight=".5pt">
+              <v:line w14:anchorId="2FD92E1E" id="Straight Connector 32" o:spid="_x0000_s1026" style="position:absolute;flip:x;z-index:251671552;visibility:visible;mso-wrap-style:square;mso-width-percent:0;mso-wrap-distance-left:9pt;mso-wrap-distance-top:0;mso-wrap-distance-right:9pt;mso-wrap-distance-bottom:0;mso-position-horizontal:absolute;mso-position-horizontal-relative:text;mso-position-vertical:absolute;mso-position-vertical-relative:text;mso-width-percent:0;mso-width-relative:margin" from="419.1pt,8.6pt" to="480.3pt,8.6pt" o:gfxdata="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" strokecolor="black [3200]" strokeweight=".5pt">
                 <v:stroke joinstyle="miter"/>
               </v:line>
             </w:pict>
@@ -4042,7 +3974,27 @@
                 <w:sz w:val="24"/>
                 <w:szCs w:val="24"/>
               </w:rPr>
-              <w:t>Current_Visit</w:t>
+              <w:t>Current</w:t>
+            </w:r>
+            <w:r>
+              <w:rPr>
+                <w:rFonts w:ascii="Times New Roman" w:hAnsi="Times New Roman" w:cs="Times New Roman"/>
+                <w:b/>
+                <w:bCs/>
+                <w:sz w:val="24"/>
+                <w:szCs w:val="24"/>
+              </w:rPr>
+              <w:t>_</w:t>
+            </w:r>
+            <w:r>
+              <w:rPr>
+                <w:rFonts w:ascii="Times New Roman" w:hAnsi="Times New Roman" w:cs="Times New Roman"/>
+                <w:b/>
+                <w:bCs/>
+                <w:sz w:val="24"/>
+                <w:szCs w:val="24"/>
+              </w:rPr>
+              <w:t>Visit</w:t>
             </w:r>
           </w:p>
         </w:tc>
@@ -4210,6 +4162,72 @@
             <w:r>
               <w:rPr>
                 <w:rFonts w:ascii="Times New Roman" w:hAnsi="Times New Roman" w:cs="Times New Roman"/>
+                <w:noProof/>
+                <w:sz w:val="24"/>
+                <w:szCs w:val="24"/>
+              </w:rPr>
+              <mc:AlternateContent>
+                <mc:Choice Requires="wps">
+                  <w:drawing>
+                    <wp:anchor distT="0" distB="0" distL="114300" distR="114300" simplePos="0" relativeHeight="251696128" behindDoc="0" locked="0" layoutInCell="1" allowOverlap="1" wp14:anchorId="25F2F83A" wp14:editId="71119B68">
+                      <wp:simplePos x="0" y="0"/>
+                      <wp:positionH relativeFrom="column">
+                        <wp:posOffset>2535002</wp:posOffset>
+                      </wp:positionH>
+                      <wp:positionV relativeFrom="paragraph">
+                        <wp:posOffset>171689</wp:posOffset>
+                      </wp:positionV>
+                      <wp:extent cx="3363842" cy="0"/>
+                      <wp:effectExtent l="0" t="0" r="0" b="0"/>
+                      <wp:wrapNone/>
+                      <wp:docPr id="57" name="Straight Connector 57"/>
+                      <wp:cNvGraphicFramePr/>
+                      <a:graphic xmlns:a="http://schemas.openxmlformats.org/drawingml/2006/main">
+                        <a:graphicData uri="http://schemas.microsoft.com/office/word/2010/wordprocessingShape">
+                          <wps:wsp>
+                            <wps:cNvCnPr/>
+                            <wps:spPr>
+                              <a:xfrm>
+                                <a:off x="0" y="0"/>
+                                <a:ext cx="3363842" cy="0"/>
+                              </a:xfrm>
+                              <a:prstGeom prst="line">
+                                <a:avLst/>
+                              </a:prstGeom>
+                            </wps:spPr>
+                            <wps:style>
+                              <a:lnRef idx="1">
+                                <a:schemeClr val="dk1"/>
+                              </a:lnRef>
+                              <a:fillRef idx="0">
+                                <a:schemeClr val="dk1"/>
+                              </a:fillRef>
+                              <a:effectRef idx="0">
+                                <a:schemeClr val="dk1"/>
+                              </a:effectRef>
+                              <a:fontRef idx="minor">
+                                <a:schemeClr val="tx1"/>
+                              </a:fontRef>
+                            </wps:style>
+                            <wps:bodyPr/>
+                          </wps:wsp>
+                        </a:graphicData>
+                      </a:graphic>
+                    </wp:anchor>
+                  </w:drawing>
+                </mc:Choice>
+                <mc:Fallback>
+                  <w:pict>
+                    <v:line w14:anchorId="7A258F51" id="Straight Connector 57" o:spid="_x0000_s1026" style="position:absolute;z-index:251696128;visibility:visible;mso-wrap-style:square;mso-wrap-distance-left:9pt;mso-wrap-distance-top:0;mso-wrap-distance-right:9pt;mso-wrap-distance-bottom:0;mso-position-horizontal:absolute;mso-position-horizontal-relative:text;mso-position-vertical:absolute;mso-position-vertical-relative:text" from="199.6pt,13.5pt" to="464.45pt,13.5pt" o:gfxdata="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" strokecolor="black [3200]" strokeweight=".5pt">
+                      <v:stroke joinstyle="miter"/>
+                    </v:line>
+                  </w:pict>
+                </mc:Fallback>
+              </mc:AlternateContent>
+            </w:r>
+            <w:r>
+              <w:rPr>
+                <w:rFonts w:ascii="Times New Roman" w:hAnsi="Times New Roman" w:cs="Times New Roman"/>
                 <w:sz w:val="24"/>
                 <w:szCs w:val="24"/>
               </w:rPr>
@@ -4515,6 +4533,8 @@
       <w:r>
         <w:rPr>
           <w:rFonts w:ascii="Times New Roman" w:hAnsi="Times New Roman" w:cs="Times New Roman"/>
+          <w:b/>
+          <w:bCs/>
           <w:noProof/>
           <w:sz w:val="24"/>
           <w:szCs w:val="24"/>
@@ -4522,27 +4542,27 @@
         <mc:AlternateContent>
           <mc:Choice Requires="wps">
             <w:drawing>
-              <wp:anchor distT="0" distB="0" distL="114300" distR="114300" simplePos="0" relativeHeight="251674624" behindDoc="0" locked="0" layoutInCell="1" allowOverlap="1" wp14:anchorId="287FFFA1" wp14:editId="3FF10DB7">
+              <wp:anchor distT="0" distB="0" distL="114300" distR="114300" simplePos="0" relativeHeight="251701248" behindDoc="0" locked="0" layoutInCell="1" allowOverlap="1" wp14:anchorId="65DA65BD" wp14:editId="32AD2B8F">
                 <wp:simplePos x="0" y="0"/>
                 <wp:positionH relativeFrom="column">
-                  <wp:posOffset>5241477</wp:posOffset>
+                  <wp:posOffset>5257751</wp:posOffset>
                 </wp:positionH>
                 <wp:positionV relativeFrom="paragraph">
-                  <wp:posOffset>288289</wp:posOffset>
+                  <wp:posOffset>226383</wp:posOffset>
                 </wp:positionV>
-                <wp:extent cx="191068" cy="191068"/>
-                <wp:effectExtent l="19050" t="0" r="57150" b="57150"/>
+                <wp:extent cx="266799" cy="213756"/>
+                <wp:effectExtent l="7620" t="0" r="83820" b="64770"/>
                 <wp:wrapNone/>
-                <wp:docPr id="35" name="Isosceles Triangle 35"/>
+                <wp:docPr id="62" name="Isosceles Triangle 62"/>
                 <wp:cNvGraphicFramePr/>
                 <a:graphic xmlns:a="http://schemas.openxmlformats.org/drawingml/2006/main">
                   <a:graphicData uri="http://schemas.microsoft.com/office/word/2010/wordprocessingShape">
                     <wps:wsp>
                       <wps:cNvSpPr/>
                       <wps:spPr>
-                        <a:xfrm rot="17980802">
+                        <a:xfrm rot="18512347">
                           <a:off x="0" y="0"/>
-                          <a:ext cx="191068" cy="191068"/>
+                          <a:ext cx="266799" cy="213756"/>
                         </a:xfrm>
                         <a:prstGeom prst="triangle">
                           <a:avLst/>
@@ -4576,7 +4596,7 @@
           </mc:Choice>
           <mc:Fallback>
             <w:pict>
-              <v:shapetype w14:anchorId="495FE338" id="_x0000_t5" coordsize="21600,21600" o:spt="5" adj="10800" path="m@0,l,21600r21600,xe">
+              <v:shapetype w14:anchorId="72524C00" id="_x0000_t5" coordsize="21600,21600" o:spt="5" adj="10800" path="m@0,l,21600r21600,xe">
                 <v:stroke joinstyle="miter"/>
                 <v:formulas>
                   <v:f eqn="val #0"/>
@@ -4588,7 +4608,7 @@
                   <v:h position="#0,topLeft" xrange="0,21600"/>
                 </v:handles>
               </v:shapetype>
-              <v:shape id="Isosceles Triangle 35" o:spid="_x0000_s1026" type="#_x0000_t5" style="position:absolute;margin-left:412.7pt;margin-top:22.7pt;width:15.05pt;height:15.05pt;rotation:-3953129fd;z-index:251674624;visibility:visible;mso-wrap-style:square;mso-wrap-distance-left:9pt;mso-wrap-distance-top:0;mso-wrap-distance-right:9pt;mso-wrap-distance-bottom:0;mso-position-horizontal:absolute;mso-position-horizontal-relative:text;mso-position-vertical:absolute;mso-position-vertical-relative:text;v-text-anchor:middle" o:gfxdata="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" fillcolor="white [3201]" strokecolor="black [3200]" strokeweight="1pt"/>
+              <v:shape id="Isosceles Triangle 62" o:spid="_x0000_s1026" type="#_x0000_t5" style="position:absolute;margin-left:414pt;margin-top:17.85pt;width:21pt;height:16.85pt;rotation:-3372540fd;z-index:251701248;visibility:visible;mso-wrap-style:square;mso-wrap-distance-left:9pt;mso-wrap-distance-top:0;mso-wrap-distance-right:9pt;mso-wrap-distance-bottom:0;mso-position-horizontal:absolute;mso-position-horizontal-relative:text;mso-position-vertical:absolute;mso-position-vertical-relative:text;v-text-anchor:middle" o:gfxdata="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" fillcolor="white [3201]" strokecolor="black [3200]" strokeweight="1pt"/>
             </w:pict>
           </mc:Fallback>
         </mc:AlternateContent>
@@ -4604,6 +4624,80 @@
           <w:szCs w:val="24"/>
         </w:rPr>
       </w:pPr>
+      <w:r>
+        <w:rPr>
+          <w:rFonts w:ascii="Times New Roman" w:hAnsi="Times New Roman" w:cs="Times New Roman"/>
+          <w:b/>
+          <w:bCs/>
+          <w:noProof/>
+          <w:sz w:val="24"/>
+          <w:szCs w:val="24"/>
+        </w:rPr>
+        <mc:AlternateContent>
+          <mc:Choice Requires="wps">
+            <w:drawing>
+              <wp:anchor distT="0" distB="0" distL="114300" distR="114300" simplePos="0" relativeHeight="251700224" behindDoc="0" locked="0" layoutInCell="1" allowOverlap="1" wp14:anchorId="40E44C70" wp14:editId="7DF6D27C">
+                <wp:simplePos x="0" y="0"/>
+                <wp:positionH relativeFrom="column">
+                  <wp:posOffset>5320145</wp:posOffset>
+                </wp:positionH>
+                <wp:positionV relativeFrom="paragraph">
+                  <wp:posOffset>7150</wp:posOffset>
+                </wp:positionV>
+                <wp:extent cx="777884" cy="617162"/>
+                <wp:effectExtent l="0" t="0" r="22225" b="31115"/>
+                <wp:wrapNone/>
+                <wp:docPr id="61" name="Straight Connector 61"/>
+                <wp:cNvGraphicFramePr/>
+                <a:graphic xmlns:a="http://schemas.openxmlformats.org/drawingml/2006/main">
+                  <a:graphicData uri="http://schemas.microsoft.com/office/word/2010/wordprocessingShape">
+                    <wps:wsp>
+                      <wps:cNvCnPr/>
+                      <wps:spPr>
+                        <a:xfrm flipH="1" flipV="1">
+                          <a:off x="0" y="0"/>
+                          <a:ext cx="777884" cy="617162"/>
+                        </a:xfrm>
+                        <a:prstGeom prst="line">
+                          <a:avLst/>
+                        </a:prstGeom>
+                      </wps:spPr>
+                      <wps:style>
+                        <a:lnRef idx="1">
+                          <a:schemeClr val="dk1"/>
+                        </a:lnRef>
+                        <a:fillRef idx="0">
+                          <a:schemeClr val="dk1"/>
+                        </a:fillRef>
+                        <a:effectRef idx="0">
+                          <a:schemeClr val="dk1"/>
+                        </a:effectRef>
+                        <a:fontRef idx="minor">
+                          <a:schemeClr val="tx1"/>
+                        </a:fontRef>
+                      </wps:style>
+                      <wps:bodyPr/>
+                    </wps:wsp>
+                  </a:graphicData>
+                </a:graphic>
+                <wp14:sizeRelH relativeFrom="margin">
+                  <wp14:pctWidth>0</wp14:pctWidth>
+                </wp14:sizeRelH>
+                <wp14:sizeRelV relativeFrom="margin">
+                  <wp14:pctHeight>0</wp14:pctHeight>
+                </wp14:sizeRelV>
+              </wp:anchor>
+            </w:drawing>
+          </mc:Choice>
+          <mc:Fallback>
+            <w:pict>
+              <v:line w14:anchorId="7E370F6A" id="Straight Connector 61" o:spid="_x0000_s1026" style="position:absolute;flip:x y;z-index:251700224;visibility:visible;mso-wrap-style:square;mso-width-percent:0;mso-height-percent:0;mso-wrap-distance-left:9pt;mso-wrap-distance-top:0;mso-wrap-distance-right:9pt;mso-wrap-distance-bottom:0;mso-position-horizontal:absolute;mso-position-horizontal-relative:text;mso-position-vertical:absolute;mso-position-vertical-relative:text;mso-width-percent:0;mso-height-percent:0;mso-width-relative:margin;mso-height-relative:margin" from="418.9pt,.55pt" to="480.15pt,49.15pt" o:gfxdata="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" strokecolor="black [3200]" strokeweight=".5pt">
+                <v:stroke joinstyle="miter"/>
+              </v:line>
+            </w:pict>
+          </mc:Fallback>
+        </mc:AlternateContent>
+      </w:r>
     </w:p>
     <w:tbl>
       <w:tblPr>
@@ -4614,12 +4708,12 @@
         <w:tblLook w:val="04A0" w:firstRow="1" w:lastRow="0" w:firstColumn="1" w:lastColumn="0" w:noHBand="0" w:noVBand="1"/>
       </w:tblPr>
       <w:tblGrid>
-        <w:gridCol w:w="3549"/>
+        <w:gridCol w:w="4135"/>
       </w:tblGrid>
       <w:tr>
         <w:tc>
           <w:tcPr>
-            <w:tcW w:w="3549" w:type="dxa"/>
+            <w:tcW w:w="4135" w:type="dxa"/>
           </w:tcPr>
           <w:p>
             <w:pPr>
@@ -4648,7 +4742,7 @@
       <w:tr>
         <w:tc>
           <w:tcPr>
-            <w:tcW w:w="3549" w:type="dxa"/>
+            <w:tcW w:w="4135" w:type="dxa"/>
           </w:tcPr>
           <w:p>
             <w:pPr>
@@ -4698,7 +4792,15 @@
                 <w:sz w:val="24"/>
                 <w:szCs w:val="24"/>
               </w:rPr>
-              <w:t>+ Current_Visit * visit</w:t>
+              <w:t>-</w:t>
+            </w:r>
+            <w:r>
+              <w:rPr>
+                <w:rFonts w:ascii="Times New Roman" w:hAnsi="Times New Roman" w:cs="Times New Roman"/>
+                <w:sz w:val="24"/>
+                <w:szCs w:val="24"/>
+              </w:rPr>
+              <w:t xml:space="preserve"> Current_Visit * visit</w:t>
             </w:r>
           </w:p>
           <w:p>
@@ -4723,12 +4825,271 @@
       <w:tr>
         <w:tc>
           <w:tcPr>
-            <w:tcW w:w="3549" w:type="dxa"/>
+            <w:tcW w:w="4135" w:type="dxa"/>
           </w:tcPr>
           <w:p>
             <w:pPr>
               <w:rPr>
                 <w:rFonts w:ascii="Times New Roman" w:hAnsi="Times New Roman" w:cs="Times New Roman"/>
+                <w:sz w:val="24"/>
+                <w:szCs w:val="24"/>
+              </w:rPr>
+            </w:pPr>
+            <w:r>
+              <w:rPr>
+                <w:rFonts w:ascii="Times New Roman" w:hAnsi="Times New Roman" w:cs="Times New Roman"/>
+                <w:sz w:val="24"/>
+                <w:szCs w:val="24"/>
+              </w:rPr>
+              <w:t xml:space="preserve">+ </w:t>
+            </w:r>
+            <w:proofErr w:type="gramStart"/>
+            <w:r>
+              <w:rPr>
+                <w:rFonts w:ascii="Times New Roman" w:hAnsi="Times New Roman" w:cs="Times New Roman"/>
+                <w:sz w:val="24"/>
+                <w:szCs w:val="24"/>
+              </w:rPr>
+              <w:t>Patient(</w:t>
+            </w:r>
+            <w:proofErr w:type="gramEnd"/>
+            <w:r>
+              <w:rPr>
+                <w:rFonts w:ascii="Times New Roman" w:hAnsi="Times New Roman" w:cs="Times New Roman"/>
+                <w:sz w:val="24"/>
+                <w:szCs w:val="24"/>
+              </w:rPr>
+              <w:t>int clock, Person* person)</w:t>
+            </w:r>
+          </w:p>
+          <w:p>
+            <w:pPr>
+              <w:rPr>
+                <w:rFonts w:ascii="Times New Roman" w:hAnsi="Times New Roman" w:cs="Times New Roman"/>
+                <w:sz w:val="24"/>
+                <w:szCs w:val="24"/>
+              </w:rPr>
+            </w:pPr>
+            <w:r>
+              <w:rPr>
+                <w:rFonts w:ascii="Times New Roman" w:hAnsi="Times New Roman" w:cs="Times New Roman"/>
+                <w:sz w:val="24"/>
+                <w:szCs w:val="24"/>
+              </w:rPr>
+              <w:t>+ Current</w:t>
+            </w:r>
+            <w:r>
+              <w:rPr>
+                <w:rFonts w:ascii="Times New Roman" w:hAnsi="Times New Roman" w:cs="Times New Roman"/>
+                <w:sz w:val="24"/>
+                <w:szCs w:val="24"/>
+              </w:rPr>
+              <w:t>_</w:t>
+            </w:r>
+            <w:r>
+              <w:rPr>
+                <w:rFonts w:ascii="Times New Roman" w:hAnsi="Times New Roman" w:cs="Times New Roman"/>
+                <w:sz w:val="24"/>
+                <w:szCs w:val="24"/>
+              </w:rPr>
+              <w:t xml:space="preserve">Visit * </w:t>
+            </w:r>
+            <w:proofErr w:type="spellStart"/>
+            <w:r>
+              <w:rPr>
+                <w:rFonts w:ascii="Times New Roman" w:hAnsi="Times New Roman" w:cs="Times New Roman"/>
+                <w:sz w:val="24"/>
+                <w:szCs w:val="24"/>
+              </w:rPr>
+              <w:t>get_</w:t>
+            </w:r>
+            <w:proofErr w:type="gramStart"/>
+            <w:r>
+              <w:rPr>
+                <w:rFonts w:ascii="Times New Roman" w:hAnsi="Times New Roman" w:cs="Times New Roman"/>
+                <w:sz w:val="24"/>
+                <w:szCs w:val="24"/>
+              </w:rPr>
+              <w:t>visit</w:t>
+            </w:r>
+            <w:proofErr w:type="spellEnd"/>
+            <w:r>
+              <w:rPr>
+                <w:rFonts w:ascii="Times New Roman" w:hAnsi="Times New Roman" w:cs="Times New Roman"/>
+                <w:sz w:val="24"/>
+                <w:szCs w:val="24"/>
+              </w:rPr>
+              <w:t>(</w:t>
+            </w:r>
+            <w:proofErr w:type="gramEnd"/>
+            <w:r>
+              <w:rPr>
+                <w:rFonts w:ascii="Times New Roman" w:hAnsi="Times New Roman" w:cs="Times New Roman"/>
+                <w:sz w:val="24"/>
+                <w:szCs w:val="24"/>
+              </w:rPr>
+              <w:t>)</w:t>
+            </w:r>
+          </w:p>
+          <w:p>
+            <w:pPr>
+              <w:rPr>
+                <w:rFonts w:ascii="Times New Roman" w:hAnsi="Times New Roman" w:cs="Times New Roman"/>
+                <w:sz w:val="24"/>
+                <w:szCs w:val="24"/>
+              </w:rPr>
+            </w:pPr>
+            <w:r>
+              <w:rPr>
+                <w:rFonts w:ascii="Times New Roman" w:hAnsi="Times New Roman" w:cs="Times New Roman"/>
+                <w:sz w:val="24"/>
+                <w:szCs w:val="24"/>
+              </w:rPr>
+              <w:t>+ bool operator&lt; (const Patient&amp; other) const</w:t>
+            </w:r>
+          </w:p>
+        </w:tc>
+      </w:tr>
+    </w:tbl>
+    <w:p>
+      <w:pPr>
+        <w:rPr>
+          <w:rFonts w:ascii="Times New Roman" w:hAnsi="Times New Roman" w:cs="Times New Roman"/>
+          <w:b/>
+          <w:bCs/>
+          <w:sz w:val="24"/>
+          <w:szCs w:val="24"/>
+        </w:rPr>
+      </w:pPr>
+    </w:p>
+    <w:p>
+      <w:pPr>
+        <w:rPr>
+          <w:rFonts w:ascii="Times New Roman" w:hAnsi="Times New Roman" w:cs="Times New Roman"/>
+          <w:b/>
+          <w:bCs/>
+          <w:sz w:val="24"/>
+          <w:szCs w:val="24"/>
+        </w:rPr>
+      </w:pPr>
+    </w:p>
+    <w:p>
+      <w:pPr>
+        <w:rPr>
+          <w:rFonts w:ascii="Times New Roman" w:hAnsi="Times New Roman" w:cs="Times New Roman"/>
+          <w:b/>
+          <w:bCs/>
+          <w:sz w:val="24"/>
+          <w:szCs w:val="24"/>
+        </w:rPr>
+      </w:pPr>
+      <w:r>
+        <w:rPr>
+          <w:rFonts w:ascii="Times New Roman" w:hAnsi="Times New Roman" w:cs="Times New Roman"/>
+          <w:b/>
+          <w:bCs/>
+          <w:noProof/>
+          <w:sz w:val="24"/>
+          <w:szCs w:val="24"/>
+        </w:rPr>
+        <mc:AlternateContent>
+          <mc:Choice Requires="wps">
+            <w:drawing>
+              <wp:anchor distT="0" distB="0" distL="114300" distR="114300" simplePos="0" relativeHeight="251697152" behindDoc="0" locked="0" layoutInCell="1" allowOverlap="1" wp14:anchorId="794A72D7" wp14:editId="5D422982">
+                <wp:simplePos x="0" y="0"/>
+                <wp:positionH relativeFrom="column">
+                  <wp:posOffset>5217597</wp:posOffset>
+                </wp:positionH>
+                <wp:positionV relativeFrom="paragraph">
+                  <wp:posOffset>95629</wp:posOffset>
+                </wp:positionV>
+                <wp:extent cx="224831" cy="201881"/>
+                <wp:effectExtent l="19050" t="19050" r="22860" b="46355"/>
+                <wp:wrapNone/>
+                <wp:docPr id="58" name="Diamond 58"/>
+                <wp:cNvGraphicFramePr/>
+                <a:graphic xmlns:a="http://schemas.openxmlformats.org/drawingml/2006/main">
+                  <a:graphicData uri="http://schemas.microsoft.com/office/word/2010/wordprocessingShape">
+                    <wps:wsp>
+                      <wps:cNvSpPr/>
+                      <wps:spPr>
+                        <a:xfrm>
+                          <a:off x="0" y="0"/>
+                          <a:ext cx="224831" cy="201881"/>
+                        </a:xfrm>
+                        <a:prstGeom prst="diamond">
+                          <a:avLst/>
+                        </a:prstGeom>
+                      </wps:spPr>
+                      <wps:style>
+                        <a:lnRef idx="2">
+                          <a:schemeClr val="dk1">
+                            <a:shade val="50000"/>
+                          </a:schemeClr>
+                        </a:lnRef>
+                        <a:fillRef idx="1">
+                          <a:schemeClr val="dk1"/>
+                        </a:fillRef>
+                        <a:effectRef idx="0">
+                          <a:schemeClr val="dk1"/>
+                        </a:effectRef>
+                        <a:fontRef idx="minor">
+                          <a:schemeClr val="lt1"/>
+                        </a:fontRef>
+                      </wps:style>
+                      <wps:bodyPr rot="0" spcFirstLastPara="0" vertOverflow="overflow" horzOverflow="overflow" vert="horz" wrap="square" lIns="91440" tIns="45720" rIns="91440" bIns="45720" numCol="1" spcCol="0" rtlCol="0" fromWordArt="0" anchor="ctr" anchorCtr="0" forceAA="0" compatLnSpc="1">
+                        <a:prstTxWarp prst="textNoShape">
+                          <a:avLst/>
+                        </a:prstTxWarp>
+                        <a:noAutofit/>
+                      </wps:bodyPr>
+                    </wps:wsp>
+                  </a:graphicData>
+                </a:graphic>
+              </wp:anchor>
+            </w:drawing>
+          </mc:Choice>
+          <mc:Fallback>
+            <w:pict>
+              <v:shape w14:anchorId="7FFBD884" id="Diamond 58" o:spid="_x0000_s1026" type="#_x0000_t4" style="position:absolute;margin-left:410.85pt;margin-top:7.55pt;width:17.7pt;height:15.9pt;z-index:251697152;visibility:visible;mso-wrap-style:square;mso-wrap-distance-left:9pt;mso-wrap-distance-top:0;mso-wrap-distance-right:9pt;mso-wrap-distance-bottom:0;mso-position-horizontal:absolute;mso-position-horizontal-relative:text;mso-position-vertical:absolute;mso-position-vertical-relative:text;v-text-anchor:middle" o:gfxdata="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" fillcolor="black [3200]" strokecolor="black [1600]" strokeweight="1pt"/>
+            </w:pict>
+          </mc:Fallback>
+        </mc:AlternateContent>
+      </w:r>
+    </w:p>
+    <w:p>
+      <w:pPr>
+        <w:rPr>
+          <w:rFonts w:ascii="Times New Roman" w:hAnsi="Times New Roman" w:cs="Times New Roman"/>
+          <w:b/>
+          <w:bCs/>
+          <w:sz w:val="24"/>
+          <w:szCs w:val="24"/>
+        </w:rPr>
+      </w:pPr>
+    </w:p>
+    <w:tbl>
+      <w:tblPr>
+        <w:tblStyle w:val="TableGrid"/>
+        <w:tblpPr w:leftFromText="180" w:rightFromText="180" w:vertAnchor="page" w:horzAnchor="margin" w:tblpXSpec="center" w:tblpY="6995"/>
+        <w:tblW w:w="0" w:type="auto"/>
+        <w:tblLook w:val="04A0" w:firstRow="1" w:lastRow="0" w:firstColumn="1" w:lastColumn="0" w:noHBand="0" w:noVBand="1"/>
+      </w:tblPr>
+      <w:tblGrid>
+        <w:gridCol w:w="5400"/>
+      </w:tblGrid>
+      <w:tr>
+        <w:tc>
+          <w:tcPr>
+            <w:tcW w:w="5400" w:type="dxa"/>
+          </w:tcPr>
+          <w:p>
+            <w:pPr>
+              <w:jc w:val="center"/>
+              <w:rPr>
+                <w:rFonts w:ascii="Times New Roman" w:hAnsi="Times New Roman" w:cs="Times New Roman"/>
+                <w:b/>
+                <w:bCs/>
                 <w:sz w:val="24"/>
                 <w:szCs w:val="24"/>
               </w:rPr>
@@ -4745,18 +5106,256 @@
               <mc:AlternateContent>
                 <mc:Choice Requires="wps">
                   <w:drawing>
-                    <wp:anchor distT="0" distB="0" distL="114300" distR="114300" simplePos="0" relativeHeight="251678720" behindDoc="0" locked="0" layoutInCell="1" allowOverlap="1" wp14:anchorId="436C5999" wp14:editId="6E914E57">
+                    <wp:anchor distT="0" distB="0" distL="114300" distR="114300" simplePos="0" relativeHeight="251699200" behindDoc="0" locked="0" layoutInCell="1" allowOverlap="1" wp14:anchorId="2763AF38" wp14:editId="6D03B065">
                       <wp:simplePos x="0" y="0"/>
                       <wp:positionH relativeFrom="column">
-                        <wp:posOffset>-229935</wp:posOffset>
+                        <wp:posOffset>3013478</wp:posOffset>
                       </wp:positionH>
                       <wp:positionV relativeFrom="paragraph">
-                        <wp:posOffset>-402486</wp:posOffset>
+                        <wp:posOffset>136335</wp:posOffset>
                       </wp:positionV>
-                      <wp:extent cx="191068" cy="163773"/>
-                      <wp:effectExtent l="19050" t="19050" r="19050" b="46355"/>
+                      <wp:extent cx="3004457" cy="4144323"/>
+                      <wp:effectExtent l="0" t="0" r="24765" b="27940"/>
                       <wp:wrapNone/>
-                      <wp:docPr id="39" name="Diamond 39"/>
+                      <wp:docPr id="60" name="Straight Connector 60"/>
+                      <wp:cNvGraphicFramePr/>
+                      <a:graphic xmlns:a="http://schemas.openxmlformats.org/drawingml/2006/main">
+                        <a:graphicData uri="http://schemas.microsoft.com/office/word/2010/wordprocessingShape">
+                          <wps:wsp>
+                            <wps:cNvCnPr/>
+                            <wps:spPr>
+                              <a:xfrm flipH="1">
+                                <a:off x="0" y="0"/>
+                                <a:ext cx="3004457" cy="4144323"/>
+                              </a:xfrm>
+                              <a:prstGeom prst="line">
+                                <a:avLst/>
+                              </a:prstGeom>
+                            </wps:spPr>
+                            <wps:style>
+                              <a:lnRef idx="1">
+                                <a:schemeClr val="dk1"/>
+                              </a:lnRef>
+                              <a:fillRef idx="0">
+                                <a:schemeClr val="dk1"/>
+                              </a:fillRef>
+                              <a:effectRef idx="0">
+                                <a:schemeClr val="dk1"/>
+                              </a:effectRef>
+                              <a:fontRef idx="minor">
+                                <a:schemeClr val="tx1"/>
+                              </a:fontRef>
+                            </wps:style>
+                            <wps:bodyPr/>
+                          </wps:wsp>
+                        </a:graphicData>
+                      </a:graphic>
+                      <wp14:sizeRelH relativeFrom="margin">
+                        <wp14:pctWidth>0</wp14:pctWidth>
+                      </wp14:sizeRelH>
+                      <wp14:sizeRelV relativeFrom="margin">
+                        <wp14:pctHeight>0</wp14:pctHeight>
+                      </wp14:sizeRelV>
+                    </wp:anchor>
+                  </w:drawing>
+                </mc:Choice>
+                <mc:Fallback>
+                  <w:pict>
+                    <v:line w14:anchorId="4F0D81AD" id="Straight Connector 60" o:spid="_x0000_s1026" style="position:absolute;flip:x;z-index:251699200;visibility:visible;mso-wrap-style:square;mso-width-percent:0;mso-height-percent:0;mso-wrap-distance-left:9pt;mso-wrap-distance-top:0;mso-wrap-distance-right:9pt;mso-wrap-distance-bottom:0;mso-position-horizontal:absolute;mso-position-horizontal-relative:text;mso-position-vertical:absolute;mso-position-vertical-relative:text;mso-width-percent:0;mso-height-percent:0;mso-width-relative:margin;mso-height-relative:margin" from="237.3pt,10.75pt" to="473.85pt,337.05pt" o:gfxdata="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" strokecolor="black [3200]" strokeweight=".5pt">
+                      <v:stroke joinstyle="miter"/>
+                    </v:line>
+                  </w:pict>
+                </mc:Fallback>
+              </mc:AlternateContent>
+            </w:r>
+            <w:r>
+              <w:rPr>
+                <w:rFonts w:ascii="Times New Roman" w:hAnsi="Times New Roman" w:cs="Times New Roman"/>
+                <w:b/>
+                <w:bCs/>
+                <w:noProof/>
+                <w:sz w:val="24"/>
+                <w:szCs w:val="24"/>
+              </w:rPr>
+              <mc:AlternateContent>
+                <mc:Choice Requires="wps">
+                  <w:drawing>
+                    <wp:anchor distT="0" distB="0" distL="114300" distR="114300" simplePos="0" relativeHeight="251698176" behindDoc="0" locked="0" layoutInCell="1" allowOverlap="1" wp14:anchorId="79500C83" wp14:editId="3B73A4D8">
+                      <wp:simplePos x="0" y="0"/>
+                      <wp:positionH relativeFrom="column">
+                        <wp:posOffset>3334112</wp:posOffset>
+                      </wp:positionH>
+                      <wp:positionV relativeFrom="paragraph">
+                        <wp:posOffset>136335</wp:posOffset>
+                      </wp:positionV>
+                      <wp:extent cx="1101346" cy="736270"/>
+                      <wp:effectExtent l="0" t="0" r="22860" b="26035"/>
+                      <wp:wrapNone/>
+                      <wp:docPr id="59" name="Straight Connector 59"/>
+                      <wp:cNvGraphicFramePr/>
+                      <a:graphic xmlns:a="http://schemas.openxmlformats.org/drawingml/2006/main">
+                        <a:graphicData uri="http://schemas.microsoft.com/office/word/2010/wordprocessingShape">
+                          <wps:wsp>
+                            <wps:cNvCnPr/>
+                            <wps:spPr>
+                              <a:xfrm flipH="1">
+                                <a:off x="0" y="0"/>
+                                <a:ext cx="1101346" cy="736270"/>
+                              </a:xfrm>
+                              <a:prstGeom prst="line">
+                                <a:avLst/>
+                              </a:prstGeom>
+                            </wps:spPr>
+                            <wps:style>
+                              <a:lnRef idx="1">
+                                <a:schemeClr val="dk1"/>
+                              </a:lnRef>
+                              <a:fillRef idx="0">
+                                <a:schemeClr val="dk1"/>
+                              </a:fillRef>
+                              <a:effectRef idx="0">
+                                <a:schemeClr val="dk1"/>
+                              </a:effectRef>
+                              <a:fontRef idx="minor">
+                                <a:schemeClr val="tx1"/>
+                              </a:fontRef>
+                            </wps:style>
+                            <wps:bodyPr/>
+                          </wps:wsp>
+                        </a:graphicData>
+                      </a:graphic>
+                      <wp14:sizeRelV relativeFrom="margin">
+                        <wp14:pctHeight>0</wp14:pctHeight>
+                      </wp14:sizeRelV>
+                    </wp:anchor>
+                  </w:drawing>
+                </mc:Choice>
+                <mc:Fallback>
+                  <w:pict>
+                    <v:line w14:anchorId="5FE67703" id="Straight Connector 59" o:spid="_x0000_s1026" style="position:absolute;flip:x;z-index:251698176;visibility:visible;mso-wrap-style:square;mso-height-percent:0;mso-wrap-distance-left:9pt;mso-wrap-distance-top:0;mso-wrap-distance-right:9pt;mso-wrap-distance-bottom:0;mso-position-horizontal:absolute;mso-position-horizontal-relative:text;mso-position-vertical:absolute;mso-position-vertical-relative:text;mso-height-percent:0;mso-height-relative:margin" from="262.55pt,10.75pt" to="349.25pt,68.7pt" o:gfxdata="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" strokecolor="black [3200]" strokeweight=".5pt">
+                      <v:stroke joinstyle="miter"/>
+                    </v:line>
+                  </w:pict>
+                </mc:Fallback>
+              </mc:AlternateContent>
+            </w:r>
+            <w:r>
+              <w:rPr>
+                <w:rFonts w:ascii="Times New Roman" w:hAnsi="Times New Roman" w:cs="Times New Roman"/>
+                <w:b/>
+                <w:bCs/>
+                <w:sz w:val="24"/>
+                <w:szCs w:val="24"/>
+              </w:rPr>
+              <w:t>Hospital</w:t>
+            </w:r>
+          </w:p>
+        </w:tc>
+      </w:tr>
+      <w:tr>
+        <w:tc>
+          <w:tcPr>
+            <w:tcW w:w="5400" w:type="dxa"/>
+          </w:tcPr>
+          <w:p>
+            <w:pPr>
+              <w:rPr>
+                <w:rFonts w:ascii="Times New Roman" w:hAnsi="Times New Roman" w:cs="Times New Roman"/>
+                <w:sz w:val="24"/>
+                <w:szCs w:val="24"/>
+              </w:rPr>
+            </w:pPr>
+            <w:r>
+              <w:rPr>
+                <w:rFonts w:ascii="Times New Roman" w:hAnsi="Times New Roman" w:cs="Times New Roman"/>
+                <w:sz w:val="24"/>
+                <w:szCs w:val="24"/>
+              </w:rPr>
+              <w:t>- vector&lt;Patient *&gt; patient_records</w:t>
+            </w:r>
+          </w:p>
+          <w:p>
+            <w:pPr>
+              <w:rPr>
+                <w:rFonts w:ascii="Times New Roman" w:hAnsi="Times New Roman" w:cs="Times New Roman"/>
+                <w:sz w:val="24"/>
+                <w:szCs w:val="24"/>
+              </w:rPr>
+            </w:pPr>
+            <w:r>
+              <w:rPr>
+                <w:rFonts w:ascii="Times New Roman" w:hAnsi="Times New Roman" w:cs="Times New Roman"/>
+                <w:sz w:val="24"/>
+                <w:szCs w:val="24"/>
+              </w:rPr>
+              <w:t>- vector&lt;Person *&gt; town</w:t>
+            </w:r>
+          </w:p>
+          <w:p>
+            <w:pPr>
+              <w:rPr>
+                <w:rFonts w:ascii="Times New Roman" w:hAnsi="Times New Roman" w:cs="Times New Roman"/>
+                <w:sz w:val="24"/>
+                <w:szCs w:val="24"/>
+              </w:rPr>
+            </w:pPr>
+            <w:r>
+              <w:rPr>
+                <w:rFonts w:ascii="Times New Roman" w:hAnsi="Times New Roman" w:cs="Times New Roman"/>
+                <w:sz w:val="24"/>
+                <w:szCs w:val="24"/>
+              </w:rPr>
+              <w:t>- priority_queue&lt;Person *&gt; current</w:t>
+            </w:r>
+            <w:r>
+              <w:rPr>
+                <w:rFonts w:ascii="Times New Roman" w:hAnsi="Times New Roman" w:cs="Times New Roman"/>
+                <w:sz w:val="24"/>
+                <w:szCs w:val="24"/>
+              </w:rPr>
+              <w:t>_</w:t>
+            </w:r>
+            <w:r>
+              <w:rPr>
+                <w:rFonts w:ascii="Times New Roman" w:hAnsi="Times New Roman" w:cs="Times New Roman"/>
+                <w:sz w:val="24"/>
+                <w:szCs w:val="24"/>
+              </w:rPr>
+              <w:t>patients</w:t>
+            </w:r>
+          </w:p>
+          <w:p>
+            <w:pPr>
+              <w:rPr>
+                <w:rFonts w:ascii="Times New Roman" w:hAnsi="Times New Roman" w:cs="Times New Roman"/>
+                <w:sz w:val="24"/>
+                <w:szCs w:val="24"/>
+              </w:rPr>
+            </w:pPr>
+            <w:r>
+              <w:rPr>
+                <w:rFonts w:ascii="Times New Roman" w:hAnsi="Times New Roman" w:cs="Times New Roman"/>
+                <w:b/>
+                <w:bCs/>
+                <w:noProof/>
+                <w:sz w:val="24"/>
+                <w:szCs w:val="24"/>
+              </w:rPr>
+              <mc:AlternateContent>
+                <mc:Choice Requires="wps">
+                  <w:drawing>
+                    <wp:anchor distT="0" distB="0" distL="114300" distR="114300" simplePos="0" relativeHeight="251689984" behindDoc="0" locked="0" layoutInCell="1" allowOverlap="1" wp14:anchorId="558839E1" wp14:editId="0EE65DE3">
+                      <wp:simplePos x="0" y="0"/>
+                      <wp:positionH relativeFrom="column">
+                        <wp:posOffset>3225800</wp:posOffset>
+                      </wp:positionH>
+                      <wp:positionV relativeFrom="paragraph">
+                        <wp:posOffset>40640</wp:posOffset>
+                      </wp:positionV>
+                      <wp:extent cx="206375" cy="277495"/>
+                      <wp:effectExtent l="19050" t="19050" r="22225" b="46355"/>
+                      <wp:wrapNone/>
+                      <wp:docPr id="51" name="Diamond 51"/>
                       <wp:cNvGraphicFramePr/>
                       <a:graphic xmlns:a="http://schemas.openxmlformats.org/drawingml/2006/main">
                         <a:graphicData uri="http://schemas.microsoft.com/office/word/2010/wordprocessingShape">
@@ -4765,7 +5364,7 @@
                             <wps:spPr>
                               <a:xfrm>
                                 <a:off x="0" y="0"/>
-                                <a:ext cx="191068" cy="163773"/>
+                                <a:ext cx="206375" cy="277495"/>
                               </a:xfrm>
                               <a:prstGeom prst="diamond">
                                 <a:avLst/>
@@ -4796,12 +5395,18 @@
                           </wps:wsp>
                         </a:graphicData>
                       </a:graphic>
+                      <wp14:sizeRelH relativeFrom="margin">
+                        <wp14:pctWidth>0</wp14:pctWidth>
+                      </wp14:sizeRelH>
+                      <wp14:sizeRelV relativeFrom="margin">
+                        <wp14:pctHeight>0</wp14:pctHeight>
+                      </wp14:sizeRelV>
                     </wp:anchor>
                   </w:drawing>
                 </mc:Choice>
                 <mc:Fallback>
                   <w:pict>
-                    <v:shape w14:anchorId="03ACB6F8" id="Diamond 39" o:spid="_x0000_s1026" type="#_x0000_t4" style="position:absolute;margin-left:-18.1pt;margin-top:-31.7pt;width:15.05pt;height:12.9pt;z-index:251678720;visibility:visible;mso-wrap-style:square;mso-wrap-distance-left:9pt;mso-wrap-distance-top:0;mso-wrap-distance-right:9pt;mso-wrap-distance-bottom:0;mso-position-horizontal:absolute;mso-position-horizontal-relative:text;mso-position-vertical:absolute;mso-position-vertical-relative:text;v-text-anchor:middle" o:gfxdata="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" fillcolor="black [3200]" strokecolor="black [1600]" strokeweight="1pt"/>
+                    <v:shape w14:anchorId="2AB7B53D" id="Diamond 51" o:spid="_x0000_s1026" type="#_x0000_t4" style="position:absolute;margin-left:254pt;margin-top:3.2pt;width:16.25pt;height:21.85pt;z-index:251689984;visibility:visible;mso-wrap-style:square;mso-width-percent:0;mso-height-percent:0;mso-wrap-distance-left:9pt;mso-wrap-distance-top:0;mso-wrap-distance-right:9pt;mso-wrap-distance-bottom:0;mso-position-horizontal:absolute;mso-position-horizontal-relative:text;mso-position-vertical:absolute;mso-position-vertical-relative:text;mso-width-percent:0;mso-height-percent:0;mso-width-relative:margin;mso-height-relative:margin;v-text-anchor:middle" o:gfxdata="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" fillcolor="black [3200]" strokecolor="black [1600]" strokeweight="1pt"/>
                   </w:pict>
                 </mc:Fallback>
               </mc:AlternateContent>
@@ -4812,197 +5417,84 @@
                 <w:sz w:val="24"/>
                 <w:szCs w:val="24"/>
               </w:rPr>
-              <w:t xml:space="preserve">+ </w:t>
-            </w:r>
-            <w:proofErr w:type="gramStart"/>
-            <w:r>
-              <w:rPr>
-                <w:rFonts w:ascii="Times New Roman" w:hAnsi="Times New Roman" w:cs="Times New Roman"/>
-                <w:sz w:val="24"/>
-                <w:szCs w:val="24"/>
-              </w:rPr>
-              <w:t>Patient(</w:t>
-            </w:r>
-            <w:proofErr w:type="gramEnd"/>
-            <w:r>
-              <w:rPr>
-                <w:rFonts w:ascii="Times New Roman" w:hAnsi="Times New Roman" w:cs="Times New Roman"/>
-                <w:sz w:val="24"/>
-                <w:szCs w:val="24"/>
-              </w:rPr>
-              <w:t>int clock, Person* person)</w:t>
-            </w:r>
-          </w:p>
-          <w:p>
-            <w:pPr>
-              <w:rPr>
-                <w:rFonts w:ascii="Times New Roman" w:hAnsi="Times New Roman" w:cs="Times New Roman"/>
-                <w:sz w:val="24"/>
-                <w:szCs w:val="24"/>
-              </w:rPr>
-            </w:pPr>
-            <w:r>
-              <w:rPr>
-                <w:rFonts w:ascii="Times New Roman" w:hAnsi="Times New Roman" w:cs="Times New Roman"/>
-                <w:sz w:val="24"/>
-                <w:szCs w:val="24"/>
-              </w:rPr>
-              <w:t>+ bool operator&lt; (const Patient&amp; other) const</w:t>
-            </w:r>
-          </w:p>
-        </w:tc>
-      </w:tr>
-    </w:tbl>
-    <w:p>
-      <w:pPr>
-        <w:rPr>
-          <w:rFonts w:ascii="Times New Roman" w:hAnsi="Times New Roman" w:cs="Times New Roman"/>
-          <w:b/>
-          <w:bCs/>
-          <w:sz w:val="24"/>
-          <w:szCs w:val="24"/>
-        </w:rPr>
-      </w:pPr>
-    </w:p>
-    <w:p>
-      <w:pPr>
-        <w:rPr>
-          <w:rFonts w:ascii="Times New Roman" w:hAnsi="Times New Roman" w:cs="Times New Roman"/>
-          <w:b/>
-          <w:bCs/>
-          <w:sz w:val="24"/>
-          <w:szCs w:val="24"/>
-        </w:rPr>
-      </w:pPr>
-    </w:p>
-    <w:p>
-      <w:pPr>
-        <w:rPr>
-          <w:rFonts w:ascii="Times New Roman" w:hAnsi="Times New Roman" w:cs="Times New Roman"/>
-          <w:b/>
-          <w:bCs/>
-          <w:sz w:val="24"/>
-          <w:szCs w:val="24"/>
-        </w:rPr>
-      </w:pPr>
-      <w:r>
-        <w:rPr>
-          <w:rFonts w:ascii="Times New Roman" w:hAnsi="Times New Roman" w:cs="Times New Roman"/>
-          <w:b/>
-          <w:bCs/>
-          <w:noProof/>
-          <w:sz w:val="24"/>
-          <w:szCs w:val="24"/>
-        </w:rPr>
-        <mc:AlternateContent>
-          <mc:Choice Requires="wps">
-            <w:drawing>
-              <wp:anchor distT="0" distB="0" distL="114300" distR="114300" simplePos="0" relativeHeight="251677696" behindDoc="0" locked="0" layoutInCell="1" allowOverlap="1" wp14:anchorId="7E9E468F" wp14:editId="4F25089D">
-                <wp:simplePos x="0" y="0"/>
-                <wp:positionH relativeFrom="column">
-                  <wp:posOffset>2079862</wp:posOffset>
-                </wp:positionH>
-                <wp:positionV relativeFrom="paragraph">
-                  <wp:posOffset>162115</wp:posOffset>
-                </wp:positionV>
-                <wp:extent cx="3863937" cy="0"/>
-                <wp:effectExtent l="0" t="0" r="0" b="0"/>
-                <wp:wrapNone/>
-                <wp:docPr id="38" name="Straight Connector 38"/>
-                <wp:cNvGraphicFramePr/>
-                <a:graphic xmlns:a="http://schemas.openxmlformats.org/drawingml/2006/main">
-                  <a:graphicData uri="http://schemas.microsoft.com/office/word/2010/wordprocessingShape">
-                    <wps:wsp>
-                      <wps:cNvCnPr/>
-                      <wps:spPr>
-                        <a:xfrm>
-                          <a:off x="0" y="0"/>
-                          <a:ext cx="3863937" cy="0"/>
-                        </a:xfrm>
-                        <a:prstGeom prst="line">
-                          <a:avLst/>
-                        </a:prstGeom>
-                      </wps:spPr>
-                      <wps:style>
-                        <a:lnRef idx="1">
-                          <a:schemeClr val="dk1"/>
-                        </a:lnRef>
-                        <a:fillRef idx="0">
-                          <a:schemeClr val="dk1"/>
-                        </a:fillRef>
-                        <a:effectRef idx="0">
-                          <a:schemeClr val="dk1"/>
-                        </a:effectRef>
-                        <a:fontRef idx="minor">
-                          <a:schemeClr val="tx1"/>
-                        </a:fontRef>
-                      </wps:style>
-                      <wps:bodyPr/>
-                    </wps:wsp>
-                  </a:graphicData>
-                </a:graphic>
-                <wp14:sizeRelH relativeFrom="margin">
-                  <wp14:pctWidth>0</wp14:pctWidth>
-                </wp14:sizeRelH>
-              </wp:anchor>
-            </w:drawing>
-          </mc:Choice>
-          <mc:Fallback>
-            <w:pict>
-              <v:line w14:anchorId="5E47AF84" id="Straight Connector 38" o:spid="_x0000_s1026" style="position:absolute;z-index:251677696;visibility:visible;mso-wrap-style:square;mso-width-percent:0;mso-wrap-distance-left:9pt;mso-wrap-distance-top:0;mso-wrap-distance-right:9pt;mso-wrap-distance-bottom:0;mso-position-horizontal:absolute;mso-position-horizontal-relative:text;mso-position-vertical:absolute;mso-position-vertical-relative:text;mso-width-percent:0;mso-width-relative:margin" from="163.75pt,12.75pt" to="468pt,12.75pt" o:gfxdata="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" strokecolor="black [3200]" strokeweight=".5pt">
-                <v:stroke joinstyle="miter"/>
-              </v:line>
-            </w:pict>
-          </mc:Fallback>
-        </mc:AlternateContent>
-      </w:r>
-    </w:p>
-    <w:p>
-      <w:pPr>
-        <w:rPr>
-          <w:rFonts w:ascii="Times New Roman" w:hAnsi="Times New Roman" w:cs="Times New Roman"/>
-          <w:b/>
-          <w:bCs/>
-          <w:sz w:val="24"/>
-          <w:szCs w:val="24"/>
-        </w:rPr>
-      </w:pPr>
-    </w:p>
-    <w:tbl>
-      <w:tblPr>
-        <w:tblStyle w:val="TableGrid"/>
-        <w:tblpPr w:leftFromText="180" w:rightFromText="180" w:vertAnchor="page" w:horzAnchor="margin" w:tblpXSpec="center" w:tblpY="6995"/>
-        <w:tblW w:w="0" w:type="auto"/>
-        <w:tblLook w:val="04A0" w:firstRow="1" w:lastRow="0" w:firstColumn="1" w:lastColumn="0" w:noHBand="0" w:noVBand="1"/>
-      </w:tblPr>
-      <w:tblGrid>
-        <w:gridCol w:w="5400"/>
-      </w:tblGrid>
-      <w:tr>
-        <w:tc>
-          <w:tcPr>
-            <w:tcW w:w="5400" w:type="dxa"/>
-          </w:tcPr>
-          <w:p>
-            <w:pPr>
-              <w:jc w:val="center"/>
-              <w:rPr>
-                <w:rFonts w:ascii="Times New Roman" w:hAnsi="Times New Roman" w:cs="Times New Roman"/>
-                <w:b/>
-                <w:bCs/>
-                <w:sz w:val="24"/>
-                <w:szCs w:val="24"/>
-              </w:rPr>
-            </w:pPr>
-            <w:r>
-              <w:rPr>
-                <w:rFonts w:ascii="Times New Roman" w:hAnsi="Times New Roman" w:cs="Times New Roman"/>
-                <w:b/>
-                <w:bCs/>
-                <w:sz w:val="24"/>
-                <w:szCs w:val="24"/>
-              </w:rPr>
-              <w:t>Hospital</w:t>
+              <w:t xml:space="preserve">- </w:t>
+            </w:r>
+            <w:proofErr w:type="spellStart"/>
+            <w:r>
+              <w:rPr>
+                <w:rFonts w:ascii="Times New Roman" w:hAnsi="Times New Roman" w:cs="Times New Roman"/>
+                <w:sz w:val="24"/>
+                <w:szCs w:val="24"/>
+              </w:rPr>
+              <w:t>Servic</w:t>
+            </w:r>
+            <w:r>
+              <w:rPr>
+                <w:rFonts w:ascii="Times New Roman" w:hAnsi="Times New Roman" w:cs="Times New Roman"/>
+                <w:sz w:val="24"/>
+                <w:szCs w:val="24"/>
+              </w:rPr>
+              <w:t>eRoom</w:t>
+            </w:r>
+            <w:proofErr w:type="spellEnd"/>
+            <w:r>
+              <w:rPr>
+                <w:rFonts w:ascii="Times New Roman" w:hAnsi="Times New Roman" w:cs="Times New Roman"/>
+                <w:sz w:val="24"/>
+                <w:szCs w:val="24"/>
+              </w:rPr>
+              <w:t xml:space="preserve"> * Emergency_Room;</w:t>
+            </w:r>
+          </w:p>
+          <w:p>
+            <w:pPr>
+              <w:rPr>
+                <w:rFonts w:ascii="Times New Roman" w:hAnsi="Times New Roman" w:cs="Times New Roman"/>
+                <w:sz w:val="24"/>
+                <w:szCs w:val="24"/>
+              </w:rPr>
+            </w:pPr>
+            <w:r>
+              <w:rPr>
+                <w:rFonts w:ascii="Times New Roman" w:hAnsi="Times New Roman" w:cs="Times New Roman"/>
+                <w:sz w:val="24"/>
+                <w:szCs w:val="24"/>
+              </w:rPr>
+              <w:t>- int number_doctors</w:t>
+            </w:r>
+          </w:p>
+          <w:p>
+            <w:pPr>
+              <w:rPr>
+                <w:rFonts w:ascii="Times New Roman" w:hAnsi="Times New Roman" w:cs="Times New Roman"/>
+                <w:sz w:val="24"/>
+                <w:szCs w:val="24"/>
+              </w:rPr>
+            </w:pPr>
+            <w:r>
+              <w:rPr>
+                <w:rFonts w:ascii="Times New Roman" w:hAnsi="Times New Roman" w:cs="Times New Roman"/>
+                <w:sz w:val="24"/>
+                <w:szCs w:val="24"/>
+              </w:rPr>
+              <w:t>- int number_nurses</w:t>
+            </w:r>
+          </w:p>
+          <w:p>
+            <w:pPr>
+              <w:rPr>
+                <w:rFonts w:ascii="Times New Roman" w:hAnsi="Times New Roman" w:cs="Times New Roman"/>
+                <w:sz w:val="24"/>
+                <w:szCs w:val="24"/>
+              </w:rPr>
+            </w:pPr>
+            <w:r>
+              <w:rPr>
+                <w:rFonts w:ascii="Times New Roman" w:hAnsi="Times New Roman" w:cs="Times New Roman"/>
+                <w:sz w:val="24"/>
+                <w:szCs w:val="24"/>
+              </w:rPr>
+              <w:t>- int arrival_rate</w:t>
             </w:r>
           </w:p>
         </w:tc>
@@ -5026,58 +5518,67 @@
                 <w:sz w:val="24"/>
                 <w:szCs w:val="24"/>
               </w:rPr>
-              <w:t>- vector&lt;Patient *&gt; patient_records</w:t>
-            </w:r>
-          </w:p>
-          <w:p>
-            <w:pPr>
-              <w:rPr>
-                <w:rFonts w:ascii="Times New Roman" w:hAnsi="Times New Roman" w:cs="Times New Roman"/>
-                <w:sz w:val="24"/>
-                <w:szCs w:val="24"/>
-              </w:rPr>
-            </w:pPr>
-            <w:r>
-              <w:rPr>
-                <w:rFonts w:ascii="Times New Roman" w:hAnsi="Times New Roman" w:cs="Times New Roman"/>
-                <w:sz w:val="24"/>
-                <w:szCs w:val="24"/>
-              </w:rPr>
-              <w:t>- vector&lt;Person *&gt; town</w:t>
-            </w:r>
-          </w:p>
-          <w:p>
-            <w:pPr>
-              <w:rPr>
-                <w:rFonts w:ascii="Times New Roman" w:hAnsi="Times New Roman" w:cs="Times New Roman"/>
-                <w:sz w:val="24"/>
-                <w:szCs w:val="24"/>
-              </w:rPr>
-            </w:pPr>
-            <w:r>
-              <w:rPr>
-                <w:rFonts w:ascii="Times New Roman" w:hAnsi="Times New Roman" w:cs="Times New Roman"/>
-                <w:sz w:val="24"/>
-                <w:szCs w:val="24"/>
-              </w:rPr>
-              <w:t>- priority_queue&lt;Person *&gt; current_patients</w:t>
-            </w:r>
-          </w:p>
-          <w:p>
-            <w:pPr>
-              <w:rPr>
-                <w:rFonts w:ascii="Times New Roman" w:hAnsi="Times New Roman" w:cs="Times New Roman"/>
-                <w:sz w:val="24"/>
-                <w:szCs w:val="24"/>
-              </w:rPr>
-            </w:pPr>
-            <w:r>
-              <w:rPr>
-                <w:rFonts w:ascii="Times New Roman" w:hAnsi="Times New Roman" w:cs="Times New Roman"/>
-                <w:sz w:val="24"/>
-                <w:szCs w:val="24"/>
-              </w:rPr>
-              <w:t xml:space="preserve">- </w:t>
+              <w:t>+ Hospital(vector&lt;string&gt; Town, int arrival_rate, int number_doctors, int number_nurses)</w:t>
+            </w:r>
+          </w:p>
+          <w:p>
+            <w:pPr>
+              <w:rPr>
+                <w:rFonts w:ascii="Times New Roman" w:hAnsi="Times New Roman" w:cs="Times New Roman"/>
+                <w:sz w:val="24"/>
+                <w:szCs w:val="24"/>
+              </w:rPr>
+            </w:pPr>
+            <w:r>
+              <w:rPr>
+                <w:rFonts w:ascii="Times New Roman" w:hAnsi="Times New Roman" w:cs="Times New Roman"/>
+                <w:sz w:val="24"/>
+                <w:szCs w:val="24"/>
+              </w:rPr>
+              <w:t xml:space="preserve">+ void </w:t>
+            </w:r>
+            <w:proofErr w:type="gramStart"/>
+            <w:r>
+              <w:rPr>
+                <w:rFonts w:ascii="Times New Roman" w:hAnsi="Times New Roman" w:cs="Times New Roman"/>
+                <w:sz w:val="24"/>
+                <w:szCs w:val="24"/>
+              </w:rPr>
+              <w:t>update(</w:t>
+            </w:r>
+            <w:proofErr w:type="gramEnd"/>
+            <w:r>
+              <w:rPr>
+                <w:rFonts w:ascii="Times New Roman" w:hAnsi="Times New Roman" w:cs="Times New Roman"/>
+                <w:sz w:val="24"/>
+                <w:szCs w:val="24"/>
+              </w:rPr>
+              <w:t>int clock)</w:t>
+            </w:r>
+          </w:p>
+          <w:p>
+            <w:pPr>
+              <w:rPr>
+                <w:rFonts w:ascii="Times New Roman" w:hAnsi="Times New Roman" w:cs="Times New Roman"/>
+                <w:sz w:val="24"/>
+                <w:szCs w:val="24"/>
+              </w:rPr>
+            </w:pPr>
+            <w:r>
+              <w:rPr>
+                <w:rFonts w:ascii="Times New Roman" w:hAnsi="Times New Roman" w:cs="Times New Roman"/>
+                <w:sz w:val="24"/>
+                <w:szCs w:val="24"/>
+              </w:rPr>
+              <w:t xml:space="preserve">+ </w:t>
+            </w:r>
+            <w:r>
+              <w:rPr>
+                <w:rFonts w:ascii="Times New Roman" w:hAnsi="Times New Roman" w:cs="Times New Roman"/>
+                <w:sz w:val="24"/>
+                <w:szCs w:val="24"/>
+              </w:rPr>
+              <w:t xml:space="preserve">bool </w:t>
             </w:r>
             <w:proofErr w:type="spellStart"/>
             <w:r>
@@ -5086,15 +5587,16 @@
                 <w:sz w:val="24"/>
                 <w:szCs w:val="24"/>
               </w:rPr>
-              <w:t>Servic</w:t>
-            </w:r>
-            <w:r>
-              <w:rPr>
-                <w:rFonts w:ascii="Times New Roman" w:hAnsi="Times New Roman" w:cs="Times New Roman"/>
-                <w:sz w:val="24"/>
-                <w:szCs w:val="24"/>
-              </w:rPr>
-              <w:t>eRoom</w:t>
+              <w:t>check_</w:t>
+            </w:r>
+            <w:proofErr w:type="gramStart"/>
+            <w:r>
+              <w:rPr>
+                <w:rFonts w:ascii="Times New Roman" w:hAnsi="Times New Roman" w:cs="Times New Roman"/>
+                <w:sz w:val="24"/>
+                <w:szCs w:val="24"/>
+              </w:rPr>
+              <w:t>insert</w:t>
             </w:r>
             <w:proofErr w:type="spellEnd"/>
             <w:r>
@@ -5103,108 +5605,7 @@
                 <w:sz w:val="24"/>
                 <w:szCs w:val="24"/>
               </w:rPr>
-              <w:t xml:space="preserve"> * Emergency_Room;</w:t>
-            </w:r>
-          </w:p>
-          <w:p>
-            <w:pPr>
-              <w:rPr>
-                <w:rFonts w:ascii="Times New Roman" w:hAnsi="Times New Roman" w:cs="Times New Roman"/>
-                <w:sz w:val="24"/>
-                <w:szCs w:val="24"/>
-              </w:rPr>
-            </w:pPr>
-            <w:r>
-              <w:rPr>
-                <w:rFonts w:ascii="Times New Roman" w:hAnsi="Times New Roman" w:cs="Times New Roman"/>
-                <w:sz w:val="24"/>
-                <w:szCs w:val="24"/>
-              </w:rPr>
-              <w:t>- int number_doctors</w:t>
-            </w:r>
-          </w:p>
-          <w:p>
-            <w:pPr>
-              <w:rPr>
-                <w:rFonts w:ascii="Times New Roman" w:hAnsi="Times New Roman" w:cs="Times New Roman"/>
-                <w:sz w:val="24"/>
-                <w:szCs w:val="24"/>
-              </w:rPr>
-            </w:pPr>
-            <w:r>
-              <w:rPr>
-                <w:rFonts w:ascii="Times New Roman" w:hAnsi="Times New Roman" w:cs="Times New Roman"/>
-                <w:sz w:val="24"/>
-                <w:szCs w:val="24"/>
-              </w:rPr>
-              <w:t>- int number_nurses</w:t>
-            </w:r>
-          </w:p>
-          <w:p>
-            <w:pPr>
-              <w:rPr>
-                <w:rFonts w:ascii="Times New Roman" w:hAnsi="Times New Roman" w:cs="Times New Roman"/>
-                <w:sz w:val="24"/>
-                <w:szCs w:val="24"/>
-              </w:rPr>
-            </w:pPr>
-            <w:r>
-              <w:rPr>
-                <w:rFonts w:ascii="Times New Roman" w:hAnsi="Times New Roman" w:cs="Times New Roman"/>
-                <w:sz w:val="24"/>
-                <w:szCs w:val="24"/>
-              </w:rPr>
-              <w:t>- int arrival_rate</w:t>
-            </w:r>
-          </w:p>
-        </w:tc>
-      </w:tr>
-      <w:tr>
-        <w:tc>
-          <w:tcPr>
-            <w:tcW w:w="5400" w:type="dxa"/>
-          </w:tcPr>
-          <w:p>
-            <w:pPr>
-              <w:rPr>
-                <w:rFonts w:ascii="Times New Roman" w:hAnsi="Times New Roman" w:cs="Times New Roman"/>
-                <w:sz w:val="24"/>
-                <w:szCs w:val="24"/>
-              </w:rPr>
-            </w:pPr>
-            <w:r>
-              <w:rPr>
-                <w:rFonts w:ascii="Times New Roman" w:hAnsi="Times New Roman" w:cs="Times New Roman"/>
-                <w:sz w:val="24"/>
-                <w:szCs w:val="24"/>
-              </w:rPr>
-              <w:t>+ Hospital(vector&lt;string&gt; Town, int arrival_rate, int number_doctors, int number_nurses)</w:t>
-            </w:r>
-          </w:p>
-          <w:p>
-            <w:pPr>
-              <w:rPr>
-                <w:rFonts w:ascii="Times New Roman" w:hAnsi="Times New Roman" w:cs="Times New Roman"/>
-                <w:sz w:val="24"/>
-                <w:szCs w:val="24"/>
-              </w:rPr>
-            </w:pPr>
-            <w:r>
-              <w:rPr>
-                <w:rFonts w:ascii="Times New Roman" w:hAnsi="Times New Roman" w:cs="Times New Roman"/>
-                <w:sz w:val="24"/>
-                <w:szCs w:val="24"/>
-              </w:rPr>
-              <w:t xml:space="preserve">+ void </w:t>
-            </w:r>
-            <w:proofErr w:type="gramStart"/>
-            <w:r>
-              <w:rPr>
-                <w:rFonts w:ascii="Times New Roman" w:hAnsi="Times New Roman" w:cs="Times New Roman"/>
-                <w:sz w:val="24"/>
-                <w:szCs w:val="24"/>
-              </w:rPr>
-              <w:t>update(</w:t>
+              <w:t>(</w:t>
             </w:r>
             <w:proofErr w:type="gramEnd"/>
             <w:r>
@@ -5213,35 +5614,8 @@
                 <w:sz w:val="24"/>
                 <w:szCs w:val="24"/>
               </w:rPr>
-              <w:t>int clock)</w:t>
-            </w:r>
-          </w:p>
-          <w:p>
-            <w:pPr>
-              <w:rPr>
-                <w:rFonts w:ascii="Times New Roman" w:hAnsi="Times New Roman" w:cs="Times New Roman"/>
-                <w:sz w:val="24"/>
-                <w:szCs w:val="24"/>
-              </w:rPr>
-            </w:pPr>
-            <w:r>
-              <w:rPr>
-                <w:rFonts w:ascii="Times New Roman" w:hAnsi="Times New Roman" w:cs="Times New Roman"/>
-                <w:sz w:val="24"/>
-                <w:szCs w:val="24"/>
-              </w:rPr>
-              <w:t xml:space="preserve">+ void </w:t>
-            </w:r>
-            <w:proofErr w:type="gramStart"/>
-            <w:r>
-              <w:rPr>
-                <w:rFonts w:ascii="Times New Roman" w:hAnsi="Times New Roman" w:cs="Times New Roman"/>
-                <w:sz w:val="24"/>
-                <w:szCs w:val="24"/>
-              </w:rPr>
-              <w:t>records(</w:t>
-            </w:r>
-            <w:proofErr w:type="gramEnd"/>
+              <w:t>Patient * patient</w:t>
+            </w:r>
             <w:r>
               <w:rPr>
                 <w:rFonts w:ascii="Times New Roman" w:hAnsi="Times New Roman" w:cs="Times New Roman"/>
@@ -5327,7 +5701,7 @@
                 </mc:Choice>
                 <mc:Fallback>
                   <w:pict>
-                    <v:shape w14:anchorId="6E3E50AF" id="Diamond 43" o:spid="_x0000_s1026" type="#_x0000_t4" style="position:absolute;margin-left:113.2pt;margin-top:7.7pt;width:15.85pt;height:14pt;rotation:1435730fd;z-index:251681792;visibility:visible;mso-wrap-style:square;mso-wrap-distance-left:9pt;mso-wrap-distance-top:0;mso-wrap-distance-right:9pt;mso-wrap-distance-bottom:0;mso-position-horizontal:absolute;mso-position-horizontal-relative:text;mso-position-vertical:absolute;mso-position-vertical-relative:text;v-text-anchor:middle" o:gfxdata="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" fillcolor="black [3200]" strokecolor="black [1600]" strokeweight="1pt"/>
+                    <v:shape w14:anchorId="1495B4C5" id="Diamond 43" o:spid="_x0000_s1026" type="#_x0000_t4" style="position:absolute;margin-left:113.2pt;margin-top:7.7pt;width:15.85pt;height:14pt;rotation:1435730fd;z-index:251681792;visibility:visible;mso-wrap-style:square;mso-wrap-distance-left:9pt;mso-wrap-distance-top:0;mso-wrap-distance-right:9pt;mso-wrap-distance-bottom:0;mso-position-horizontal:absolute;mso-position-horizontal-relative:text;mso-position-vertical:absolute;mso-position-vertical-relative:text;v-text-anchor:middle" o:gfxdata="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" fillcolor="black [3200]" strokecolor="black [1600]" strokeweight="1pt"/>
                   </w:pict>
                 </mc:Fallback>
               </mc:AlternateContent>
@@ -5417,106 +5791,27 @@
         <mc:AlternateContent>
           <mc:Choice Requires="wps">
             <w:drawing>
-              <wp:anchor distT="0" distB="0" distL="114300" distR="114300" simplePos="0" relativeHeight="251689984" behindDoc="0" locked="0" layoutInCell="1" allowOverlap="1" wp14:anchorId="558839E1" wp14:editId="67EB9BE5">
+              <wp:anchor distT="0" distB="0" distL="114300" distR="114300" simplePos="0" relativeHeight="251680768" behindDoc="0" locked="0" layoutInCell="1" allowOverlap="1" wp14:anchorId="31C175EC" wp14:editId="5B5C8818">
                 <wp:simplePos x="0" y="0"/>
                 <wp:positionH relativeFrom="column">
-                  <wp:posOffset>5734751</wp:posOffset>
+                  <wp:posOffset>3455720</wp:posOffset>
                 </wp:positionH>
                 <wp:positionV relativeFrom="paragraph">
-                  <wp:posOffset>603134</wp:posOffset>
+                  <wp:posOffset>2342093</wp:posOffset>
                 </wp:positionV>
-                <wp:extent cx="206581" cy="277833"/>
-                <wp:effectExtent l="19050" t="19050" r="22225" b="46355"/>
+                <wp:extent cx="0" cy="1293808"/>
+                <wp:effectExtent l="0" t="0" r="38100" b="20955"/>
                 <wp:wrapNone/>
-                <wp:docPr id="51" name="Diamond 51"/>
-                <wp:cNvGraphicFramePr/>
-                <a:graphic xmlns:a="http://schemas.openxmlformats.org/drawingml/2006/main">
-                  <a:graphicData uri="http://schemas.microsoft.com/office/word/2010/wordprocessingShape">
-                    <wps:wsp>
-                      <wps:cNvSpPr/>
-                      <wps:spPr>
-                        <a:xfrm>
-                          <a:off x="0" y="0"/>
-                          <a:ext cx="206581" cy="277833"/>
-                        </a:xfrm>
-                        <a:prstGeom prst="diamond">
-                          <a:avLst/>
-                        </a:prstGeom>
-                      </wps:spPr>
-                      <wps:style>
-                        <a:lnRef idx="2">
-                          <a:schemeClr val="dk1">
-                            <a:shade val="50000"/>
-                          </a:schemeClr>
-                        </a:lnRef>
-                        <a:fillRef idx="1">
-                          <a:schemeClr val="dk1"/>
-                        </a:fillRef>
-                        <a:effectRef idx="0">
-                          <a:schemeClr val="dk1"/>
-                        </a:effectRef>
-                        <a:fontRef idx="minor">
-                          <a:schemeClr val="lt1"/>
-                        </a:fontRef>
-                      </wps:style>
-                      <wps:bodyPr rot="0" spcFirstLastPara="0" vertOverflow="overflow" horzOverflow="overflow" vert="horz" wrap="square" lIns="91440" tIns="45720" rIns="91440" bIns="45720" numCol="1" spcCol="0" rtlCol="0" fromWordArt="0" anchor="ctr" anchorCtr="0" forceAA="0" compatLnSpc="1">
-                        <a:prstTxWarp prst="textNoShape">
-                          <a:avLst/>
-                        </a:prstTxWarp>
-                        <a:noAutofit/>
-                      </wps:bodyPr>
-                    </wps:wsp>
-                  </a:graphicData>
-                </a:graphic>
-                <wp14:sizeRelH relativeFrom="margin">
-                  <wp14:pctWidth>0</wp14:pctWidth>
-                </wp14:sizeRelH>
-                <wp14:sizeRelV relativeFrom="margin">
-                  <wp14:pctHeight>0</wp14:pctHeight>
-                </wp14:sizeRelV>
-              </wp:anchor>
-            </w:drawing>
-          </mc:Choice>
-          <mc:Fallback>
-            <w:pict>
-              <v:shape w14:anchorId="5CC5978D" id="Diamond 51" o:spid="_x0000_s1026" type="#_x0000_t4" style="position:absolute;margin-left:451.55pt;margin-top:47.5pt;width:16.25pt;height:21.9pt;z-index:251689984;visibility:visible;mso-wrap-style:square;mso-width-percent:0;mso-height-percent:0;mso-wrap-distance-left:9pt;mso-wrap-distance-top:0;mso-wrap-distance-right:9pt;mso-wrap-distance-bottom:0;mso-position-horizontal:absolute;mso-position-horizontal-relative:text;mso-position-vertical:absolute;mso-position-vertical-relative:text;mso-width-percent:0;mso-height-percent:0;mso-width-relative:margin;mso-height-relative:margin;v-text-anchor:middle" o:gfxdata="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" fillcolor="black [3200]" strokecolor="black [1600]" strokeweight="1pt"/>
-            </w:pict>
-          </mc:Fallback>
-        </mc:AlternateContent>
-      </w:r>
-      <w:r>
-        <w:rPr>
-          <w:rFonts w:ascii="Times New Roman" w:hAnsi="Times New Roman" w:cs="Times New Roman"/>
-          <w:b/>
-          <w:bCs/>
-          <w:noProof/>
-          <w:sz w:val="24"/>
-          <w:szCs w:val="24"/>
-        </w:rPr>
-        <mc:AlternateContent>
-          <mc:Choice Requires="wps">
-            <w:drawing>
-              <wp:anchor distT="0" distB="0" distL="114300" distR="114300" simplePos="0" relativeHeight="251688960" behindDoc="0" locked="0" layoutInCell="1" allowOverlap="1" wp14:anchorId="10C724B8" wp14:editId="482DA143">
-                <wp:simplePos x="0" y="0"/>
-                <wp:positionH relativeFrom="column">
-                  <wp:posOffset>5814208</wp:posOffset>
-                </wp:positionH>
-                <wp:positionV relativeFrom="paragraph">
-                  <wp:posOffset>26406</wp:posOffset>
-                </wp:positionV>
-                <wp:extent cx="1940379" cy="724395"/>
-                <wp:effectExtent l="0" t="0" r="22225" b="19050"/>
-                <wp:wrapNone/>
-                <wp:docPr id="50" name="Straight Connector 50"/>
+                <wp:docPr id="42" name="Straight Connector 42"/>
                 <wp:cNvGraphicFramePr/>
                 <a:graphic xmlns:a="http://schemas.openxmlformats.org/drawingml/2006/main">
                   <a:graphicData uri="http://schemas.microsoft.com/office/word/2010/wordprocessingShape">
                     <wps:wsp>
                       <wps:cNvCnPr/>
                       <wps:spPr>
-                        <a:xfrm flipH="1">
+                        <a:xfrm flipV="1">
                           <a:off x="0" y="0"/>
-                          <a:ext cx="1940379" cy="724395"/>
+                          <a:ext cx="0" cy="1293808"/>
                         </a:xfrm>
                         <a:prstGeom prst="line">
                           <a:avLst/>
@@ -5540,12 +5835,18 @@
                     </wps:wsp>
                   </a:graphicData>
                 </a:graphic>
+                <wp14:sizeRelH relativeFrom="margin">
+                  <wp14:pctWidth>0</wp14:pctWidth>
+                </wp14:sizeRelH>
+                <wp14:sizeRelV relativeFrom="margin">
+                  <wp14:pctHeight>0</wp14:pctHeight>
+                </wp14:sizeRelV>
               </wp:anchor>
             </w:drawing>
           </mc:Choice>
           <mc:Fallback>
             <w:pict>
-              <v:line w14:anchorId="78C57892" id="Straight Connector 50" o:spid="_x0000_s1026" style="position:absolute;flip:x;z-index:251688960;visibility:visible;mso-wrap-style:square;mso-wrap-distance-left:9pt;mso-wrap-distance-top:0;mso-wrap-distance-right:9pt;mso-wrap-distance-bottom:0;mso-position-horizontal:absolute;mso-position-horizontal-relative:text;mso-position-vertical:absolute;mso-position-vertical-relative:text" from="457.8pt,2.1pt" to="610.6pt,59.15pt" o:gfxdata="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" strokecolor="black [3200]" strokeweight=".5pt">
+              <v:line w14:anchorId="6BF706CA" id="Straight Connector 42" o:spid="_x0000_s1026" style="position:absolute;flip:y;z-index:251680768;visibility:visible;mso-wrap-style:square;mso-width-percent:0;mso-height-percent:0;mso-wrap-distance-left:9pt;mso-wrap-distance-top:0;mso-wrap-distance-right:9pt;mso-wrap-distance-bottom:0;mso-position-horizontal:absolute;mso-position-horizontal-relative:text;mso-position-vertical:absolute;mso-position-vertical-relative:text;mso-width-percent:0;mso-height-percent:0;mso-width-relative:margin;mso-height-relative:margin" from="272.1pt,184.4pt" to="272.1pt,286.25pt" o:gfxdata="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" strokecolor="black [3200]" strokeweight=".5pt">
                 <v:stroke joinstyle="miter"/>
               </v:line>
             </w:pict>
@@ -5564,7 +5865,7 @@
         <mc:AlternateContent>
           <mc:Choice Requires="wps">
             <w:drawing>
-              <wp:anchor distT="0" distB="0" distL="114300" distR="114300" simplePos="0" relativeHeight="251685888" behindDoc="0" locked="0" layoutInCell="1" allowOverlap="1" wp14:anchorId="4AE3A799" wp14:editId="5CDDB804">
+              <wp:anchor distT="0" distB="0" distL="114300" distR="114300" simplePos="0" relativeHeight="251685888" behindDoc="0" locked="0" layoutInCell="1" allowOverlap="1" wp14:anchorId="4AE3A799" wp14:editId="07BD75EB">
                 <wp:simplePos x="0" y="0"/>
                 <wp:positionH relativeFrom="column">
                   <wp:posOffset>5205938</wp:posOffset>
@@ -5613,149 +5914,7 @@
           </mc:Choice>
           <mc:Fallback>
             <w:pict>
-              <v:line w14:anchorId="67063683" id="Straight Connector 47" o:spid="_x0000_s1026" style="position:absolute;z-index:251685888;visibility:visible;mso-wrap-style:square;mso-wrap-distance-left:9pt;mso-wrap-distance-top:0;mso-wrap-distance-right:9pt;mso-wrap-distance-bottom:0;mso-position-horizontal:absolute;mso-position-horizontal-relative:text;mso-position-vertical:absolute;mso-position-vertical-relative:text" from="409.9pt,184.4pt" to="509.6pt,313.45pt" o:gfxdata="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" strokecolor="black [3200]" strokeweight=".5pt">
-                <v:stroke joinstyle="miter"/>
-              </v:line>
-            </w:pict>
-          </mc:Fallback>
-        </mc:AlternateContent>
-      </w:r>
-      <w:r>
-        <w:rPr>
-          <w:rFonts w:ascii="Times New Roman" w:hAnsi="Times New Roman" w:cs="Times New Roman"/>
-          <w:b/>
-          <w:bCs/>
-          <w:noProof/>
-          <w:sz w:val="24"/>
-          <w:szCs w:val="24"/>
-        </w:rPr>
-        <mc:AlternateContent>
-          <mc:Choice Requires="wps">
-            <w:drawing>
-              <wp:anchor distT="0" distB="0" distL="114300" distR="114300" simplePos="0" relativeHeight="251682816" behindDoc="0" locked="0" layoutInCell="1" allowOverlap="1" wp14:anchorId="4A6D7E93" wp14:editId="1C13C313">
-                <wp:simplePos x="0" y="0"/>
-                <wp:positionH relativeFrom="column">
-                  <wp:posOffset>4714504</wp:posOffset>
-                </wp:positionH>
-                <wp:positionV relativeFrom="paragraph">
-                  <wp:posOffset>26406</wp:posOffset>
-                </wp:positionV>
-                <wp:extent cx="3384467" cy="4572000"/>
-                <wp:effectExtent l="0" t="0" r="26035" b="19050"/>
-                <wp:wrapNone/>
-                <wp:docPr id="44" name="Straight Connector 44"/>
-                <wp:cNvGraphicFramePr/>
-                <a:graphic xmlns:a="http://schemas.openxmlformats.org/drawingml/2006/main">
-                  <a:graphicData uri="http://schemas.microsoft.com/office/word/2010/wordprocessingShape">
-                    <wps:wsp>
-                      <wps:cNvCnPr/>
-                      <wps:spPr>
-                        <a:xfrm flipH="1">
-                          <a:off x="0" y="0"/>
-                          <a:ext cx="3384467" cy="4572000"/>
-                        </a:xfrm>
-                        <a:prstGeom prst="line">
-                          <a:avLst/>
-                        </a:prstGeom>
-                      </wps:spPr>
-                      <wps:style>
-                        <a:lnRef idx="1">
-                          <a:schemeClr val="dk1"/>
-                        </a:lnRef>
-                        <a:fillRef idx="0">
-                          <a:schemeClr val="dk1"/>
-                        </a:fillRef>
-                        <a:effectRef idx="0">
-                          <a:schemeClr val="dk1"/>
-                        </a:effectRef>
-                        <a:fontRef idx="minor">
-                          <a:schemeClr val="tx1"/>
-                        </a:fontRef>
-                      </wps:style>
-                      <wps:bodyPr/>
-                    </wps:wsp>
-                  </a:graphicData>
-                </a:graphic>
-              </wp:anchor>
-            </w:drawing>
-          </mc:Choice>
-          <mc:Fallback>
-            <w:pict>
-              <v:line w14:anchorId="4DFE6886" id="Straight Connector 44" o:spid="_x0000_s1026" style="position:absolute;flip:x;z-index:251682816;visibility:visible;mso-wrap-style:square;mso-wrap-distance-left:9pt;mso-wrap-distance-top:0;mso-wrap-distance-right:9pt;mso-wrap-distance-bottom:0;mso-position-horizontal:absolute;mso-position-horizontal-relative:text;mso-position-vertical:absolute;mso-position-vertical-relative:text" from="371.2pt,2.1pt" to="637.7pt,362.1pt" o:gfxdata="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" strokecolor="black [3200]" strokeweight=".5pt">
-                <v:stroke joinstyle="miter"/>
-              </v:line>
-            </w:pict>
-          </mc:Fallback>
-        </mc:AlternateContent>
-      </w:r>
-      <w:r>
-        <w:rPr>
-          <w:rFonts w:ascii="Times New Roman" w:hAnsi="Times New Roman" w:cs="Times New Roman"/>
-          <w:b/>
-          <w:bCs/>
-          <w:noProof/>
-          <w:sz w:val="24"/>
-          <w:szCs w:val="24"/>
-        </w:rPr>
-        <mc:AlternateContent>
-          <mc:Choice Requires="wps">
-            <w:drawing>
-              <wp:anchor distT="0" distB="0" distL="114300" distR="114300" simplePos="0" relativeHeight="251680768" behindDoc="0" locked="0" layoutInCell="1" allowOverlap="1" wp14:anchorId="31C175EC" wp14:editId="0EBE9767">
-                <wp:simplePos x="0" y="0"/>
-                <wp:positionH relativeFrom="column">
-                  <wp:posOffset>3455719</wp:posOffset>
-                </wp:positionH>
-                <wp:positionV relativeFrom="paragraph">
-                  <wp:posOffset>2342093</wp:posOffset>
-                </wp:positionV>
-                <wp:extent cx="545861" cy="1353787"/>
-                <wp:effectExtent l="0" t="0" r="26035" b="18415"/>
-                <wp:wrapNone/>
-                <wp:docPr id="42" name="Straight Connector 42"/>
-                <wp:cNvGraphicFramePr/>
-                <a:graphic xmlns:a="http://schemas.openxmlformats.org/drawingml/2006/main">
-                  <a:graphicData uri="http://schemas.microsoft.com/office/word/2010/wordprocessingShape">
-                    <wps:wsp>
-                      <wps:cNvCnPr/>
-                      <wps:spPr>
-                        <a:xfrm flipV="1">
-                          <a:off x="0" y="0"/>
-                          <a:ext cx="545861" cy="1353787"/>
-                        </a:xfrm>
-                        <a:prstGeom prst="line">
-                          <a:avLst/>
-                        </a:prstGeom>
-                      </wps:spPr>
-                      <wps:style>
-                        <a:lnRef idx="1">
-                          <a:schemeClr val="dk1"/>
-                        </a:lnRef>
-                        <a:fillRef idx="0">
-                          <a:schemeClr val="dk1"/>
-                        </a:fillRef>
-                        <a:effectRef idx="0">
-                          <a:schemeClr val="dk1"/>
-                        </a:effectRef>
-                        <a:fontRef idx="minor">
-                          <a:schemeClr val="tx1"/>
-                        </a:fontRef>
-                      </wps:style>
-                      <wps:bodyPr/>
-                    </wps:wsp>
-                  </a:graphicData>
-                </a:graphic>
-                <wp14:sizeRelH relativeFrom="margin">
-                  <wp14:pctWidth>0</wp14:pctWidth>
-                </wp14:sizeRelH>
-                <wp14:sizeRelV relativeFrom="margin">
-                  <wp14:pctHeight>0</wp14:pctHeight>
-                </wp14:sizeRelV>
-              </wp:anchor>
-            </w:drawing>
-          </mc:Choice>
-          <mc:Fallback>
-            <w:pict>
-              <v:line w14:anchorId="445ED92A" id="Straight Connector 42" o:spid="_x0000_s1026" style="position:absolute;flip:y;z-index:251680768;visibility:visible;mso-wrap-style:square;mso-width-percent:0;mso-height-percent:0;mso-wrap-distance-left:9pt;mso-wrap-distance-top:0;mso-wrap-distance-right:9pt;mso-wrap-distance-bottom:0;mso-position-horizontal:absolute;mso-position-horizontal-relative:text;mso-position-vertical:absolute;mso-position-vertical-relative:text;mso-width-percent:0;mso-height-percent:0;mso-width-relative:margin;mso-height-relative:margin" from="272.1pt,184.4pt" to="315.1pt,291pt" o:gfxdata="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" strokecolor="black [3200]" strokeweight=".5pt">
+              <v:line w14:anchorId="6C50FD5D" id="Straight Connector 47" o:spid="_x0000_s1026" style="position:absolute;z-index:251685888;visibility:visible;mso-wrap-style:square;mso-wrap-distance-left:9pt;mso-wrap-distance-top:0;mso-wrap-distance-right:9pt;mso-wrap-distance-bottom:0;mso-position-horizontal:absolute;mso-position-horizontal-relative:text;mso-position-vertical:absolute;mso-position-vertical-relative:text" from="409.9pt,184.4pt" to="509.6pt,313.45pt" o:gfxdata="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" strokecolor="black [3200]" strokeweight=".5pt">
                 <v:stroke joinstyle="miter"/>
               </v:line>
             </w:pict>
@@ -5884,7 +6043,7 @@
                 </mc:Choice>
                 <mc:Fallback>
                   <w:pict>
-                    <v:shape w14:anchorId="500514FE" id="Diamond 49" o:spid="_x0000_s1026" type="#_x0000_t4" style="position:absolute;margin-left:8.9pt;margin-top:-19.9pt;width:12.2pt;height:13.1pt;z-index:251687936;visibility:visible;mso-wrap-style:square;mso-wrap-distance-left:9pt;mso-wrap-distance-top:0;mso-wrap-distance-right:9pt;mso-wrap-distance-bottom:0;mso-position-horizontal:absolute;mso-position-horizontal-relative:text;mso-position-vertical:absolute;mso-position-vertical-relative:text;v-text-anchor:middle" o:gfxdata="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" fillcolor="black [3200]" strokecolor="black [1600]" strokeweight="1pt"/>
+                    <v:shape w14:anchorId="4D1ADDB8" id="Diamond 49" o:spid="_x0000_s1026" type="#_x0000_t4" style="position:absolute;margin-left:8.9pt;margin-top:-19.9pt;width:12.2pt;height:13.1pt;z-index:251687936;visibility:visible;mso-wrap-style:square;mso-wrap-distance-left:9pt;mso-wrap-distance-top:0;mso-wrap-distance-right:9pt;mso-wrap-distance-bottom:0;mso-position-horizontal:absolute;mso-position-horizontal-relative:text;mso-position-vertical:absolute;mso-position-vertical-relative:text;v-text-anchor:middle" o:gfxdata="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" fillcolor="black [3200]" strokecolor="black [1600]" strokeweight="1pt"/>
                   </w:pict>
                 </mc:Fallback>
               </mc:AlternateContent>
@@ -6210,15 +6369,6 @@
               </w:rPr>
               <w:t xml:space="preserve">+ void </w:t>
             </w:r>
-            <w:proofErr w:type="spellStart"/>
-            <w:r>
-              <w:rPr>
-                <w:rFonts w:ascii="Times New Roman" w:hAnsi="Times New Roman" w:cs="Times New Roman"/>
-                <w:sz w:val="24"/>
-                <w:szCs w:val="24"/>
-              </w:rPr>
-              <w:t>check_</w:t>
-            </w:r>
             <w:proofErr w:type="gramStart"/>
             <w:r>
               <w:rPr>
@@ -6226,9 +6376,8 @@
                 <w:sz w:val="24"/>
                 <w:szCs w:val="24"/>
               </w:rPr>
-              <w:t>records</w:t>
-            </w:r>
-            <w:proofErr w:type="spellEnd"/>
+              <w:t>menu</w:t>
+            </w:r>
             <w:r>
               <w:rPr>
                 <w:rFonts w:ascii="Times New Roman" w:hAnsi="Times New Roman" w:cs="Times New Roman"/>
@@ -6314,6 +6463,80 @@
                 <w:szCs w:val="24"/>
               </w:rPr>
             </w:pPr>
+            <w:r>
+              <w:rPr>
+                <w:rFonts w:ascii="Times New Roman" w:hAnsi="Times New Roman" w:cs="Times New Roman"/>
+                <w:b/>
+                <w:bCs/>
+                <w:noProof/>
+                <w:sz w:val="24"/>
+                <w:szCs w:val="24"/>
+              </w:rPr>
+              <mc:AlternateContent>
+                <mc:Choice Requires="wps">
+                  <w:drawing>
+                    <wp:anchor distT="0" distB="0" distL="114300" distR="114300" simplePos="0" relativeHeight="251679744" behindDoc="0" locked="0" layoutInCell="1" allowOverlap="1" wp14:anchorId="3EB6482D" wp14:editId="3A09F7F7">
+                      <wp:simplePos x="0" y="0"/>
+                      <wp:positionH relativeFrom="column">
+                        <wp:posOffset>1814451</wp:posOffset>
+                      </wp:positionH>
+                      <wp:positionV relativeFrom="paragraph">
+                        <wp:posOffset>-2409776</wp:posOffset>
+                      </wp:positionV>
+                      <wp:extent cx="428" cy="2196606"/>
+                      <wp:effectExtent l="0" t="0" r="38100" b="13335"/>
+                      <wp:wrapNone/>
+                      <wp:docPr id="41" name="Straight Connector 41"/>
+                      <wp:cNvGraphicFramePr/>
+                      <a:graphic xmlns:a="http://schemas.openxmlformats.org/drawingml/2006/main">
+                        <a:graphicData uri="http://schemas.microsoft.com/office/word/2010/wordprocessingShape">
+                          <wps:wsp>
+                            <wps:cNvCnPr/>
+                            <wps:spPr>
+                              <a:xfrm flipH="1" flipV="1">
+                                <a:off x="0" y="0"/>
+                                <a:ext cx="428" cy="2196606"/>
+                              </a:xfrm>
+                              <a:prstGeom prst="line">
+                                <a:avLst/>
+                              </a:prstGeom>
+                            </wps:spPr>
+                            <wps:style>
+                              <a:lnRef idx="1">
+                                <a:schemeClr val="dk1"/>
+                              </a:lnRef>
+                              <a:fillRef idx="0">
+                                <a:schemeClr val="dk1"/>
+                              </a:fillRef>
+                              <a:effectRef idx="0">
+                                <a:schemeClr val="dk1"/>
+                              </a:effectRef>
+                              <a:fontRef idx="minor">
+                                <a:schemeClr val="tx1"/>
+                              </a:fontRef>
+                            </wps:style>
+                            <wps:bodyPr/>
+                          </wps:wsp>
+                        </a:graphicData>
+                      </a:graphic>
+                      <wp14:sizeRelH relativeFrom="margin">
+                        <wp14:pctWidth>0</wp14:pctWidth>
+                      </wp14:sizeRelH>
+                      <wp14:sizeRelV relativeFrom="margin">
+                        <wp14:pctHeight>0</wp14:pctHeight>
+                      </wp14:sizeRelV>
+                    </wp:anchor>
+                  </w:drawing>
+                </mc:Choice>
+                <mc:Fallback>
+                  <w:pict>
+                    <v:line w14:anchorId="2F92B2E8" id="Straight Connector 41" o:spid="_x0000_s1026" style="position:absolute;flip:x y;z-index:251679744;visibility:visible;mso-wrap-style:square;mso-width-percent:0;mso-height-percent:0;mso-wrap-distance-left:9pt;mso-wrap-distance-top:0;mso-wrap-distance-right:9pt;mso-wrap-distance-bottom:0;mso-position-horizontal:absolute;mso-position-horizontal-relative:text;mso-position-vertical:absolute;mso-position-vertical-relative:text;mso-width-percent:0;mso-height-percent:0;mso-width-relative:margin;mso-height-relative:margin" from="142.85pt,-189.75pt" to="142.9pt,-16.8pt" o:gfxdata="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" strokecolor="black [3200]" strokeweight=".5pt">
+                      <v:stroke joinstyle="miter"/>
+                    </v:line>
+                  </w:pict>
+                </mc:Fallback>
+              </mc:AlternateContent>
+            </w:r>
             <w:r>
               <w:rPr>
                 <w:rFonts w:ascii="Times New Roman" w:hAnsi="Times New Roman" w:cs="Times New Roman"/>
@@ -7024,7 +7247,7 @@
           </mc:Choice>
           <mc:Fallback>
             <w:pict>
-              <v:line w14:anchorId="5E9E4A9F" id="Straight Connector 48" o:spid="_x0000_s1026" style="position:absolute;flip:x y;z-index:251686912;visibility:visible;mso-wrap-style:square;mso-wrap-distance-left:9pt;mso-wrap-distance-top:0;mso-wrap-distance-right:9pt;mso-wrap-distance-bottom:0;mso-position-horizontal:absolute;mso-position-horizontal-relative:text;mso-position-vertical:absolute;mso-position-vertical-relative:text" from="421.7pt,-148.7pt" to="507.75pt,-31.8pt" o:gfxdata="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" strokecolor="black [3200]" strokeweight=".5pt">
+              <v:line w14:anchorId="6C233148" id="Straight Connector 48" o:spid="_x0000_s1026" style="position:absolute;flip:x y;z-index:251686912;visibility:visible;mso-wrap-style:square;mso-wrap-distance-left:9pt;mso-wrap-distance-top:0;mso-wrap-distance-right:9pt;mso-wrap-distance-bottom:0;mso-position-horizontal:absolute;mso-position-horizontal-relative:text;mso-position-vertical:absolute;mso-position-vertical-relative:text" from="421.7pt,-148.7pt" to="507.75pt,-31.8pt" o:gfxdata="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" strokecolor="black [3200]" strokeweight=".5pt">
                 <v:stroke joinstyle="miter"/>
               </v:line>
             </w:pict>
@@ -7099,7 +7322,7 @@
           </mc:Choice>
           <mc:Fallback>
             <w:pict>
-              <v:shape w14:anchorId="5CA469E7" id="Diamond 46" o:spid="_x0000_s1026" type="#_x0000_t4" style="position:absolute;margin-left:367.4pt;margin-top:4.7pt;width:15.9pt;height:15.9pt;z-index:251684864;visibility:visible;mso-wrap-style:square;mso-wrap-distance-left:9pt;mso-wrap-distance-top:0;mso-wrap-distance-right:9pt;mso-wrap-distance-bottom:0;mso-position-horizontal:absolute;mso-position-horizontal-relative:text;mso-position-vertical:absolute;mso-position-vertical-relative:text;v-text-anchor:middle" o:gfxdata="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" fillcolor="black [3200]" strokecolor="black [1600]" strokeweight="1pt"/>
+              <v:shape w14:anchorId="5B493E55" id="Diamond 46" o:spid="_x0000_s1026" type="#_x0000_t4" style="position:absolute;margin-left:367.4pt;margin-top:4.7pt;width:15.9pt;height:15.9pt;z-index:251684864;visibility:visible;mso-wrap-style:square;mso-wrap-distance-left:9pt;mso-wrap-distance-top:0;mso-wrap-distance-right:9pt;mso-wrap-distance-bottom:0;mso-position-horizontal:absolute;mso-position-horizontal-relative:text;mso-position-vertical:absolute;mso-position-vertical-relative:text;v-text-anchor:middle" o:gfxdata="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" fillcolor="black [3200]" strokecolor="black [1600]" strokeweight="1pt"/>
             </w:pict>
           </mc:Fallback>
         </mc:AlternateContent>
@@ -7116,7 +7339,7 @@
         <mc:AlternateContent>
           <mc:Choice Requires="wps">
             <w:drawing>
-              <wp:anchor distT="0" distB="0" distL="114300" distR="114300" simplePos="0" relativeHeight="251683840" behindDoc="0" locked="0" layoutInCell="1" allowOverlap="1" wp14:anchorId="3201A34B" wp14:editId="21D735FA">
+              <wp:anchor distT="0" distB="0" distL="114300" distR="114300" simplePos="0" relativeHeight="251683840" behindDoc="0" locked="0" layoutInCell="1" allowOverlap="1" wp14:anchorId="3201A34B" wp14:editId="7198DBAE">
                 <wp:simplePos x="0" y="0"/>
                 <wp:positionH relativeFrom="column">
                   <wp:posOffset>4762005</wp:posOffset>
@@ -7168,75 +7391,7 @@
           </mc:Choice>
           <mc:Fallback>
             <w:pict>
-              <v:line w14:anchorId="6B4ECD4C" id="Straight Connector 45" o:spid="_x0000_s1026" style="position:absolute;flip:y;z-index:251683840;visibility:visible;mso-wrap-style:square;mso-width-percent:0;mso-wrap-distance-left:9pt;mso-wrap-distance-top:0;mso-wrap-distance-right:9pt;mso-wrap-distance-bottom:0;mso-position-horizontal:absolute;mso-position-horizontal-relative:text;mso-position-vertical:absolute;mso-position-vertical-relative:text;mso-width-percent:0;mso-width-relative:margin" from="374.95pt,-216.95pt" to="543.25pt,13.05pt" o:gfxdata="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" strokecolor="black [3200]" strokeweight=".5pt">
-                <v:stroke joinstyle="miter"/>
-              </v:line>
-            </w:pict>
-          </mc:Fallback>
-        </mc:AlternateContent>
-      </w:r>
-      <w:r>
-        <w:rPr>
-          <w:rFonts w:ascii="Times New Roman" w:hAnsi="Times New Roman" w:cs="Times New Roman"/>
-          <w:b/>
-          <w:bCs/>
-          <w:noProof/>
-          <w:sz w:val="24"/>
-          <w:szCs w:val="24"/>
-        </w:rPr>
-        <mc:AlternateContent>
-          <mc:Choice Requires="wps">
-            <w:drawing>
-              <wp:anchor distT="0" distB="0" distL="114300" distR="114300" simplePos="0" relativeHeight="251679744" behindDoc="0" locked="0" layoutInCell="1" allowOverlap="1" wp14:anchorId="3EB6482D" wp14:editId="226F13A2">
-                <wp:simplePos x="0" y="0"/>
-                <wp:positionH relativeFrom="column">
-                  <wp:posOffset>3099460</wp:posOffset>
-                </wp:positionH>
-                <wp:positionV relativeFrom="paragraph">
-                  <wp:posOffset>-2054431</wp:posOffset>
-                </wp:positionV>
-                <wp:extent cx="890649" cy="2220686"/>
-                <wp:effectExtent l="0" t="0" r="24130" b="27305"/>
-                <wp:wrapNone/>
-                <wp:docPr id="41" name="Straight Connector 41"/>
-                <wp:cNvGraphicFramePr/>
-                <a:graphic xmlns:a="http://schemas.openxmlformats.org/drawingml/2006/main">
-                  <a:graphicData uri="http://schemas.microsoft.com/office/word/2010/wordprocessingShape">
-                    <wps:wsp>
-                      <wps:cNvCnPr/>
-                      <wps:spPr>
-                        <a:xfrm flipV="1">
-                          <a:off x="0" y="0"/>
-                          <a:ext cx="890649" cy="2220686"/>
-                        </a:xfrm>
-                        <a:prstGeom prst="line">
-                          <a:avLst/>
-                        </a:prstGeom>
-                      </wps:spPr>
-                      <wps:style>
-                        <a:lnRef idx="1">
-                          <a:schemeClr val="dk1"/>
-                        </a:lnRef>
-                        <a:fillRef idx="0">
-                          <a:schemeClr val="dk1"/>
-                        </a:fillRef>
-                        <a:effectRef idx="0">
-                          <a:schemeClr val="dk1"/>
-                        </a:effectRef>
-                        <a:fontRef idx="minor">
-                          <a:schemeClr val="tx1"/>
-                        </a:fontRef>
-                      </wps:style>
-                      <wps:bodyPr/>
-                    </wps:wsp>
-                  </a:graphicData>
-                </a:graphic>
-              </wp:anchor>
-            </w:drawing>
-          </mc:Choice>
-          <mc:Fallback>
-            <w:pict>
-              <v:line w14:anchorId="31B87F3C" id="Straight Connector 41" o:spid="_x0000_s1026" style="position:absolute;flip:y;z-index:251679744;visibility:visible;mso-wrap-style:square;mso-wrap-distance-left:9pt;mso-wrap-distance-top:0;mso-wrap-distance-right:9pt;mso-wrap-distance-bottom:0;mso-position-horizontal:absolute;mso-position-horizontal-relative:text;mso-position-vertical:absolute;mso-position-vertical-relative:text" from="244.05pt,-161.75pt" to="314.2pt,13.1pt" o:gfxdata="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" strokecolor="black [3200]" strokeweight=".5pt">
+              <v:line w14:anchorId="6839CCA0" id="Straight Connector 45" o:spid="_x0000_s1026" style="position:absolute;flip:y;z-index:251683840;visibility:visible;mso-wrap-style:square;mso-width-percent:0;mso-wrap-distance-left:9pt;mso-wrap-distance-top:0;mso-wrap-distance-right:9pt;mso-wrap-distance-bottom:0;mso-position-horizontal:absolute;mso-position-horizontal-relative:text;mso-position-vertical:absolute;mso-position-vertical-relative:text;mso-width-percent:0;mso-width-relative:margin" from="374.95pt,-216.95pt" to="543.25pt,13.05pt" o:gfxdata="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" strokecolor="black [3200]" strokeweight=".5pt">
                 <v:stroke joinstyle="miter"/>
               </v:line>
             </w:pict>
@@ -7403,7 +7558,7 @@
           </mc:Choice>
           <mc:Fallback>
             <w:pict>
-              <v:line w14:anchorId="640D84C7" id="Straight Connector 55" o:spid="_x0000_s1026" style="position:absolute;flip:y;z-index:251694080;visibility:visible;mso-wrap-style:square;mso-wrap-distance-left:9pt;mso-wrap-distance-top:0;mso-wrap-distance-right:9pt;mso-wrap-distance-bottom:0;mso-position-horizontal:absolute;mso-position-horizontal-relative:text;mso-position-vertical:absolute;mso-position-vertical-relative:text" from="272.1pt,14.7pt" to="272.1pt,69.85pt" o:gfxdata="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" strokecolor="black [3200]" strokeweight=".5pt">
+              <v:line w14:anchorId="386324FD" id="Straight Connector 55" o:spid="_x0000_s1026" style="position:absolute;flip:y;z-index:251694080;visibility:visible;mso-wrap-style:square;mso-wrap-distance-left:9pt;mso-wrap-distance-top:0;mso-wrap-distance-right:9pt;mso-wrap-distance-bottom:0;mso-position-horizontal:absolute;mso-position-horizontal-relative:text;mso-position-vertical:absolute;mso-position-vertical-relative:text" from="272.1pt,14.7pt" to="272.1pt,69.85pt" o:gfxdata="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" strokecolor="black [3200]" strokeweight=".5pt">
                 <v:stroke joinstyle="miter"/>
               </v:line>
             </w:pict>
@@ -7478,7 +7633,7 @@
           </mc:Choice>
           <mc:Fallback>
             <w:pict>
-              <v:shape w14:anchorId="283F6216" id="Diamond 28" o:spid="_x0000_s1026" type="#_x0000_t4" style="position:absolute;margin-left:263.25pt;margin-top:4.15pt;width:17.2pt;height:16.1pt;z-index:251667456;visibility:visible;mso-wrap-style:square;mso-wrap-distance-left:9pt;mso-wrap-distance-top:0;mso-wrap-distance-right:9pt;mso-wrap-distance-bottom:0;mso-position-horizontal:absolute;mso-position-horizontal-relative:text;mso-position-vertical:absolute;mso-position-vertical-relative:text;v-text-anchor:middle" o:gfxdata="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" fillcolor="black [3200]" strokecolor="black [1600]" strokeweight="1pt"/>
+              <v:shape w14:anchorId="2751C44E" id="Diamond 28" o:spid="_x0000_s1026" type="#_x0000_t4" style="position:absolute;margin-left:263.25pt;margin-top:4.15pt;width:17.2pt;height:16.1pt;z-index:251667456;visibility:visible;mso-wrap-style:square;mso-wrap-distance-left:9pt;mso-wrap-distance-top:0;mso-wrap-distance-right:9pt;mso-wrap-distance-bottom:0;mso-position-horizontal:absolute;mso-position-horizontal-relative:text;mso-position-vertical:absolute;mso-position-vertical-relative:text;v-text-anchor:middle" o:gfxdata="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" fillcolor="black [3200]" strokecolor="black [1600]" strokeweight="1pt"/>
             </w:pict>
           </mc:Fallback>
         </mc:AlternateContent>
@@ -7804,7 +7959,7 @@
           </mc:Choice>
           <mc:Fallback>
             <w:pict>
-              <v:shape w14:anchorId="77536F90" id="Isosceles Triangle 54" o:spid="_x0000_s1026" type="#_x0000_t5" style="position:absolute;margin-left:387.95pt;margin-top:15.7pt;width:18.2pt;height:14.95pt;rotation:-4780864fd;z-index:251693056;visibility:visible;mso-wrap-style:square;mso-wrap-distance-left:9pt;mso-wrap-distance-top:0;mso-wrap-distance-right:9pt;mso-wrap-distance-bottom:0;mso-position-horizontal:absolute;mso-position-horizontal-relative:text;mso-position-vertical:absolute;mso-position-vertical-relative:text;v-text-anchor:middle" o:gfxdata="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" fillcolor="white [3201]" strokecolor="black [3200]" strokeweight="1pt"/>
+              <v:shape w14:anchorId="2F766A19" id="Isosceles Triangle 54" o:spid="_x0000_s1026" type="#_x0000_t5" style="position:absolute;margin-left:387.95pt;margin-top:15.7pt;width:18.2pt;height:14.95pt;rotation:-4780864fd;z-index:251693056;visibility:visible;mso-wrap-style:square;mso-wrap-distance-left:9pt;mso-wrap-distance-top:0;mso-wrap-distance-right:9pt;mso-wrap-distance-bottom:0;mso-position-horizontal:absolute;mso-position-horizontal-relative:text;mso-position-vertical:absolute;mso-position-vertical-relative:text;v-text-anchor:middle" o:gfxdata="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" fillcolor="white [3201]" strokecolor="black [3200]" strokeweight="1pt"/>
             </w:pict>
           </mc:Fallback>
         </mc:AlternateContent>
@@ -8224,7 +8379,7 @@
           </mc:Choice>
           <mc:Fallback>
             <w:pict>
-              <v:shape w14:anchorId="5FCA7695" id="Isosceles Triangle 56" o:spid="_x0000_s1026" type="#_x0000_t5" style="position:absolute;margin-left:149.55pt;margin-top:5.95pt;width:16.85pt;height:13.1pt;rotation:5379149fd;z-index:251695104;visibility:visible;mso-wrap-style:square;mso-wrap-distance-left:9pt;mso-wrap-distance-top:0;mso-wrap-distance-right:9pt;mso-wrap-distance-bottom:0;mso-position-horizontal:absolute;mso-position-horizontal-relative:text;mso-position-vertical:absolute;mso-position-vertical-relative:text;v-text-anchor:middle" o:gfxdata="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" fillcolor="white [3201]" strokecolor="black [3200]" strokeweight="1pt"/>
+              <v:shape w14:anchorId="2E1CA0B7" id="Isosceles Triangle 56" o:spid="_x0000_s1026" type="#_x0000_t5" style="position:absolute;margin-left:149.55pt;margin-top:5.95pt;width:16.85pt;height:13.1pt;rotation:5379149fd;z-index:251695104;visibility:visible;mso-wrap-style:square;mso-wrap-distance-left:9pt;mso-wrap-distance-top:0;mso-wrap-distance-right:9pt;mso-wrap-distance-bottom:0;mso-position-horizontal:absolute;mso-position-horizontal-relative:text;mso-position-vertical:absolute;mso-position-vertical-relative:text;v-text-anchor:middle" o:gfxdata="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" fillcolor="white [3201]" strokecolor="black [3200]" strokeweight="1pt"/>
             </w:pict>
           </mc:Fallback>
         </mc:AlternateContent>
@@ -8290,7 +8445,7 @@
           </mc:Choice>
           <mc:Fallback>
             <w:pict>
-              <v:line w14:anchorId="0A55D486" id="Straight Connector 53" o:spid="_x0000_s1026" style="position:absolute;z-index:251692032;visibility:visible;mso-wrap-style:square;mso-wrap-distance-left:9pt;mso-wrap-distance-top:0;mso-wrap-distance-right:9pt;mso-wrap-distance-bottom:0;mso-position-horizontal:absolute;mso-position-horizontal-relative:text;mso-position-vertical:absolute;mso-position-vertical-relative:text" from="401.15pt,1.6pt" to="476.9pt,25.9pt" o:gfxdata="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" strokecolor="black [3200]" strokeweight=".5pt">
+              <v:line w14:anchorId="2AE57057" id="Straight Connector 53" o:spid="_x0000_s1026" style="position:absolute;z-index:251692032;visibility:visible;mso-wrap-style:square;mso-wrap-distance-left:9pt;mso-wrap-distance-top:0;mso-wrap-distance-right:9pt;mso-wrap-distance-bottom:0;mso-position-horizontal:absolute;mso-position-horizontal-relative:text;mso-position-vertical:absolute;mso-position-vertical-relative:text" from="401.15pt,1.6pt" to="476.9pt,25.9pt" o:gfxdata="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" strokecolor="black [3200]" strokeweight=".5pt">
                 <v:stroke joinstyle="miter"/>
               </v:line>
             </w:pict>
@@ -8358,7 +8513,7 @@
           </mc:Choice>
           <mc:Fallback>
             <w:pict>
-              <v:line w14:anchorId="20348B26" id="Straight Connector 52" o:spid="_x0000_s1026" style="position:absolute;flip:y;z-index:251691008;visibility:visible;mso-wrap-style:square;mso-wrap-distance-left:9pt;mso-wrap-distance-top:0;mso-wrap-distance-right:9pt;mso-wrap-distance-bottom:0;mso-position-horizontal:absolute;mso-position-horizontal-relative:text;mso-position-vertical:absolute;mso-position-vertical-relative:text" from="110.35pt,11.9pt" to="158.05pt,19.4pt" o:gfxdata="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" strokecolor="black [3200]" strokeweight=".5pt">
+              <v:line w14:anchorId="7D497ECE" id="Straight Connector 52" o:spid="_x0000_s1026" style="position:absolute;flip:y;z-index:251691008;visibility:visible;mso-wrap-style:square;mso-wrap-distance-left:9pt;mso-wrap-distance-top:0;mso-wrap-distance-right:9pt;mso-wrap-distance-bottom:0;mso-position-horizontal:absolute;mso-position-horizontal-relative:text;mso-position-vertical:absolute;mso-position-vertical-relative:text" from="110.35pt,11.9pt" to="158.05pt,19.4pt" o:gfxdata="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" strokecolor="black [3200]" strokeweight=".5pt">
                 <v:stroke joinstyle="miter"/>
               </v:line>
             </w:pict>
@@ -9544,13 +9699,6 @@
           <w:szCs w:val="24"/>
         </w:rPr>
         <w:tab/>
-      </w:r>
-      <w:r>
-        <w:rPr>
-          <w:rFonts w:ascii="Times New Roman" w:hAnsi="Times New Roman" w:cs="Times New Roman"/>
-          <w:sz w:val="24"/>
-          <w:szCs w:val="24"/>
-        </w:rPr>
         <w:t>Send patient to room for doctor to treat</w:t>
       </w:r>
     </w:p>
@@ -10080,23 +10228,7 @@
           <w:sz w:val="24"/>
           <w:szCs w:val="24"/>
         </w:rPr>
-        <w:t xml:space="preserve">Go through rooms </w:t>
-      </w:r>
-      <w:r>
-        <w:rPr>
-          <w:rFonts w:ascii="Times New Roman" w:hAnsi="Times New Roman" w:cs="Times New Roman"/>
-          <w:sz w:val="24"/>
-          <w:szCs w:val="24"/>
-        </w:rPr>
-        <w:t>nurses</w:t>
-      </w:r>
-      <w:r>
-        <w:rPr>
-          <w:rFonts w:ascii="Times New Roman" w:hAnsi="Times New Roman" w:cs="Times New Roman"/>
-          <w:sz w:val="24"/>
-          <w:szCs w:val="24"/>
-        </w:rPr>
-        <w:t xml:space="preserve"> are treating patients</w:t>
+        <w:t>Go through rooms nurses are treating patients</w:t>
       </w:r>
     </w:p>
     <w:p>
@@ -10275,15 +10407,7 @@
           <w:sz w:val="24"/>
           <w:szCs w:val="24"/>
         </w:rPr>
-        <w:t xml:space="preserve">patient and </w:t>
-      </w:r>
-      <w:r>
-        <w:rPr>
-          <w:rFonts w:ascii="Times New Roman" w:hAnsi="Times New Roman" w:cs="Times New Roman"/>
-          <w:sz w:val="24"/>
-          <w:szCs w:val="24"/>
-        </w:rPr>
-        <w:t>nurse</w:t>
+        <w:t>patient and nurse</w:t>
       </w:r>
       <w:r>
         <w:rPr>
@@ -10293,23 +10417,13 @@
         </w:rPr>
         <w:t>,</w:t>
       </w:r>
-      <w:bookmarkStart w:id="0" w:name="_GoBack"/>
-      <w:bookmarkEnd w:id="0"/>
-      <w:r>
-        <w:rPr>
-          <w:rFonts w:ascii="Times New Roman" w:hAnsi="Times New Roman" w:cs="Times New Roman"/>
-          <w:sz w:val="24"/>
-          <w:szCs w:val="24"/>
-        </w:rPr>
-        <w:t xml:space="preserve"> as it</w:t>
-      </w:r>
-      <w:r>
-        <w:rPr>
-          <w:rFonts w:ascii="Times New Roman" w:hAnsi="Times New Roman" w:cs="Times New Roman"/>
-          <w:sz w:val="24"/>
-          <w:szCs w:val="24"/>
-        </w:rPr>
-        <w:t xml:space="preserve"> no longer exists</w:t>
+      <w:r>
+        <w:rPr>
+          <w:rFonts w:ascii="Times New Roman" w:hAnsi="Times New Roman" w:cs="Times New Roman"/>
+          <w:sz w:val="24"/>
+          <w:szCs w:val="24"/>
+        </w:rPr>
+        <w:t xml:space="preserve"> as it no longer exists</w:t>
       </w:r>
     </w:p>
     <w:p>
@@ -12628,7 +12742,7 @@
 </file>
 
 <file path=customXml/itemProps1.xml><?xml version="1.0" encoding="utf-8"?>
-<ds:datastoreItem xmlns:ds="http://schemas.openxmlformats.org/officeDocument/2006/customXml" ds:itemID="{71BA550A-FDD0-4D93-B85B-A2EA846C27C3}">
+<ds:datastoreItem xmlns:ds="http://schemas.openxmlformats.org/officeDocument/2006/customXml" ds:itemID="{816B60E5-C1CA-4228-8085-F928183B96FF}">
   <ds:schemaRefs>
     <ds:schemaRef ds:uri="http://schemas.openxmlformats.org/officeDocument/2006/bibliography"/>
   </ds:schemaRefs>

</xml_diff>